<commit_message>
Changes to multiple files
</commit_message>
<xml_diff>
--- a/ReportsEtc/CloudsServicesAndServers.docx
+++ b/ReportsEtc/CloudsServicesAndServers.docx
@@ -162,7 +162,16 @@
         <w:t xml:space="preserve"> and social and environment</w:t>
       </w:r>
       <w:r>
-        <w:t xml:space="preserve"> impact are all topics that are important to consider when contemplating how we manage the internet</w:t>
+        <w:t>al</w:t>
+      </w:r>
+      <w:r>
+        <w:t xml:space="preserve"> impact</w:t>
+      </w:r>
+      <w:r>
+        <w:t>s</w:t>
+      </w:r>
+      <w:r>
+        <w:t xml:space="preserve"> are all topics that are important to consider when contemplating how we manage the internet</w:t>
       </w:r>
       <w:r>
         <w:t>, our data</w:t>
@@ -174,7 +183,19 @@
         <w:t>a solution so effective; it’s already becoming our primary solution worldwide.</w:t>
       </w:r>
       <w:r>
-        <w:t xml:space="preserve"> In fact, unless specifically designed not to, almost all current data is in contact with a cloud – in some form or another.</w:t>
+        <w:t xml:space="preserve"> In fact, unless specifically designed not to, almost all current data is in contact with </w:t>
+      </w:r>
+      <w:r>
+        <w:t>the</w:t>
+      </w:r>
+      <w:r>
+        <w:t xml:space="preserve"> </w:t>
+      </w:r>
+      <w:r>
+        <w:t>C</w:t>
+      </w:r>
+      <w:r>
+        <w:t>loud – in some form or another.</w:t>
       </w:r>
     </w:p>
     <w:p/>
@@ -219,7 +240,10 @@
     <w:p/>
     <w:p>
       <w:r>
-        <w:t>With huge advancements made in cloud technology, and the ever-increasing requirement to revolutionise our data storage methods in</w:t>
+        <w:t xml:space="preserve">With huge advancements made in cloud technology, and the ever-increasing requirement to revolutionise our data storage methods </w:t>
+      </w:r>
+      <w:r>
+        <w:t>in</w:t>
       </w:r>
       <w:r>
         <w:t>-</w:t>
@@ -231,7 +255,13 @@
         <w:t xml:space="preserve"> than ever. </w:t>
       </w:r>
       <w:r>
-        <w:t>Companies are now putting a greater focus on offering consumers cloud-based services</w:t>
+        <w:t xml:space="preserve">Companies are now putting a greater focus on offering consumers </w:t>
+      </w:r>
+      <w:r>
+        <w:t xml:space="preserve">high quality </w:t>
+      </w:r>
+      <w:r>
+        <w:t>cloud-based services</w:t>
       </w:r>
       <w:r>
         <w:t xml:space="preserve">. </w:t>
@@ -363,10 +393,10 @@
         <w:t>efers to a physical, data-storage or hosting facility or enterprise. IaaS is mainly used as a data cloud storage solution because it affords customers flexible scalability options, thorough backing up and redundancy</w:t>
       </w:r>
       <w:r>
-        <w:t xml:space="preserve"> options</w:t>
-      </w:r>
-      <w:r>
-        <w:t xml:space="preserve"> and </w:t>
+        <w:t xml:space="preserve"> </w:t>
+      </w:r>
+      <w:r>
+        <w:t xml:space="preserve">and </w:t>
       </w:r>
       <w:r>
         <w:t xml:space="preserve">unparalleled </w:t>
@@ -567,7 +597,13 @@
         <w:t>he first and most notable form of cloud computing</w:t>
       </w:r>
       <w:r>
-        <w:t xml:space="preserve"> – a system that allows users to share data between devices over long distances.</w:t>
+        <w:t xml:space="preserve"> – a system that allows users to share data between devices over long distances</w:t>
+      </w:r>
+      <w:r>
+        <w:t xml:space="preserve"> using the Internet Protocol</w:t>
+      </w:r>
+      <w:r>
+        <w:t>.</w:t>
       </w:r>
     </w:p>
     <w:p>
@@ -753,7 +789,19 @@
         <w:t xml:space="preserve">that users can use to organise </w:t>
       </w:r>
       <w:r>
-        <w:t>groups of people in a professional capacity. Specifically focuses on productivity in a workplace or school setting.</w:t>
+        <w:t xml:space="preserve">groups of people in a professional capacity. Specifically focuses on productivity in a </w:t>
+      </w:r>
+      <w:r>
+        <w:t>vocational</w:t>
+      </w:r>
+      <w:r>
+        <w:t xml:space="preserve"> or </w:t>
+      </w:r>
+      <w:r>
+        <w:t>educational</w:t>
+      </w:r>
+      <w:r>
+        <w:t xml:space="preserve"> setting.</w:t>
       </w:r>
     </w:p>
     <w:p>
@@ -811,7 +859,13 @@
         <w:t xml:space="preserve"> </w:t>
       </w:r>
       <w:r>
-        <w:t>PaaS or suites that allow development, management and deployment of web and mobile applications. Examples include Amazon Web Services and Google App Engine.</w:t>
+        <w:t xml:space="preserve">PaaS or suites that allow development, management and deployment of web and mobile applications. Examples include </w:t>
+      </w:r>
+      <w:r>
+        <w:t xml:space="preserve">Microsoft Azure, </w:t>
+      </w:r>
+      <w:r>
+        <w:t>Amazon Web Services and Google App Engine.</w:t>
       </w:r>
     </w:p>
     <w:p>
@@ -867,7 +921,13 @@
         <w:t>Cloud Analytics</w:t>
       </w:r>
       <w:r>
-        <w:t xml:space="preserve"> – a term describing businesses using cloud computing to perform market analytics on massive amounts of customer data on pre-structured data pools like Google </w:t>
+        <w:t xml:space="preserve"> – a term describing businesses using cloud computing to perform market analytics on massive amounts of customer data</w:t>
+      </w:r>
+      <w:r>
+        <w:t xml:space="preserve"> from</w:t>
+      </w:r>
+      <w:r>
+        <w:t xml:space="preserve"> pre-structured data pools like Google </w:t>
       </w:r>
       <w:proofErr w:type="spellStart"/>
       <w:r>
@@ -899,7 +959,31 @@
         <w:t>Cloud computing may have started as a complex system of mechanics in a college laboratory almost sixty years ago, but its progress has come far. There is no shortage of choice in the way of safely storing our personal data,</w:t>
       </w:r>
       <w:r>
-        <w:t xml:space="preserve"> and there are more software development options than ever before but is there a cost to this much benefit? And where are the nay-sayers, if there are any? Well, in ways there is and</w:t>
+        <w:t xml:space="preserve"> and there are more software development options than ever before</w:t>
+      </w:r>
+      <w:r>
+        <w:t>.</w:t>
+      </w:r>
+      <w:r>
+        <w:t xml:space="preserve"> </w:t>
+      </w:r>
+      <w:r>
+        <w:t>B</w:t>
+      </w:r>
+      <w:r>
+        <w:t xml:space="preserve">ut is there a cost to </w:t>
+      </w:r>
+      <w:r>
+        <w:t>such a boon</w:t>
+      </w:r>
+      <w:r>
+        <w:t xml:space="preserve">? And where are the nay-sayers, if there are any? Well, </w:t>
+      </w:r>
+      <w:r>
+        <w:t xml:space="preserve">certainly in some </w:t>
+      </w:r>
+      <w:r>
+        <w:t>ways there is an</w:t>
       </w:r>
       <w:r>
         <w:t xml:space="preserve"> impending need to be concerned about the future of the </w:t>
@@ -920,13 +1004,11 @@
     <w:p/>
     <w:p>
       <w:r>
-        <w:t xml:space="preserve">In 2014 Apple’s iCloud was accessed by hackers and thousands of super-famous </w:t>
-      </w:r>
-      <w:proofErr w:type="gramStart"/>
-      <w:r>
-        <w:t>celebrities</w:t>
-      </w:r>
-      <w:proofErr w:type="gramEnd"/>
+        <w:t>In 2014 Apple’s iCloud was accessed by hackers and thousands of super-famous celebrities</w:t>
+      </w:r>
+      <w:r>
+        <w:t>’</w:t>
+      </w:r>
       <w:r>
         <w:t xml:space="preserve"> nude photos were leaked to the public (Susan Noakes, 2014).</w:t>
       </w:r>

</xml_diff>

<commit_message>
Updates to Clouds.docx - Almost done
</commit_message>
<xml_diff>
--- a/ReportsEtc/CloudsServicesAndServers.docx
+++ b/ReportsEtc/CloudsServicesAndServers.docx
@@ -91,7 +91,10 @@
       </w:r>
       <w:proofErr w:type="spellEnd"/>
       <w:r>
-        <w:t>, an American Psychologist and Computer Scientist, created a computer system that allowed three users to all operate on the same, local, system</w:t>
+        <w:t xml:space="preserve">, an American Psychologist and Computer Scientist, created a computer system that allowed three users to all operate on the same, local, </w:t>
+      </w:r>
+      <w:r>
+        <w:t>computer</w:t>
       </w:r>
       <w:r>
         <w:t xml:space="preserve"> that ran on magnetic tape</w:t>
@@ -105,7 +108,7 @@
       </w:r>
       <w:proofErr w:type="spellEnd"/>
       <w:r>
-        <w:t xml:space="preserve"> would then go on to create an early precursor to the internet, called ARPAnet, in 1969.</w:t>
+        <w:t xml:space="preserve"> would go on to create an early precursor to the internet, called ARPAnet, in 1969.</w:t>
       </w:r>
     </w:p>
     <w:p/>
@@ -135,13 +138,52 @@
     <w:p/>
     <w:p>
       <w:r>
+        <w:t>The size of the Cloud is massive, and it affords us so much utility, but how does it work? HCL tech summarises is nicely on their website (hcltech.com, viewed July 2020) – “Cloud-computing is an application-based software infrastructure that stores data on remote servers which can be accessed through the internet.” It gives internet users access to systems, applications</w:t>
+      </w:r>
+      <w:r>
+        <w:t>, services</w:t>
+      </w:r>
+      <w:r>
+        <w:t xml:space="preserve"> and storage that they would normally have to pay </w:t>
+      </w:r>
+      <w:r>
+        <w:t>to license</w:t>
+      </w:r>
+      <w:r>
+        <w:t xml:space="preserve"> or develop themselves.</w:t>
+      </w:r>
+      <w:r>
+        <w:t xml:space="preserve"> This is especially useful when you need to upgrade your storage but don’t want to commit to a large initial cost; </w:t>
+      </w:r>
+      <w:r>
+        <w:t>you can buy data from a data pool</w:t>
+      </w:r>
+      <w:r>
+        <w:t xml:space="preserve"> like Google Cloud or Microsoft Azure. Or as a company you can’t afford the hefty costs of a local server network; you can use a collaboration service like Dropbox</w:t>
+      </w:r>
+      <w:r>
+        <w:t xml:space="preserve"> or Slack</w:t>
+      </w:r>
+      <w:r>
+        <w:t xml:space="preserve">. Or as a fledgling business you can’t afford to buy a full Microsoft Office Suite </w:t>
+      </w:r>
+      <w:r>
+        <w:t>for all of your staff; you can use Microsoft Office Online for free!</w:t>
+      </w:r>
+    </w:p>
+    <w:p/>
+    <w:p>
+      <w:r>
         <w:t xml:space="preserve">With the rapid expansion and commercialisation of the internet, society has been </w:t>
       </w:r>
       <w:r>
         <w:t>impelled</w:t>
       </w:r>
       <w:r>
-        <w:t xml:space="preserve"> to revolutionise and improve</w:t>
+        <w:t xml:space="preserve"> to revolutionise and </w:t>
+      </w:r>
+      <w:r>
+        <w:t>improve</w:t>
       </w:r>
       <w:r>
         <w:t xml:space="preserve"> on</w:t>
@@ -201,10 +243,16 @@
     <w:p/>
     <w:p>
       <w:r>
-        <w:t xml:space="preserve">Traditionally, data storage has always been done locally. Although there </w:t>
-      </w:r>
-      <w:r>
-        <w:t>were</w:t>
+        <w:t xml:space="preserve">Traditionally, data storage has always been done locally. </w:t>
+      </w:r>
+      <w:r>
+        <w:t>T</w:t>
+      </w:r>
+      <w:r>
+        <w:t xml:space="preserve">hough there </w:t>
+      </w:r>
+      <w:r>
+        <w:t>are</w:t>
       </w:r>
       <w:r>
         <w:t xml:space="preserve"> </w:t>
@@ -249,26 +297,32 @@
         <w:t>-</w:t>
       </w:r>
       <w:r>
-        <w:t>way for more flexible options, cloud computing is becoming more popular</w:t>
-      </w:r>
-      <w:r>
-        <w:t xml:space="preserve"> than ever. </w:t>
-      </w:r>
-      <w:r>
-        <w:t xml:space="preserve">Companies are now putting a greater focus on offering consumers </w:t>
-      </w:r>
-      <w:r>
-        <w:t xml:space="preserve">high quality </w:t>
-      </w:r>
-      <w:r>
-        <w:t>cloud-based services</w:t>
-      </w:r>
-      <w:r>
-        <w:t xml:space="preserve">. </w:t>
-      </w:r>
-    </w:p>
-    <w:p/>
-    <w:p>
+        <w:t xml:space="preserve">way for more flexible options, cloud computing is becoming more </w:t>
+      </w:r>
+      <w:r>
+        <w:t>diverse than ever. Cloud-companies now offer a huge array of online services designed to give the user better control, with less of the initial cost.</w:t>
+      </w:r>
+    </w:p>
+    <w:p/>
+    <w:p>
+      <w:r>
+        <w:t>Services</w:t>
+      </w:r>
+      <w:r>
+        <w:t xml:space="preserve"> are online based, customer facing solutions </w:t>
+      </w:r>
+      <w:r>
+        <w:t>leveraging</w:t>
+      </w:r>
+      <w:r>
+        <w:t xml:space="preserve"> cloud software</w:t>
+      </w:r>
+      <w:r>
+        <w:t xml:space="preserve"> to be used in</w:t>
+      </w:r>
+      <w:r>
+        <w:t xml:space="preserve"> </w:t>
+      </w:r>
       <w:r>
         <w:rPr>
           <w:b/>
@@ -277,65 +331,12 @@
           <w:iCs/>
           <w:u w:val="single"/>
         </w:rPr>
-        <w:t>Services</w:t>
-      </w:r>
-      <w:r>
-        <w:rPr>
-          <w:b/>
-          <w:bCs/>
-          <w:i/>
-          <w:iCs/>
-          <w:u w:val="single"/>
-        </w:rPr>
-        <w:t xml:space="preserve"> are online based, customer facing solutions utilising cloud software</w:t>
-      </w:r>
-      <w:r>
-        <w:rPr>
-          <w:b/>
-          <w:bCs/>
-          <w:i/>
-          <w:iCs/>
-          <w:u w:val="single"/>
-        </w:rPr>
-        <w:t xml:space="preserve"> to be used in</w:t>
-      </w:r>
-      <w:r>
-        <w:rPr>
-          <w:b/>
-          <w:bCs/>
-          <w:i/>
-          <w:iCs/>
-          <w:u w:val="single"/>
-        </w:rPr>
-        <w:t xml:space="preserve"> innumerable applications</w:t>
-      </w:r>
-      <w:r>
-        <w:rPr>
-          <w:b/>
-          <w:bCs/>
-          <w:i/>
-          <w:iCs/>
-          <w:u w:val="single"/>
-        </w:rPr>
+        <w:t>innumerable applications.</w:t>
+      </w:r>
+      <w:r>
         <w:t xml:space="preserve"> </w:t>
       </w:r>
       <w:r>
-        <w:rPr>
-          <w:b/>
-          <w:bCs/>
-          <w:i/>
-          <w:iCs/>
-          <w:u w:val="single"/>
-        </w:rPr>
-        <w:t>(Needs revision)</w:t>
-      </w:r>
-      <w:r>
-        <w:t>.</w:t>
-      </w:r>
-      <w:r>
-        <w:t xml:space="preserve"> </w:t>
-      </w:r>
-      <w:r>
         <w:t xml:space="preserve">They </w:t>
       </w:r>
       <w:r>
@@ -363,7 +364,6 @@
           <w:b/>
           <w:bCs/>
         </w:rPr>
-        <w:lastRenderedPageBreak/>
         <w:t>Here is a brief explanation on the three:</w:t>
       </w:r>
     </w:p>
@@ -462,7 +462,13 @@
         <w:t>develop, test and launch their own apps, without having to manage data storage or fluctuations in data requirements. Often, they are developed with built-in SaaS functionality.</w:t>
       </w:r>
       <w:r>
-        <w:t xml:space="preserve"> Although Microsoft Azure is based on IaaS architecture it also offers a PaaS to develop, launch and manage web and mobile apps.</w:t>
+        <w:t xml:space="preserve"> Although Microsoft Azure is based on IaaS architecture it also offers a PaaS to develop, launch and manage web and mobile apps</w:t>
+      </w:r>
+      <w:r>
+        <w:t xml:space="preserve"> among other things</w:t>
+      </w:r>
+      <w:r>
+        <w:t>.</w:t>
       </w:r>
     </w:p>
     <w:p/>
@@ -496,33 +502,43 @@
         <w:t>, 2020), SaaS</w:t>
       </w:r>
       <w:r>
-        <w:t xml:space="preserve"> refers to when a company offers a user-facing software that is centralized by the company and offers limited usability.</w:t>
-      </w:r>
-      <w:r>
-        <w:t xml:space="preserve"> Cloud-Based Microsoft Office is an example of SaaS. It allows users to create, edit, share and collaborate on a host of Office 365 applications, purely online.</w:t>
-      </w:r>
-    </w:p>
-    <w:p/>
-    <w:p>
-      <w:r>
-        <w:rPr>
-          <w:b/>
-          <w:bCs/>
-          <w:i/>
-          <w:iCs/>
-          <w:u w:val="single"/>
-        </w:rPr>
-        <w:t>There are many other types of services like Security-as-a-Service and Data-as-a-Service, but those three are currently the most established version</w:t>
-      </w:r>
-      <w:r>
-        <w:rPr>
-          <w:b/>
-          <w:bCs/>
-          <w:i/>
-          <w:iCs/>
-          <w:u w:val="single"/>
-        </w:rPr>
-        <w:t>s (needs revision).</w:t>
+        <w:t xml:space="preserve"> refers to when a company offers a user-facing software that is centralized by the company and </w:t>
+      </w:r>
+      <w:r>
+        <w:t>has</w:t>
+      </w:r>
+      <w:r>
+        <w:t xml:space="preserve"> limited usability.</w:t>
+      </w:r>
+      <w:r>
+        <w:t xml:space="preserve"> Cloud-Based Microsoft Office</w:t>
+      </w:r>
+      <w:r>
+        <w:t xml:space="preserve"> Online</w:t>
+      </w:r>
+      <w:r>
+        <w:t xml:space="preserve"> is an example of SaaS. It allows users to create, edit, share and collaborate on a host of Office 365 applications, purely online</w:t>
+      </w:r>
+      <w:r>
+        <w:t>, for free</w:t>
+      </w:r>
+      <w:r>
+        <w:t>.</w:t>
+      </w:r>
+    </w:p>
+    <w:p/>
+    <w:p>
+      <w:r>
+        <w:t xml:space="preserve">There are many other types of services like Security-as-a-Service and Data-as-a-Service, but </w:t>
+      </w:r>
+      <w:r>
+        <w:t xml:space="preserve">all are speculative and haven’t achieved notoriety like the three </w:t>
+      </w:r>
+      <w:r>
+        <w:t xml:space="preserve">previously </w:t>
+      </w:r>
+      <w:r>
+        <w:t>listed.</w:t>
       </w:r>
     </w:p>
     <w:p/>
@@ -538,18 +554,23 @@
       </w:r>
     </w:p>
     <w:p/>
-    <w:p>
-      <w:pPr>
-        <w:rPr>
-          <w:b/>
-          <w:bCs/>
-        </w:rPr>
-      </w:pPr>
-      <w:r>
-        <w:rPr>
-          <w:b/>
-          <w:bCs/>
-        </w:rPr>
+    <w:p/>
+    <w:p/>
+    <w:p/>
+    <w:p/>
+    <w:p>
+      <w:pPr>
+        <w:rPr>
+          <w:b/>
+          <w:bCs/>
+        </w:rPr>
+      </w:pPr>
+      <w:r>
+        <w:rPr>
+          <w:b/>
+          <w:bCs/>
+        </w:rPr>
+        <w:lastRenderedPageBreak/>
         <w:t>The primary examples of cloud computing are:</w:t>
       </w:r>
     </w:p>
@@ -682,7 +703,13 @@
         <w:t xml:space="preserve"> YouTube, Apple Music,</w:t>
       </w:r>
       <w:r>
-        <w:t xml:space="preserve"> Soundcloud and Twitch. These SaaS companies allow users to manage and store their own data and preferences, but only through access to the frond-end of the </w:t>
+        <w:t xml:space="preserve"> Soundcloud and Twitch. These </w:t>
+      </w:r>
+      <w:r>
+        <w:t>S</w:t>
+      </w:r>
+      <w:r>
+        <w:t xml:space="preserve">aaS companies allow users to manage and store their own data and preferences, but only through access to the frond-end of the </w:t>
       </w:r>
       <w:r>
         <w:t>application</w:t>
@@ -710,7 +737,10 @@
         <w:t xml:space="preserve"> involve machine learning programs </w:t>
       </w:r>
       <w:r>
-        <w:t>and leverage large cloud-based databases to</w:t>
+        <w:t>that</w:t>
+      </w:r>
+      <w:r>
+        <w:t xml:space="preserve"> leverage large cloud-based databases to</w:t>
       </w:r>
       <w:r>
         <w:t xml:space="preserve"> interact with </w:t>
@@ -731,7 +761,7 @@
         <w:t xml:space="preserve">. </w:t>
       </w:r>
       <w:r>
-        <w:t>Examples of chatbots are</w:t>
+        <w:t>You can find a chatbot on most good quality websites.</w:t>
       </w:r>
     </w:p>
     <w:p>
@@ -769,7 +799,6 @@
           <w:b/>
           <w:bCs/>
         </w:rPr>
-        <w:lastRenderedPageBreak/>
         <w:t>Productivity</w:t>
       </w:r>
       <w:r>
@@ -921,7 +950,13 @@
         <w:t>Cloud Analytics</w:t>
       </w:r>
       <w:r>
-        <w:t xml:space="preserve"> – a term describing businesses using cloud computing to perform market analytics on massive amounts of customer data</w:t>
+        <w:t xml:space="preserve"> – a term describing </w:t>
+      </w:r>
+      <w:r>
+        <w:t xml:space="preserve">big </w:t>
+      </w:r>
+      <w:r>
+        <w:t>businesses using cloud computing to perform market analytics on massive amounts of customer data</w:t>
       </w:r>
       <w:r>
         <w:t xml:space="preserve"> from</w:t>
@@ -1004,6 +1039,25 @@
     <w:p/>
     <w:p>
       <w:r>
+        <w:t xml:space="preserve">The nature of the Cloud is its interconnectedness, this is also its greatest downfall. Because the Cloud is a collection of many devices, if someone were to upload malware or gain access to one device, they have the potential to affect a vast network of </w:t>
+      </w:r>
+      <w:r>
+        <w:t>people</w:t>
+      </w:r>
+      <w:r>
+        <w:t xml:space="preserve"> and the damage can have massive, worldwide consequences</w:t>
+      </w:r>
+      <w:r>
+        <w:t xml:space="preserve">. </w:t>
+      </w:r>
+      <w:r>
+        <w:t xml:space="preserve">In 2016 it was expected that data centre </w:t>
+      </w:r>
+      <w:r>
+        <w:lastRenderedPageBreak/>
+        <w:t xml:space="preserve">outages were caused by cyber-attack 22% of the time, up from 18% in 2010 (João Marques Lima, 2017). </w:t>
+      </w:r>
+      <w:r>
         <w:t>In 2014 Apple’s iCloud was accessed by hackers and thousands of super-famous celebrities</w:t>
       </w:r>
       <w:r>
@@ -1012,108 +1066,205 @@
       <w:r>
         <w:t xml:space="preserve"> nude photos were leaked to the public (Susan Noakes, 2014).</w:t>
       </w:r>
-    </w:p>
-    <w:p/>
-    <w:p>
-      <w:pPr>
-        <w:pStyle w:val="ListParagraph"/>
-        <w:numPr>
-          <w:ilvl w:val="0"/>
-          <w:numId w:val="1"/>
-        </w:numPr>
-      </w:pPr>
-      <w:r>
-        <w:t>Increase data storage flexibility</w:t>
-      </w:r>
-    </w:p>
-    <w:p>
-      <w:pPr>
-        <w:pStyle w:val="ListParagraph"/>
-        <w:numPr>
-          <w:ilvl w:val="0"/>
-          <w:numId w:val="1"/>
-        </w:numPr>
-      </w:pPr>
-      <w:r>
-        <w:t>All data moves online, local storage on cloud</w:t>
-      </w:r>
-    </w:p>
-    <w:p>
-      <w:pPr>
-        <w:pStyle w:val="ListParagraph"/>
-        <w:numPr>
-          <w:ilvl w:val="0"/>
-          <w:numId w:val="1"/>
-        </w:numPr>
-      </w:pPr>
-      <w:r>
-        <w:t>Privacy, data in multiple places</w:t>
-      </w:r>
-    </w:p>
-    <w:p>
-      <w:pPr>
-        <w:pStyle w:val="ListParagraph"/>
-        <w:numPr>
-          <w:ilvl w:val="0"/>
-          <w:numId w:val="1"/>
-        </w:numPr>
-      </w:pPr>
-      <w:r>
-        <w:t>Further collaborative advancements</w:t>
-      </w:r>
-    </w:p>
-    <w:p>
-      <w:pPr>
-        <w:pStyle w:val="ListParagraph"/>
-        <w:numPr>
-          <w:ilvl w:val="0"/>
-          <w:numId w:val="1"/>
-        </w:numPr>
-      </w:pPr>
-    </w:p>
-    <w:p>
-      <w:pPr>
-        <w:rPr>
-          <w:b/>
-          <w:bCs/>
-        </w:rPr>
-      </w:pPr>
-      <w:r>
-        <w:rPr>
-          <w:b/>
-          <w:bCs/>
-        </w:rPr>
-        <w:t>How will this affect you? 300</w:t>
-      </w:r>
-    </w:p>
-    <w:p>
-      <w:r>
-        <w:t xml:space="preserve">As computing moves </w:t>
-      </w:r>
-      <w:proofErr w:type="spellStart"/>
-      <w:r>
-        <w:t>moreso</w:t>
-      </w:r>
-      <w:proofErr w:type="spellEnd"/>
-      <w:r>
-        <w:t xml:space="preserve"> towards the cloud….</w:t>
-      </w:r>
-    </w:p>
-    <w:p>
-      <w:pPr>
-        <w:rPr>
-          <w:b/>
-          <w:bCs/>
-        </w:rPr>
-      </w:pPr>
-    </w:p>
-    <w:p>
-      <w:pPr>
-        <w:rPr>
-          <w:b/>
-          <w:bCs/>
-        </w:rPr>
-      </w:pPr>
+      <w:r>
+        <w:t xml:space="preserve"> A hacker gained access to a user’s device through the find-my-phone function and was able to access countless more accounts through the cloud. In 2017 Amazon Web Service experienced a four</w:t>
+      </w:r>
+      <w:r>
+        <w:t>-</w:t>
+      </w:r>
+      <w:r>
+        <w:t>and</w:t>
+      </w:r>
+      <w:r>
+        <w:t>-</w:t>
+      </w:r>
+      <w:r>
+        <w:t>a</w:t>
+      </w:r>
+      <w:r>
+        <w:t>-</w:t>
+      </w:r>
+      <w:r>
+        <w:t>half</w:t>
+      </w:r>
+      <w:r>
+        <w:t>-</w:t>
+      </w:r>
+      <w:r>
+        <w:t>hour downtime due to a mistake in performing updates</w:t>
+      </w:r>
+      <w:r>
+        <w:t xml:space="preserve"> (amazon.com, 2017)</w:t>
+      </w:r>
+      <w:r>
+        <w:t xml:space="preserve">. This affected </w:t>
+      </w:r>
+      <w:r>
+        <w:t>Expedia, Slack and even the U.S. Securities and Exchange Commission (Nat Levy, 2017).</w:t>
+      </w:r>
+      <w:r>
+        <w:t xml:space="preserve"> </w:t>
+      </w:r>
+    </w:p>
+    <w:p/>
+    <w:p>
+      <w:r>
+        <w:t>But the future of the Cloud is anything but overcast.</w:t>
+      </w:r>
+      <w:r>
+        <w:t xml:space="preserve"> </w:t>
+      </w:r>
+      <w:r>
+        <w:t>W</w:t>
+      </w:r>
+      <w:r>
+        <w:t xml:space="preserve">e will all notice its presence more and more </w:t>
+      </w:r>
+      <w:r>
+        <w:t xml:space="preserve">as companies adopt it as their primary way of </w:t>
+      </w:r>
+      <w:r>
+        <w:t>offering</w:t>
+      </w:r>
+      <w:r>
+        <w:t xml:space="preserve"> products to customers</w:t>
+      </w:r>
+      <w:r>
+        <w:t>. Or perhaps we’ll notice it less and less as it is imbibed as the new representation of computing on the internet rather than the exception.</w:t>
+      </w:r>
+      <w:r>
+        <w:t xml:space="preserve"> Microsoft Azure is a perfect example of this.</w:t>
+      </w:r>
+    </w:p>
+    <w:p/>
+    <w:p>
+      <w:r>
+        <w:t xml:space="preserve">Azure </w:t>
+      </w:r>
+      <w:r>
+        <w:t xml:space="preserve">has a massive range of products to choose from, encompassing every example of a cloud service. Machine Learning, analytics, blockchain, databases, DevOps, Mobile and Web Apps, Storage, Security and Virtual Machines are a few </w:t>
+      </w:r>
+      <w:r>
+        <w:t xml:space="preserve">examples </w:t>
+      </w:r>
+      <w:r>
+        <w:t xml:space="preserve">of their huge </w:t>
+      </w:r>
+      <w:r>
+        <w:t>product range</w:t>
+      </w:r>
+      <w:r>
+        <w:t xml:space="preserve"> (azure.microsoft.com, viewed July 2020). It really is a fully functional development suite to build, manage, launch, maintain and store fully-fledged mobile and web apps. But t</w:t>
+      </w:r>
+      <w:r>
+        <w:t xml:space="preserve">his is a very small droplet in a very large Cloud. </w:t>
+      </w:r>
+      <w:r>
+        <w:t xml:space="preserve">According to </w:t>
+      </w:r>
+      <w:r>
+        <w:t>Larry Dignan</w:t>
+      </w:r>
+      <w:r>
+        <w:t xml:space="preserve"> </w:t>
+      </w:r>
+      <w:r>
+        <w:t>(</w:t>
+      </w:r>
+      <w:r>
+        <w:t>zdnet.com</w:t>
+      </w:r>
+      <w:r>
+        <w:t xml:space="preserve">, 2020) </w:t>
+      </w:r>
+      <w:r>
+        <w:t xml:space="preserve">Amazon, Google, </w:t>
+      </w:r>
+      <w:r>
+        <w:t xml:space="preserve">Oracle, </w:t>
+      </w:r>
+      <w:r>
+        <w:t>Alibaba</w:t>
+      </w:r>
+      <w:r>
+        <w:t>, Dell and IBM are a few of the other market leaders that also add a tun of water-weight to the Cloud, with countless more unmentioned.</w:t>
+      </w:r>
+    </w:p>
+    <w:p/>
+    <w:p>
+      <w:r>
+        <w:t xml:space="preserve">The usefulness in being able to “bolt-on” applications, storage and platforms to launch from is undeniable and </w:t>
+      </w:r>
+      <w:r>
+        <w:t xml:space="preserve">the allure of </w:t>
+      </w:r>
+      <w:r>
+        <w:t xml:space="preserve">compartmentalising services </w:t>
+      </w:r>
+      <w:r>
+        <w:t>into smaller “bite-size” pieces that can be adjusted to suit the user’s needs</w:t>
+      </w:r>
+      <w:r>
+        <w:t xml:space="preserve"> is too appealing when the alternative is often a large up-front cost or many hours of work.</w:t>
+      </w:r>
+    </w:p>
+    <w:p/>
+    <w:p>
+      <w:r>
+        <w:t xml:space="preserve">As an aspiring professional in IT, I expect my career will be defined by cloud computing in many ways. </w:t>
+      </w:r>
+      <w:r>
+        <w:t>I already have access to far more storage potential on cloud IaaS than I do on any local storage device</w:t>
+      </w:r>
+      <w:r>
+        <w:t xml:space="preserve"> and I can see clear benefits in using development-specific utilities when creating market-level applications. I aim to immerse myself in the possibilities that it offers and </w:t>
+      </w:r>
+    </w:p>
+    <w:p>
+      <w:pPr>
+        <w:rPr>
+          <w:b/>
+          <w:bCs/>
+        </w:rPr>
+      </w:pPr>
+    </w:p>
+    <w:p>
+      <w:pPr>
+        <w:rPr>
+          <w:b/>
+          <w:bCs/>
+        </w:rPr>
+      </w:pPr>
+    </w:p>
+    <w:p>
+      <w:pPr>
+        <w:rPr>
+          <w:b/>
+          <w:bCs/>
+        </w:rPr>
+      </w:pPr>
+      <w:r>
+        <w:rPr>
+          <w:b/>
+          <w:bCs/>
+        </w:rPr>
+        <w:t>USE BELIES</w:t>
+      </w:r>
+    </w:p>
+    <w:p>
+      <w:pPr>
+        <w:rPr>
+          <w:b/>
+          <w:bCs/>
+        </w:rPr>
+      </w:pPr>
+      <w:r>
+        <w:rPr>
+          <w:b/>
+          <w:bCs/>
+        </w:rPr>
+        <w:t>USE GUILE</w:t>
+      </w:r>
     </w:p>
     <w:p>
       <w:pPr>

</xml_diff>

<commit_message>
Final changes to Clouds.docx
</commit_message>
<xml_diff>
--- a/ReportsEtc/CloudsServicesAndServers.docx
+++ b/ReportsEtc/CloudsServicesAndServers.docx
@@ -41,29 +41,6 @@
       </w:pPr>
     </w:p>
     <w:p>
-      <w:pPr>
-        <w:rPr>
-          <w:b/>
-          <w:bCs/>
-        </w:rPr>
-      </w:pPr>
-      <w:r>
-        <w:rPr>
-          <w:b/>
-          <w:bCs/>
-        </w:rPr>
-        <w:t>What does it do? 600</w:t>
-      </w:r>
-    </w:p>
-    <w:p>
-      <w:pPr>
-        <w:rPr>
-          <w:b/>
-          <w:bCs/>
-        </w:rPr>
-      </w:pPr>
-    </w:p>
-    <w:p>
       <w:r>
         <w:t>Cloud computing is a relatively new term on most people’s lips, but it is something that has been around for a long time now.</w:t>
       </w:r>
@@ -288,6 +265,7 @@
     <w:p/>
     <w:p>
       <w:r>
+        <w:lastRenderedPageBreak/>
         <w:t xml:space="preserve">With huge advancements made in cloud technology, and the ever-increasing requirement to revolutionise our data storage methods </w:t>
       </w:r>
       <w:r>
@@ -516,7 +494,13 @@
     <w:p/>
     <w:p>
       <w:r>
-        <w:t xml:space="preserve">There are many other types of services like Security-as-a-Service and Data-as-a-Service, but </w:t>
+        <w:t>There are many other types of services like Security-as-a-Service</w:t>
+      </w:r>
+      <w:r>
+        <w:t>, Machine-Learning-as-a-Service</w:t>
+      </w:r>
+      <w:r>
+        <w:t xml:space="preserve"> and Data-as-a-Service, but </w:t>
       </w:r>
       <w:r>
         <w:t xml:space="preserve">all are speculative and haven’t achieved notoriety like the three </w:t>
@@ -1179,7 +1163,13 @@
         <w:t>Alibaba</w:t>
       </w:r>
       <w:r>
-        <w:t>, Dell and IBM are a few of the other market leaders that also add a tun of water-weight to the Cloud, with countless more unmentioned.</w:t>
+        <w:t>, Dell and IBM are a few of the other market leaders that also add a tun of water-weigh</w:t>
+      </w:r>
+      <w:r>
+        <w:t>t</w:t>
+      </w:r>
+      <w:r>
+        <w:t>, with countless more unmentioned.</w:t>
       </w:r>
     </w:p>
     <w:p/>
@@ -1213,73 +1203,1479 @@
         <w:t xml:space="preserve">As an aspiring professional in IT, I expect my career will be defined by cloud computing in many ways. </w:t>
       </w:r>
       <w:r>
-        <w:t>I already have access to far more storage potential on cloud IaaS than I do on any local storage device</w:t>
-      </w:r>
-      <w:r>
-        <w:t xml:space="preserve"> and I can see clear benefits in using development-specific utilities when creating market-level applications. I aim to immerse myself in the possibilities that it offers and </w:t>
-      </w:r>
-    </w:p>
-    <w:p>
-      <w:pPr>
-        <w:rPr>
-          <w:b/>
-          <w:bCs/>
-        </w:rPr>
-      </w:pPr>
-    </w:p>
-    <w:p>
-      <w:pPr>
-        <w:rPr>
-          <w:b/>
-          <w:bCs/>
-        </w:rPr>
-      </w:pPr>
-    </w:p>
-    <w:p>
-      <w:pPr>
-        <w:rPr>
-          <w:b/>
-          <w:bCs/>
-        </w:rPr>
-      </w:pPr>
-      <w:r>
-        <w:rPr>
-          <w:b/>
-          <w:bCs/>
-        </w:rPr>
-        <w:t>USE BELIES</w:t>
-      </w:r>
-    </w:p>
-    <w:p>
-      <w:pPr>
-        <w:rPr>
-          <w:b/>
-          <w:bCs/>
-        </w:rPr>
-      </w:pPr>
-      <w:r>
-        <w:rPr>
-          <w:b/>
-          <w:bCs/>
-        </w:rPr>
-        <w:t xml:space="preserve">USE </w:t>
+        <w:t>I already have access to more storage potential on cloud IaaS than I do on any local storage device</w:t>
+      </w:r>
+      <w:r>
+        <w:t xml:space="preserve"> and I can see clear benefits in using development-specific utilities when creating market-level applications. </w:t>
+      </w:r>
+      <w:r>
+        <w:t>The industry is ever-changing, and</w:t>
+      </w:r>
+      <w:r>
+        <w:t xml:space="preserve"> </w:t>
+      </w:r>
+      <w:r>
+        <w:t>Moore’s Law</w:t>
+      </w:r>
+      <w:r>
+        <w:t xml:space="preserve">, the law that suggests that “the number of transistors in a dense integrated circuit (IC) doubles about every two years” (Wikipedia, viewed July 2020), meaning the processing power of new computers doubles every two years, has now begun to slow down with some people positing that theory will have completely run its course by 2025. </w:t>
+      </w:r>
+    </w:p>
+    <w:p/>
+    <w:p>
+      <w:r>
+        <w:t xml:space="preserve">Industry has been driven by a constant improvement in computing power and to continue this age of prosperity, we will have to take on a different approach to new advancements and I believe Cloud computing has incredible potential to become the “new” way we evolve technology, alongside other powerful new creations like machine learning and ingenuity in CPU cores. </w:t>
+      </w:r>
+    </w:p>
+    <w:p/>
+    <w:p>
+      <w:r>
+        <w:t xml:space="preserve">Either way, Cloud computing is here to stay. It is already a monolith of data and continues to increase </w:t>
+      </w:r>
+      <w:r>
+        <w:t>every day. The future of computing is still unsure, but there certainly isn’t a storm coming over the horizon. Just nice, sunny, days for the Cloud</w:t>
+      </w:r>
+      <w:r>
+        <w:t>.</w:t>
+      </w:r>
+    </w:p>
+    <w:p>
+      <w:r>
+        <w:lastRenderedPageBreak/>
+        <w:t xml:space="preserve">(Jeff Petters, </w:t>
+      </w:r>
+      <w:r>
+        <w:rPr>
+          <w:i/>
+          <w:iCs/>
+        </w:rPr>
+        <w:t xml:space="preserve">“AWS vs Azure vs Google: Cloud Services Comparison”, </w:t>
+      </w:r>
+      <w:r>
+        <w:t>June 17</w:t>
+      </w:r>
+      <w:r>
+        <w:rPr>
+          <w:vertAlign w:val="superscript"/>
+        </w:rPr>
+        <w:t>th</w:t>
+      </w:r>
+      <w:r>
+        <w:t>,</w:t>
+      </w:r>
+      <w:r>
+        <w:t xml:space="preserve"> 2020,</w:t>
+      </w:r>
+      <w:r>
+        <w:t xml:space="preserve"> </w:t>
+      </w:r>
+      <w:r>
+        <w:t>&lt;</w:t>
+      </w:r>
+      <w:hyperlink r:id="rId5" w:history="1">
+        <w:r>
+          <w:rPr>
+            <w:rStyle w:val="Hyperlink"/>
+          </w:rPr>
+          <w:t>https://www.varonis.com/</w:t>
+        </w:r>
+        <w:r>
+          <w:rPr>
+            <w:rStyle w:val="Hyperlink"/>
+          </w:rPr>
+          <w:t>b</w:t>
+        </w:r>
+        <w:r>
+          <w:rPr>
+            <w:rStyle w:val="Hyperlink"/>
+          </w:rPr>
+          <w:t>log/aws-vs-azure-vs-google/</w:t>
+        </w:r>
+      </w:hyperlink>
+      <w:r>
+        <w:t>&gt;)</w:t>
+      </w:r>
+    </w:p>
+    <w:p/>
+    <w:p>
+      <w:r>
+        <w:t xml:space="preserve">(Tony Hou, </w:t>
+      </w:r>
+      <w:r>
+        <w:rPr>
+          <w:i/>
+          <w:iCs/>
+        </w:rPr>
+        <w:t>“IaaS vs PaaS vs SaaS Enter the Ecommerce Vernacular: What you need to Know, Examples &amp; More”,</w:t>
+      </w:r>
+      <w:r>
+        <w:rPr>
+          <w:i/>
+          <w:iCs/>
+        </w:rPr>
+        <w:t xml:space="preserve"> </w:t>
+      </w:r>
+      <w:r>
+        <w:t>viewed July 12</w:t>
+      </w:r>
+      <w:r>
+        <w:rPr>
+          <w:vertAlign w:val="superscript"/>
+        </w:rPr>
+        <w:t>th</w:t>
+      </w:r>
+      <w:r>
+        <w:t xml:space="preserve">, </w:t>
+      </w:r>
+      <w:r>
+        <w:t xml:space="preserve">2020, </w:t>
+      </w:r>
+      <w:r>
+        <w:rPr>
+          <w:i/>
+          <w:iCs/>
+        </w:rPr>
+        <w:t>&lt;</w:t>
+      </w:r>
+      <w:hyperlink r:id="rId6" w:history="1">
+        <w:r>
+          <w:rPr>
+            <w:rStyle w:val="Hyperlink"/>
+          </w:rPr>
+          <w:t>https://www.bigcom</w:t>
+        </w:r>
+        <w:r>
+          <w:rPr>
+            <w:rStyle w:val="Hyperlink"/>
+          </w:rPr>
+          <w:t>m</w:t>
+        </w:r>
+        <w:r>
+          <w:rPr>
+            <w:rStyle w:val="Hyperlink"/>
+          </w:rPr>
+          <w:t>er</w:t>
+        </w:r>
+        <w:r>
+          <w:rPr>
+            <w:rStyle w:val="Hyperlink"/>
+          </w:rPr>
+          <w:t>c</w:t>
+        </w:r>
+        <w:r>
+          <w:rPr>
+            <w:rStyle w:val="Hyperlink"/>
+          </w:rPr>
+          <w:t>e.com/blog/saas-vs-paas-vs-iaas/#the-three-types-of-cloud-computing-service-models-explained</w:t>
+        </w:r>
+      </w:hyperlink>
+      <w:r>
+        <w:t>&gt;)</w:t>
+      </w:r>
+    </w:p>
+    <w:p/>
+    <w:p>
+      <w:r>
+        <w:t xml:space="preserve">(Goran </w:t>
       </w:r>
       <w:proofErr w:type="spellStart"/>
       <w:r>
-        <w:rPr>
-          <w:b/>
-          <w:bCs/>
-        </w:rPr>
-        <w:t>GUILE</w:t>
-      </w:r>
-      <w:r>
-        <w:rPr>
-          <w:b/>
-          <w:bCs/>
-        </w:rPr>
-        <w:t>o</w:t>
+        <w:t>Čandrlić</w:t>
       </w:r>
       <w:proofErr w:type="spellEnd"/>
+      <w:r>
+        <w:t xml:space="preserve">, </w:t>
+      </w:r>
+      <w:r>
+        <w:rPr>
+          <w:i/>
+          <w:iCs/>
+        </w:rPr>
+        <w:t xml:space="preserve">“Cloud Computing – Types of Cloud”, </w:t>
+      </w:r>
+      <w:r>
+        <w:t>March 19</w:t>
+      </w:r>
+      <w:r>
+        <w:rPr>
+          <w:vertAlign w:val="superscript"/>
+        </w:rPr>
+        <w:t>th</w:t>
+      </w:r>
+      <w:r>
+        <w:t xml:space="preserve">, </w:t>
+      </w:r>
+      <w:r>
+        <w:t>2013, &lt;</w:t>
+      </w:r>
+      <w:hyperlink r:id="rId7" w:history="1">
+        <w:r>
+          <w:rPr>
+            <w:rStyle w:val="Hyperlink"/>
+          </w:rPr>
+          <w:t>https://www.globald</w:t>
+        </w:r>
+        <w:r>
+          <w:rPr>
+            <w:rStyle w:val="Hyperlink"/>
+          </w:rPr>
+          <w:t>o</w:t>
+        </w:r>
+        <w:r>
+          <w:rPr>
+            <w:rStyle w:val="Hyperlink"/>
+          </w:rPr>
+          <w:t>ts.com/blog/cloud-computing-types-of-cloud</w:t>
+        </w:r>
+      </w:hyperlink>
+      <w:r>
+        <w:t>&gt;)</w:t>
+      </w:r>
+    </w:p>
+    <w:p/>
+    <w:p>
+      <w:r>
+        <w:t>(</w:t>
+      </w:r>
+      <w:r>
+        <w:rPr>
+          <w:i/>
+          <w:iCs/>
+        </w:rPr>
+        <w:t xml:space="preserve">“History of Cloud Computing”, </w:t>
+      </w:r>
+      <w:r>
+        <w:t>Viewed July 12</w:t>
+      </w:r>
+      <w:r>
+        <w:rPr>
+          <w:vertAlign w:val="superscript"/>
+        </w:rPr>
+        <w:t>th</w:t>
+      </w:r>
+      <w:r>
+        <w:t xml:space="preserve">, </w:t>
+      </w:r>
+      <w:r>
+        <w:t>2020 &lt;</w:t>
+      </w:r>
+      <w:hyperlink r:id="rId8" w:history="1">
+        <w:r>
+          <w:rPr>
+            <w:rStyle w:val="Hyperlink"/>
+          </w:rPr>
+          <w:t>https://www.edu</w:t>
+        </w:r>
+        <w:r>
+          <w:rPr>
+            <w:rStyle w:val="Hyperlink"/>
+          </w:rPr>
+          <w:t>c</w:t>
+        </w:r>
+        <w:r>
+          <w:rPr>
+            <w:rStyle w:val="Hyperlink"/>
+          </w:rPr>
+          <w:t>ba.com/history-of-cloud-computing/</w:t>
+        </w:r>
+      </w:hyperlink>
+      <w:r>
+        <w:t>&gt;)</w:t>
+      </w:r>
+    </w:p>
+    <w:p/>
+    <w:p>
+      <w:r>
+        <w:t xml:space="preserve">(The Editors of Encyclopedia </w:t>
+      </w:r>
+      <w:proofErr w:type="spellStart"/>
+      <w:r>
+        <w:t>Brittanica</w:t>
+      </w:r>
+      <w:proofErr w:type="spellEnd"/>
+      <w:r>
+        <w:t xml:space="preserve">, </w:t>
+      </w:r>
+      <w:r>
+        <w:rPr>
+          <w:i/>
+          <w:iCs/>
+        </w:rPr>
+        <w:t xml:space="preserve">“Computer Network”, </w:t>
+      </w:r>
+      <w:r>
+        <w:t>Viewed July 12</w:t>
+      </w:r>
+      <w:r>
+        <w:rPr>
+          <w:vertAlign w:val="superscript"/>
+        </w:rPr>
+        <w:t>th</w:t>
+      </w:r>
+      <w:r>
+        <w:t xml:space="preserve">, </w:t>
+      </w:r>
+      <w:r>
+        <w:t>2020, &lt;</w:t>
+      </w:r>
+      <w:hyperlink r:id="rId9" w:history="1">
+        <w:r>
+          <w:rPr>
+            <w:rStyle w:val="Hyperlink"/>
+          </w:rPr>
+          <w:t>https://www.b</w:t>
+        </w:r>
+        <w:r>
+          <w:rPr>
+            <w:rStyle w:val="Hyperlink"/>
+          </w:rPr>
+          <w:t>r</w:t>
+        </w:r>
+        <w:r>
+          <w:rPr>
+            <w:rStyle w:val="Hyperlink"/>
+          </w:rPr>
+          <w:t>itannica.com/technology/computer-network</w:t>
+        </w:r>
+      </w:hyperlink>
+      <w:r>
+        <w:t>&gt;)</w:t>
+      </w:r>
+    </w:p>
+    <w:p/>
+    <w:p>
+      <w:r>
+        <w:t xml:space="preserve">(Nicole Martin, </w:t>
+      </w:r>
+      <w:r>
+        <w:rPr>
+          <w:i/>
+          <w:iCs/>
+        </w:rPr>
+        <w:t xml:space="preserve">“How Much Data Is Collected Every Minute Of The Day”, </w:t>
+      </w:r>
+      <w:r>
+        <w:t>August 7</w:t>
+      </w:r>
+      <w:r>
+        <w:rPr>
+          <w:vertAlign w:val="superscript"/>
+        </w:rPr>
+        <w:t>th</w:t>
+      </w:r>
+      <w:r>
+        <w:t xml:space="preserve">, </w:t>
+      </w:r>
+      <w:r>
+        <w:t>2019, &lt;</w:t>
+      </w:r>
+      <w:hyperlink r:id="rId10" w:history="1">
+        <w:r>
+          <w:rPr>
+            <w:rStyle w:val="Hyperlink"/>
+          </w:rPr>
+          <w:t>https://www.forbes.com/sites/nicolemartin1/2019/08/07/how-much-data-is-collected-every-minute-o</w:t>
+        </w:r>
+        <w:r>
+          <w:rPr>
+            <w:rStyle w:val="Hyperlink"/>
+          </w:rPr>
+          <w:t>f</w:t>
+        </w:r>
+        <w:r>
+          <w:rPr>
+            <w:rStyle w:val="Hyperlink"/>
+          </w:rPr>
+          <w:t>-the-day/#88339b3d66f9</w:t>
+        </w:r>
+      </w:hyperlink>
+      <w:r>
+        <w:t>&gt;)</w:t>
+      </w:r>
+    </w:p>
+    <w:p/>
+    <w:p>
+      <w:r>
+        <w:t>(</w:t>
+      </w:r>
+      <w:r>
+        <w:rPr>
+          <w:i/>
+          <w:iCs/>
+        </w:rPr>
+        <w:t xml:space="preserve">“How Big Is A Petabyte. Exabyte, Zettabyte, Or A Yottabyte?”, </w:t>
+      </w:r>
+      <w:r>
+        <w:t>September 12</w:t>
+      </w:r>
+      <w:r>
+        <w:rPr>
+          <w:vertAlign w:val="superscript"/>
+        </w:rPr>
+        <w:t>th</w:t>
+      </w:r>
+      <w:r>
+        <w:t xml:space="preserve">, </w:t>
+      </w:r>
+      <w:r>
+        <w:t>2012, &lt;</w:t>
+      </w:r>
+      <w:hyperlink r:id="rId11" w:history="1">
+        <w:r>
+          <w:rPr>
+            <w:rStyle w:val="Hyperlink"/>
+          </w:rPr>
+          <w:t>http://high</w:t>
+        </w:r>
+        <w:r>
+          <w:rPr>
+            <w:rStyle w:val="Hyperlink"/>
+          </w:rPr>
+          <w:t>s</w:t>
+        </w:r>
+        <w:r>
+          <w:rPr>
+            <w:rStyle w:val="Hyperlink"/>
+          </w:rPr>
+          <w:t>calability.com/blog/2012/9/11/how-big-is-a-petabyte-exabyte-zettabyte-or-a-yottabyte.html</w:t>
+        </w:r>
+      </w:hyperlink>
+      <w:r>
+        <w:t>&gt;)</w:t>
+      </w:r>
+    </w:p>
+    <w:p/>
+    <w:p>
+      <w:r>
+        <w:t>(</w:t>
+      </w:r>
+      <w:r>
+        <w:rPr>
+          <w:i/>
+          <w:iCs/>
+        </w:rPr>
+        <w:t>“What’s the Future of Cloud Computing?”,</w:t>
+      </w:r>
+      <w:r>
+        <w:t xml:space="preserve"> Viewed July 12</w:t>
+      </w:r>
+      <w:r>
+        <w:rPr>
+          <w:vertAlign w:val="superscript"/>
+        </w:rPr>
+        <w:t>th</w:t>
+      </w:r>
+      <w:r>
+        <w:t xml:space="preserve">, </w:t>
+      </w:r>
+      <w:r>
+        <w:t>2020, &lt;</w:t>
+      </w:r>
+      <w:hyperlink r:id="rId12" w:history="1">
+        <w:r>
+          <w:rPr>
+            <w:rStyle w:val="Hyperlink"/>
+          </w:rPr>
+          <w:t>https://www.f</w:t>
+        </w:r>
+        <w:r>
+          <w:rPr>
+            <w:rStyle w:val="Hyperlink"/>
+          </w:rPr>
+          <w:t>u</w:t>
+        </w:r>
+        <w:r>
+          <w:rPr>
+            <w:rStyle w:val="Hyperlink"/>
+          </w:rPr>
+          <w:t>tureofeverything.io/future-of-cloud-computing/</w:t>
+        </w:r>
+      </w:hyperlink>
+      <w:r>
+        <w:t>&gt;)</w:t>
+      </w:r>
+    </w:p>
+    <w:p/>
+    <w:p>
+      <w:r>
+        <w:t xml:space="preserve">(Sourabh, </w:t>
+      </w:r>
+      <w:r>
+        <w:rPr>
+          <w:i/>
+          <w:iCs/>
+        </w:rPr>
+        <w:t xml:space="preserve">“History of Cloud Computing: Timeline”, </w:t>
+      </w:r>
+      <w:r>
+        <w:t>July 14</w:t>
+      </w:r>
+      <w:r>
+        <w:rPr>
+          <w:vertAlign w:val="superscript"/>
+        </w:rPr>
+        <w:t>th</w:t>
+      </w:r>
+      <w:r>
+        <w:t xml:space="preserve">, </w:t>
+      </w:r>
+      <w:r>
+        <w:t>2012, &lt;</w:t>
+      </w:r>
+      <w:hyperlink r:id="rId13" w:history="1">
+        <w:r>
+          <w:rPr>
+            <w:rStyle w:val="Hyperlink"/>
+          </w:rPr>
+          <w:t>https://sourcedig</w:t>
+        </w:r>
+        <w:r>
+          <w:rPr>
+            <w:rStyle w:val="Hyperlink"/>
+          </w:rPr>
+          <w:t>i</w:t>
+        </w:r>
+        <w:r>
+          <w:rPr>
+            <w:rStyle w:val="Hyperlink"/>
+          </w:rPr>
+          <w:t>t.com/497-timeline-history-of-cloud-computing/</w:t>
+        </w:r>
+      </w:hyperlink>
+      <w:r>
+        <w:t>&gt;)</w:t>
+      </w:r>
+    </w:p>
+    <w:p/>
+    <w:p>
+      <w:r>
+        <w:t xml:space="preserve">(Joao Lima, </w:t>
+      </w:r>
+      <w:r>
+        <w:rPr>
+          <w:i/>
+          <w:iCs/>
+        </w:rPr>
+        <w:t xml:space="preserve">“Top 10 biggest data centres from around the world”, </w:t>
+      </w:r>
+      <w:r>
+        <w:t>April 2</w:t>
+      </w:r>
+      <w:r>
+        <w:rPr>
+          <w:vertAlign w:val="superscript"/>
+        </w:rPr>
+        <w:t>nd</w:t>
+      </w:r>
+      <w:r>
+        <w:t xml:space="preserve">, </w:t>
+      </w:r>
+      <w:r>
+        <w:t>2015, &lt;</w:t>
+      </w:r>
+      <w:hyperlink r:id="rId14" w:history="1">
+        <w:r>
+          <w:rPr>
+            <w:rStyle w:val="Hyperlink"/>
+          </w:rPr>
+          <w:t>https://www.cbronline.com/data-centre/top-10-biggest-data-centres-from-around-the-world-4545</w:t>
+        </w:r>
+        <w:r>
+          <w:rPr>
+            <w:rStyle w:val="Hyperlink"/>
+          </w:rPr>
+          <w:t>3</w:t>
+        </w:r>
+        <w:r>
+          <w:rPr>
+            <w:rStyle w:val="Hyperlink"/>
+          </w:rPr>
+          <w:t>56/</w:t>
+        </w:r>
+      </w:hyperlink>
+      <w:r>
+        <w:t>&gt;)</w:t>
+      </w:r>
+    </w:p>
+    <w:p/>
+    <w:p>
+      <w:r>
+        <w:t xml:space="preserve">(Bernard Marr, </w:t>
+      </w:r>
+      <w:r>
+        <w:rPr>
+          <w:i/>
+          <w:iCs/>
+        </w:rPr>
+        <w:t xml:space="preserve">“What Is A Data Lake? A Super-Simple Explanation For Anyone”, </w:t>
+      </w:r>
+      <w:r>
+        <w:t>August 27</w:t>
+      </w:r>
+      <w:r>
+        <w:rPr>
+          <w:vertAlign w:val="superscript"/>
+        </w:rPr>
+        <w:t>th</w:t>
+      </w:r>
+      <w:r>
+        <w:t xml:space="preserve">, </w:t>
+      </w:r>
+      <w:r>
+        <w:t>2018, &lt;</w:t>
+      </w:r>
+      <w:hyperlink r:id="rId15" w:history="1">
+        <w:r>
+          <w:rPr>
+            <w:rStyle w:val="Hyperlink"/>
+          </w:rPr>
+          <w:t>https://www.f</w:t>
+        </w:r>
+        <w:r>
+          <w:rPr>
+            <w:rStyle w:val="Hyperlink"/>
+          </w:rPr>
+          <w:t>o</w:t>
+        </w:r>
+        <w:r>
+          <w:rPr>
+            <w:rStyle w:val="Hyperlink"/>
+          </w:rPr>
+          <w:t>rbes.com/sites/bernardmarr/2018/08/27/what-is-a-data-lake-a-super-simple-explanation-for-anyone/#4c941a4d76e0</w:t>
+        </w:r>
+      </w:hyperlink>
+      <w:r>
+        <w:t>&gt;)</w:t>
+      </w:r>
+    </w:p>
+    <w:p>
+      <w:pPr>
+        <w:rPr>
+          <w:u w:val="single"/>
+        </w:rPr>
+      </w:pPr>
+    </w:p>
+    <w:p>
+      <w:r>
+        <w:t xml:space="preserve">(Josh </w:t>
+      </w:r>
+      <w:proofErr w:type="spellStart"/>
+      <w:r>
+        <w:t>Fechter</w:t>
+      </w:r>
+      <w:proofErr w:type="spellEnd"/>
+      <w:r>
+        <w:t xml:space="preserve">, </w:t>
+      </w:r>
+      <w:r>
+        <w:rPr>
+          <w:i/>
+          <w:iCs/>
+        </w:rPr>
+        <w:t xml:space="preserve">“15 Common Software as a Service (SaaS) Examples to Inspire You”, </w:t>
+      </w:r>
+      <w:r>
+        <w:t>January 15</w:t>
+      </w:r>
+      <w:r>
+        <w:rPr>
+          <w:vertAlign w:val="superscript"/>
+        </w:rPr>
+        <w:t>th</w:t>
+      </w:r>
+      <w:r>
+        <w:t xml:space="preserve">, </w:t>
+      </w:r>
+      <w:r>
+        <w:t>2020, &lt;</w:t>
+      </w:r>
+      <w:hyperlink r:id="rId16" w:history="1">
+        <w:r>
+          <w:rPr>
+            <w:rStyle w:val="Hyperlink"/>
+          </w:rPr>
+          <w:t>https://josh</w:t>
+        </w:r>
+        <w:r>
+          <w:rPr>
+            <w:rStyle w:val="Hyperlink"/>
+          </w:rPr>
+          <w:t>f</w:t>
+        </w:r>
+        <w:r>
+          <w:rPr>
+            <w:rStyle w:val="Hyperlink"/>
+          </w:rPr>
+          <w:t>echter.com/software-service-examples/</w:t>
+        </w:r>
+      </w:hyperlink>
+      <w:r>
+        <w:t>&gt;)</w:t>
+      </w:r>
+    </w:p>
+    <w:p/>
+    <w:p>
+      <w:r>
+        <w:t>(</w:t>
+      </w:r>
+      <w:r>
+        <w:rPr>
+          <w:i/>
+          <w:iCs/>
+        </w:rPr>
+        <w:t xml:space="preserve">“25 Must-Know Cloud Computing Statistics in 2020”, </w:t>
+      </w:r>
+      <w:r>
+        <w:t>2020, &lt;</w:t>
+      </w:r>
+      <w:hyperlink r:id="rId17" w:history="1">
+        <w:r>
+          <w:rPr>
+            <w:rStyle w:val="Hyperlink"/>
+          </w:rPr>
+          <w:t>https://hostingtrib</w:t>
+        </w:r>
+        <w:r>
+          <w:rPr>
+            <w:rStyle w:val="Hyperlink"/>
+          </w:rPr>
+          <w:t>u</w:t>
+        </w:r>
+        <w:r>
+          <w:rPr>
+            <w:rStyle w:val="Hyperlink"/>
+          </w:rPr>
+          <w:t>nal.com/blog/cloud-computing-statistics/</w:t>
+        </w:r>
+      </w:hyperlink>
+      <w:r>
+        <w:t>&gt;)</w:t>
+      </w:r>
+    </w:p>
+    <w:p/>
+    <w:p>
+      <w:r>
+        <w:t>(</w:t>
+      </w:r>
+      <w:r>
+        <w:rPr>
+          <w:i/>
+          <w:iCs/>
+        </w:rPr>
+        <w:t>“Chatbot: What is a Chatbot? Why are Chatbots Important?”, March 17</w:t>
+      </w:r>
+      <w:r>
+        <w:rPr>
+          <w:i/>
+          <w:iCs/>
+          <w:vertAlign w:val="superscript"/>
+        </w:rPr>
+        <w:t>th</w:t>
+      </w:r>
+      <w:r>
+        <w:rPr>
+          <w:i/>
+          <w:iCs/>
+        </w:rPr>
+        <w:t>, 2020, &lt;</w:t>
+      </w:r>
+      <w:hyperlink r:id="rId18" w:history="1">
+        <w:r>
+          <w:rPr>
+            <w:rStyle w:val="Hyperlink"/>
+          </w:rPr>
+          <w:t>https://expert</w:t>
+        </w:r>
+        <w:r>
+          <w:rPr>
+            <w:rStyle w:val="Hyperlink"/>
+          </w:rPr>
+          <w:t>s</w:t>
+        </w:r>
+        <w:r>
+          <w:rPr>
+            <w:rStyle w:val="Hyperlink"/>
+          </w:rPr>
+          <w:t>ystem.com/chatbot/</w:t>
+        </w:r>
+      </w:hyperlink>
+      <w:r>
+        <w:t>&gt;)</w:t>
+      </w:r>
+    </w:p>
+    <w:p/>
+    <w:p>
+      <w:r>
+        <w:lastRenderedPageBreak/>
+        <w:t xml:space="preserve">(David Ramel, </w:t>
+      </w:r>
+      <w:r>
+        <w:rPr>
+          <w:i/>
+          <w:iCs/>
+        </w:rPr>
+        <w:t xml:space="preserve">“7 Top Device Clouds for Mobile App Testing”, </w:t>
+      </w:r>
+      <w:r>
+        <w:t>May 5</w:t>
+      </w:r>
+      <w:r>
+        <w:rPr>
+          <w:vertAlign w:val="superscript"/>
+        </w:rPr>
+        <w:t>th</w:t>
+      </w:r>
+      <w:r>
+        <w:t xml:space="preserve">, </w:t>
+      </w:r>
+      <w:r>
+        <w:t>2017, &lt;</w:t>
+      </w:r>
+      <w:hyperlink r:id="rId19" w:history="1">
+        <w:r>
+          <w:rPr>
+            <w:rStyle w:val="Hyperlink"/>
+          </w:rPr>
+          <w:t>https://adtma</w:t>
+        </w:r>
+        <w:r>
+          <w:rPr>
+            <w:rStyle w:val="Hyperlink"/>
+          </w:rPr>
+          <w:t>g</w:t>
+        </w:r>
+        <w:r>
+          <w:rPr>
+            <w:rStyle w:val="Hyperlink"/>
+          </w:rPr>
+          <w:t>.com/blogs/dev-watch/2017/05/device-clouds.aspx</w:t>
+        </w:r>
+      </w:hyperlink>
+      <w:r>
+        <w:t>&gt;)</w:t>
+      </w:r>
+    </w:p>
+    <w:p/>
+    <w:p>
+      <w:r>
+        <w:t>(</w:t>
+      </w:r>
+      <w:r>
+        <w:rPr>
+          <w:i/>
+          <w:iCs/>
+        </w:rPr>
+        <w:t xml:space="preserve">“Cloud analytics”, </w:t>
+      </w:r>
+      <w:r>
+        <w:t>Viewed July 13</w:t>
+      </w:r>
+      <w:r>
+        <w:rPr>
+          <w:vertAlign w:val="superscript"/>
+        </w:rPr>
+        <w:t>th</w:t>
+      </w:r>
+      <w:r>
+        <w:t>, 2020, &lt;</w:t>
+      </w:r>
+      <w:hyperlink r:id="rId20" w:history="1">
+        <w:r>
+          <w:rPr>
+            <w:rStyle w:val="Hyperlink"/>
+          </w:rPr>
+          <w:t>https://en.wikipe</w:t>
+        </w:r>
+        <w:r>
+          <w:rPr>
+            <w:rStyle w:val="Hyperlink"/>
+          </w:rPr>
+          <w:t>d</w:t>
+        </w:r>
+        <w:r>
+          <w:rPr>
+            <w:rStyle w:val="Hyperlink"/>
+          </w:rPr>
+          <w:t>ia.org/wiki/Cloud_analytics</w:t>
+        </w:r>
+      </w:hyperlink>
+      <w:r>
+        <w:t>&gt;)</w:t>
+      </w:r>
+    </w:p>
+    <w:p>
+      <w:pPr>
+        <w:rPr>
+          <w:u w:val="single"/>
+        </w:rPr>
+      </w:pPr>
+    </w:p>
+    <w:p>
+      <w:r>
+        <w:t xml:space="preserve">(João Marques Lima, </w:t>
+      </w:r>
+      <w:r>
+        <w:rPr>
+          <w:i/>
+          <w:iCs/>
+        </w:rPr>
+        <w:t xml:space="preserve">“Exclusive. ISIS Cyberterrorist Attack On Data Centres A Real Threat”, </w:t>
+      </w:r>
+      <w:r>
+        <w:t>April 6</w:t>
+      </w:r>
+      <w:r>
+        <w:rPr>
+          <w:vertAlign w:val="superscript"/>
+        </w:rPr>
+        <w:t>th</w:t>
+      </w:r>
+      <w:r>
+        <w:t>, 2017, &lt;</w:t>
+      </w:r>
+      <w:hyperlink r:id="rId21" w:history="1">
+        <w:r>
+          <w:rPr>
+            <w:rStyle w:val="Hyperlink"/>
+          </w:rPr>
+          <w:t>https://dat</w:t>
+        </w:r>
+        <w:r>
+          <w:rPr>
+            <w:rStyle w:val="Hyperlink"/>
+          </w:rPr>
+          <w:t>a</w:t>
+        </w:r>
+        <w:r>
+          <w:rPr>
+            <w:rStyle w:val="Hyperlink"/>
+          </w:rPr>
+          <w:t>-economy.com/exclusive-isis-cyberterrorist-attack-data-centres-real-threat/</w:t>
+        </w:r>
+      </w:hyperlink>
+      <w:r>
+        <w:t>&gt;)</w:t>
+      </w:r>
+    </w:p>
+    <w:p/>
+    <w:p>
+      <w:r>
+        <w:t xml:space="preserve">(Joy Ma, </w:t>
+      </w:r>
+      <w:r>
+        <w:rPr>
+          <w:i/>
+          <w:iCs/>
+        </w:rPr>
+        <w:t xml:space="preserve">“Top 10 Security Concerns for Cloud-Based Services”, </w:t>
+      </w:r>
+      <w:r>
+        <w:t>December 14</w:t>
+      </w:r>
+      <w:r>
+        <w:rPr>
+          <w:vertAlign w:val="superscript"/>
+        </w:rPr>
+        <w:t>th</w:t>
+      </w:r>
+      <w:r>
+        <w:t>, 2015, &lt;</w:t>
+      </w:r>
+      <w:hyperlink r:id="rId22" w:history="1">
+        <w:r>
+          <w:rPr>
+            <w:rStyle w:val="Hyperlink"/>
+          </w:rPr>
+          <w:t>https://www.i</w:t>
+        </w:r>
+        <w:r>
+          <w:rPr>
+            <w:rStyle w:val="Hyperlink"/>
+          </w:rPr>
+          <w:t>m</w:t>
+        </w:r>
+        <w:r>
+          <w:rPr>
+            <w:rStyle w:val="Hyperlink"/>
+          </w:rPr>
+          <w:t>perva.com/blog/top-10-cloud-security-concerns/</w:t>
+        </w:r>
+      </w:hyperlink>
+      <w:r>
+        <w:t>&gt;)</w:t>
+      </w:r>
+    </w:p>
+    <w:p/>
+    <w:p>
+      <w:r>
+        <w:t xml:space="preserve">(Susan Noakes, </w:t>
+      </w:r>
+      <w:r>
+        <w:rPr>
+          <w:i/>
+          <w:iCs/>
+        </w:rPr>
+        <w:t xml:space="preserve">“Nude celebrity photo leak casts iCloud over Apple launch”, </w:t>
+      </w:r>
+      <w:r>
+        <w:t>September 2</w:t>
+      </w:r>
+      <w:r>
+        <w:rPr>
+          <w:vertAlign w:val="superscript"/>
+        </w:rPr>
+        <w:t>nd</w:t>
+      </w:r>
+      <w:r>
+        <w:t>, 2014, &lt;</w:t>
+      </w:r>
+      <w:hyperlink r:id="rId23" w:history="1">
+        <w:r>
+          <w:rPr>
+            <w:rStyle w:val="Hyperlink"/>
+          </w:rPr>
+          <w:t>https://w</w:t>
+        </w:r>
+        <w:r>
+          <w:rPr>
+            <w:rStyle w:val="Hyperlink"/>
+          </w:rPr>
+          <w:t>w</w:t>
+        </w:r>
+        <w:r>
+          <w:rPr>
+            <w:rStyle w:val="Hyperlink"/>
+          </w:rPr>
+          <w:t>w.cbc.ca/news/business/nude-celebrity-photo-leak-casts-icloud-over-apple-launch-1.2753393</w:t>
+        </w:r>
+      </w:hyperlink>
+      <w:r>
+        <w:t>&gt;)</w:t>
+      </w:r>
+    </w:p>
+    <w:p>
+      <w:pPr>
+        <w:rPr>
+          <w:u w:val="single"/>
+        </w:rPr>
+      </w:pPr>
+    </w:p>
+    <w:p>
+      <w:r>
+        <w:t>(</w:t>
+      </w:r>
+      <w:r>
+        <w:rPr>
+          <w:i/>
+          <w:iCs/>
+        </w:rPr>
+        <w:t xml:space="preserve">“Summary of the Amazon S3 Service Disruption in the Northern Virginia (US-EAST-1) Region”, </w:t>
+      </w:r>
+      <w:r>
+        <w:t>2017, &lt;</w:t>
+      </w:r>
+      <w:hyperlink r:id="rId24" w:history="1">
+        <w:r>
+          <w:rPr>
+            <w:rStyle w:val="Hyperlink"/>
+          </w:rPr>
+          <w:t>https://aws.amaz</w:t>
+        </w:r>
+        <w:r>
+          <w:rPr>
+            <w:rStyle w:val="Hyperlink"/>
+          </w:rPr>
+          <w:t>o</w:t>
+        </w:r>
+        <w:r>
+          <w:rPr>
+            <w:rStyle w:val="Hyperlink"/>
+          </w:rPr>
+          <w:t>n.com/message/41926/</w:t>
+        </w:r>
+      </w:hyperlink>
+      <w:r>
+        <w:t>&gt;)</w:t>
+      </w:r>
+    </w:p>
+    <w:p/>
+    <w:p>
+      <w:pPr>
+        <w:tabs>
+          <w:tab w:val="left" w:pos="1080"/>
+        </w:tabs>
+      </w:pPr>
+      <w:r>
+        <w:t>(</w:t>
+      </w:r>
+      <w:r>
+        <w:rPr>
+          <w:i/>
+          <w:iCs/>
+        </w:rPr>
+        <w:t xml:space="preserve">“HOW DOES CLOUD COMPUTING WORK?”, </w:t>
+      </w:r>
+      <w:r>
+        <w:t>Viewed July 13</w:t>
+      </w:r>
+      <w:r>
+        <w:rPr>
+          <w:vertAlign w:val="superscript"/>
+        </w:rPr>
+        <w:t>th</w:t>
+      </w:r>
+      <w:r>
+        <w:t>, 2020, &lt;</w:t>
+      </w:r>
+      <w:hyperlink r:id="rId25" w:history="1">
+        <w:r>
+          <w:rPr>
+            <w:rStyle w:val="Hyperlink"/>
+          </w:rPr>
+          <w:t>https://www</w:t>
+        </w:r>
+        <w:r>
+          <w:rPr>
+            <w:rStyle w:val="Hyperlink"/>
+          </w:rPr>
+          <w:t>.</w:t>
+        </w:r>
+        <w:r>
+          <w:rPr>
+            <w:rStyle w:val="Hyperlink"/>
+          </w:rPr>
+          <w:t>hcltech.com/technology-qa/how-does-cloud-computing-work</w:t>
+        </w:r>
+      </w:hyperlink>
+      <w:r>
+        <w:t>&gt;)</w:t>
+      </w:r>
+    </w:p>
+    <w:p>
+      <w:pPr>
+        <w:tabs>
+          <w:tab w:val="left" w:pos="1080"/>
+        </w:tabs>
+      </w:pPr>
+    </w:p>
+    <w:p>
+      <w:pPr>
+        <w:tabs>
+          <w:tab w:val="left" w:pos="1080"/>
+        </w:tabs>
+      </w:pPr>
+      <w:r>
+        <w:t xml:space="preserve">(Jeb </w:t>
+      </w:r>
+      <w:proofErr w:type="spellStart"/>
+      <w:r>
+        <w:t>Su</w:t>
+      </w:r>
+      <w:proofErr w:type="spellEnd"/>
+      <w:r>
+        <w:t xml:space="preserve">, </w:t>
+      </w:r>
+      <w:r>
+        <w:rPr>
+          <w:i/>
+          <w:iCs/>
+        </w:rPr>
+        <w:t xml:space="preserve">“Why Cloud Computing Cyber Security Risks Are On The Rise: Report”, </w:t>
+      </w:r>
+      <w:r>
+        <w:t>July 25</w:t>
+      </w:r>
+      <w:r>
+        <w:rPr>
+          <w:vertAlign w:val="superscript"/>
+        </w:rPr>
+        <w:t>th</w:t>
+      </w:r>
+      <w:r>
+        <w:t>, 2019, &lt;</w:t>
+      </w:r>
+      <w:hyperlink r:id="rId26" w:history="1">
+        <w:r>
+          <w:rPr>
+            <w:rStyle w:val="Hyperlink"/>
+          </w:rPr>
+          <w:t>https://www.fo</w:t>
+        </w:r>
+        <w:r>
+          <w:rPr>
+            <w:rStyle w:val="Hyperlink"/>
+          </w:rPr>
+          <w:t>r</w:t>
+        </w:r>
+        <w:r>
+          <w:rPr>
+            <w:rStyle w:val="Hyperlink"/>
+          </w:rPr>
+          <w:t>bes.com/sites/jeanbaptiste/2019/07/25/why-cloud-computing-cyber-security-risks-are-on-the-rise-report/#61331c975621</w:t>
+        </w:r>
+      </w:hyperlink>
+      <w:r>
+        <w:t>&gt;)</w:t>
+      </w:r>
+    </w:p>
+    <w:p>
+      <w:pPr>
+        <w:tabs>
+          <w:tab w:val="left" w:pos="1080"/>
+        </w:tabs>
+      </w:pPr>
+    </w:p>
+    <w:p>
+      <w:pPr>
+        <w:tabs>
+          <w:tab w:val="left" w:pos="1474"/>
+        </w:tabs>
+      </w:pPr>
+      <w:r>
+        <w:t>(Viewed July 13</w:t>
+      </w:r>
+      <w:r>
+        <w:rPr>
+          <w:vertAlign w:val="superscript"/>
+        </w:rPr>
+        <w:t>th</w:t>
+      </w:r>
+      <w:r>
+        <w:t>, 2020, &lt;</w:t>
+      </w:r>
+      <w:hyperlink r:id="rId27" w:history="1">
+        <w:r>
+          <w:rPr>
+            <w:rStyle w:val="Hyperlink"/>
+          </w:rPr>
+          <w:t>https://azure.</w:t>
+        </w:r>
+        <w:r>
+          <w:rPr>
+            <w:rStyle w:val="Hyperlink"/>
+          </w:rPr>
+          <w:t>m</w:t>
+        </w:r>
+        <w:r>
+          <w:rPr>
+            <w:rStyle w:val="Hyperlink"/>
+          </w:rPr>
+          <w:t>icrosoft.com/en-au/</w:t>
+        </w:r>
+      </w:hyperlink>
+      <w:r>
+        <w:t>&gt;)</w:t>
+      </w:r>
+    </w:p>
+    <w:p>
+      <w:pPr>
+        <w:rPr>
+          <w:u w:val="single"/>
+        </w:rPr>
+      </w:pPr>
+    </w:p>
+    <w:p>
+      <w:r>
+        <w:t xml:space="preserve">(Nat Levy, </w:t>
+      </w:r>
+      <w:r>
+        <w:rPr>
+          <w:i/>
+          <w:iCs/>
+        </w:rPr>
+        <w:t xml:space="preserve">“Amazon Web Service outage reveals critical lack of redundancy across the internet”, </w:t>
+      </w:r>
+      <w:r>
+        <w:t>February 28</w:t>
+      </w:r>
+      <w:r>
+        <w:rPr>
+          <w:vertAlign w:val="superscript"/>
+        </w:rPr>
+        <w:t>th</w:t>
+      </w:r>
+      <w:r>
+        <w:t>, 2017, &lt;</w:t>
+      </w:r>
+      <w:hyperlink r:id="rId28" w:history="1">
+        <w:r>
+          <w:rPr>
+            <w:rStyle w:val="Hyperlink"/>
+          </w:rPr>
+          <w:t>https://www.gee</w:t>
+        </w:r>
+        <w:r>
+          <w:rPr>
+            <w:rStyle w:val="Hyperlink"/>
+          </w:rPr>
+          <w:t>k</w:t>
+        </w:r>
+        <w:r>
+          <w:rPr>
+            <w:rStyle w:val="Hyperlink"/>
+          </w:rPr>
+          <w:t>wire.com/2017/amazon-web-services-outage-reveals-critical-lack-of-redundancy-across-the-internet/</w:t>
+        </w:r>
+      </w:hyperlink>
+      <w:r>
+        <w:t>&gt;)</w:t>
+      </w:r>
+    </w:p>
+    <w:p/>
+    <w:p>
+      <w:r>
+        <w:t xml:space="preserve">(Larry Dignan, </w:t>
+      </w:r>
+      <w:r>
+        <w:rPr>
+          <w:i/>
+          <w:iCs/>
+        </w:rPr>
+        <w:t xml:space="preserve">“Top cloud providers in 2020: AWS, Microsoft Azure, and Google Cloud, hybrid, SaaS players”, </w:t>
+      </w:r>
+      <w:r>
+        <w:t>May 11</w:t>
+      </w:r>
+      <w:r>
+        <w:rPr>
+          <w:vertAlign w:val="superscript"/>
+        </w:rPr>
+        <w:t>th</w:t>
+      </w:r>
+      <w:r>
+        <w:t>, 2020, &lt;</w:t>
+      </w:r>
+      <w:hyperlink r:id="rId29" w:history="1">
+        <w:r>
+          <w:rPr>
+            <w:rStyle w:val="Hyperlink"/>
+          </w:rPr>
+          <w:t>https://www.zdnet.com/article/the-top-cloud-providers-of-2020-aws-microsoft-azure-google-cl</w:t>
+        </w:r>
+        <w:r>
+          <w:rPr>
+            <w:rStyle w:val="Hyperlink"/>
+          </w:rPr>
+          <w:t>o</w:t>
+        </w:r>
+        <w:r>
+          <w:rPr>
+            <w:rStyle w:val="Hyperlink"/>
+          </w:rPr>
+          <w:t>ud-hybrid-saas/</w:t>
+        </w:r>
+      </w:hyperlink>
+      <w:r>
+        <w:t>&gt;)</w:t>
+      </w:r>
+    </w:p>
+    <w:p>
+      <w:pPr>
+        <w:rPr>
+          <w:u w:val="single"/>
+        </w:rPr>
+      </w:pPr>
+    </w:p>
+    <w:p>
+      <w:r>
+        <w:t xml:space="preserve">(MYNORTHWEST STAFF, </w:t>
+      </w:r>
+      <w:r>
+        <w:rPr>
+          <w:i/>
+          <w:iCs/>
+        </w:rPr>
+        <w:t xml:space="preserve">“What the end of Moore’s Law will mean for the tech world and consumers”, </w:t>
+      </w:r>
+      <w:r>
+        <w:t>July 7</w:t>
+      </w:r>
+      <w:r>
+        <w:rPr>
+          <w:vertAlign w:val="superscript"/>
+        </w:rPr>
+        <w:t>th</w:t>
+      </w:r>
+      <w:r>
+        <w:t>, 2020, &lt;</w:t>
+      </w:r>
+      <w:hyperlink r:id="rId30" w:history="1">
+        <w:r>
+          <w:rPr>
+            <w:rStyle w:val="Hyperlink"/>
+          </w:rPr>
+          <w:t>https://mynor</w:t>
+        </w:r>
+        <w:r>
+          <w:rPr>
+            <w:rStyle w:val="Hyperlink"/>
+          </w:rPr>
+          <w:t>t</w:t>
+        </w:r>
+        <w:r>
+          <w:rPr>
+            <w:rStyle w:val="Hyperlink"/>
+          </w:rPr>
+          <w:t>hwest.com/2001207/moores-law-tech-consumers/</w:t>
+        </w:r>
+      </w:hyperlink>
+      <w:r>
+        <w:t>&gt;)</w:t>
+      </w:r>
+    </w:p>
+    <w:p>
+      <w:pPr>
+        <w:rPr>
+          <w:u w:val="single"/>
+        </w:rPr>
+      </w:pPr>
+    </w:p>
+    <w:p>
+      <w:r>
+        <w:t>(</w:t>
+      </w:r>
+      <w:r>
+        <w:rPr>
+          <w:i/>
+          <w:iCs/>
+        </w:rPr>
+        <w:t xml:space="preserve">“Moore’s law”, </w:t>
+      </w:r>
+      <w:r>
+        <w:t>Viewed July 14</w:t>
+      </w:r>
+      <w:r>
+        <w:rPr>
+          <w:vertAlign w:val="superscript"/>
+        </w:rPr>
+        <w:t>th</w:t>
+      </w:r>
+      <w:r>
+        <w:t>, 2020, &lt;</w:t>
+      </w:r>
+      <w:hyperlink r:id="rId31" w:history="1">
+        <w:r>
+          <w:rPr>
+            <w:rStyle w:val="Hyperlink"/>
+          </w:rPr>
+          <w:t>https://en.wikip</w:t>
+        </w:r>
+        <w:r>
+          <w:rPr>
+            <w:rStyle w:val="Hyperlink"/>
+          </w:rPr>
+          <w:t>e</w:t>
+        </w:r>
+        <w:r>
+          <w:rPr>
+            <w:rStyle w:val="Hyperlink"/>
+          </w:rPr>
+          <w:t>dia.org/wiki/Moore%27s_law</w:t>
+        </w:r>
+      </w:hyperlink>
+      <w:r>
+        <w:t>&gt;)</w:t>
+      </w:r>
     </w:p>
     <w:p>
       <w:pPr>
@@ -1298,14 +2694,6 @@
           <w:u w:val="single"/>
         </w:rPr>
       </w:pPr>
-      <w:r>
-        <w:rPr>
-          <w:b/>
-          <w:bCs/>
-          <w:u w:val="single"/>
-        </w:rPr>
-        <w:t>AUTOMATIC SOFTWARE UPDATES</w:t>
-      </w:r>
     </w:p>
     <w:sectPr>
       <w:pgSz w:w="11906" w:h="16838"/>
@@ -2067,11 +3455,34 @@
     <w:name w:val="Hyperlink"/>
     <w:basedOn w:val="DefaultParagraphFont"/>
     <w:uiPriority w:val="99"/>
-    <w:semiHidden/>
     <w:unhideWhenUsed/>
     <w:rsid w:val="00B14C3F"/>
     <w:rPr>
       <w:color w:val="0000FF"/>
+      <w:u w:val="single"/>
+    </w:rPr>
+  </w:style>
+  <w:style w:type="character" w:styleId="UnresolvedMention">
+    <w:name w:val="Unresolved Mention"/>
+    <w:basedOn w:val="DefaultParagraphFont"/>
+    <w:uiPriority w:val="99"/>
+    <w:semiHidden/>
+    <w:unhideWhenUsed/>
+    <w:rsid w:val="00CC6649"/>
+    <w:rPr>
+      <w:color w:val="605E5C"/>
+      <w:shd w:val="clear" w:color="auto" w:fill="E1DFDD"/>
+    </w:rPr>
+  </w:style>
+  <w:style w:type="character" w:styleId="FollowedHyperlink">
+    <w:name w:val="FollowedHyperlink"/>
+    <w:basedOn w:val="DefaultParagraphFont"/>
+    <w:uiPriority w:val="99"/>
+    <w:semiHidden/>
+    <w:unhideWhenUsed/>
+    <w:rsid w:val="0015737F"/>
+    <w:rPr>
+      <w:color w:val="954F72" w:themeColor="followedHyperlink"/>
       <w:u w:val="single"/>
     </w:rPr>
   </w:style>

</xml_diff>

<commit_message>
Changed references in MachineLearing and Clouds
</commit_message>
<xml_diff>
--- a/ReportsEtc/CloudsServicesAndServers.docx
+++ b/ReportsEtc/CloudsServicesAndServers.docx
@@ -18,49 +18,70 @@
           <w:sz w:val="32"/>
           <w:szCs w:val="32"/>
         </w:rPr>
-        <w:t xml:space="preserve">Clouds, Services and Servers – Corbin </w:t>
-      </w:r>
-      <w:proofErr w:type="spellStart"/>
-      <w:r>
+        <w:t>Clouds, Services and Servers – Corbin Peever</w:t>
+      </w:r>
+    </w:p>
+    <w:p>
+      <w:pPr>
         <w:rPr>
           <w:b/>
           <w:bCs/>
-          <w:sz w:val="32"/>
-          <w:szCs w:val="32"/>
-        </w:rPr>
-        <w:t>Peever</w:t>
+        </w:rPr>
+      </w:pPr>
+    </w:p>
+    <w:p>
+      <w:r>
+        <w:t>Cloud computing is a relatively new term on most people’s lips, but it is something that has been around for a long time now.</w:t>
+      </w:r>
+      <w:r>
+        <w:t xml:space="preserve"> According to </w:t>
+      </w:r>
+      <w:r>
+        <w:rPr>
+          <w:highlight w:val="yellow"/>
+        </w:rPr>
+        <w:t xml:space="preserve">EDUCBA </w:t>
+      </w:r>
+      <w:r>
+        <w:rPr>
+          <w:highlight w:val="yellow"/>
+        </w:rPr>
+        <w:t>(2020),</w:t>
+      </w:r>
+      <w:r>
+        <w:t xml:space="preserve"> the earliest form of </w:t>
+      </w:r>
+      <w:r>
+        <w:t>cloud computing</w:t>
+      </w:r>
+      <w:r>
+        <w:t xml:space="preserve"> dates all the way back to 196</w:t>
+      </w:r>
+      <w:r>
+        <w:t>3</w:t>
+      </w:r>
+      <w:r>
+        <w:t xml:space="preserve"> when </w:t>
+      </w:r>
+      <w:r>
+        <w:t xml:space="preserve">J.C.R </w:t>
+      </w:r>
+      <w:proofErr w:type="spellStart"/>
+      <w:r>
+        <w:t>Licklider</w:t>
       </w:r>
       <w:proofErr w:type="spellEnd"/>
-    </w:p>
-    <w:p>
-      <w:pPr>
-        <w:rPr>
-          <w:b/>
-          <w:bCs/>
-        </w:rPr>
-      </w:pPr>
-    </w:p>
-    <w:p>
-      <w:r>
-        <w:t>Cloud computing is a relatively new term on most people’s lips, but it is something that has been around for a long time now.</w:t>
-      </w:r>
-      <w:r>
-        <w:t xml:space="preserve"> According to educba.com (2020), the earliest form of </w:t>
-      </w:r>
-      <w:r>
-        <w:t>cloud computing</w:t>
-      </w:r>
-      <w:r>
-        <w:t xml:space="preserve"> dates all the way back to 196</w:t>
-      </w:r>
-      <w:r>
-        <w:t>3</w:t>
-      </w:r>
-      <w:r>
-        <w:t xml:space="preserve"> when </w:t>
-      </w:r>
-      <w:r>
-        <w:t xml:space="preserve">J.C.R </w:t>
+      <w:r>
+        <w:t xml:space="preserve">, an American Psychologist and Computer Scientist, created a computer system that allowed three users to all operate on the same, local, </w:t>
+      </w:r>
+      <w:r>
+        <w:t>computer</w:t>
+      </w:r>
+      <w:r>
+        <w:t xml:space="preserve"> that ran on magnetic tape</w:t>
+      </w:r>
+      <w:r>
+        <w:t xml:space="preserve">. </w:t>
       </w:r>
       <w:proofErr w:type="spellStart"/>
       <w:r>
@@ -68,54 +89,87 @@
       </w:r>
       <w:proofErr w:type="spellEnd"/>
       <w:r>
-        <w:t xml:space="preserve">, an American Psychologist and Computer Scientist, created a computer system that allowed three users to all operate on the same, local, </w:t>
-      </w:r>
-      <w:r>
-        <w:t>computer</w:t>
-      </w:r>
-      <w:r>
-        <w:t xml:space="preserve"> that ran on magnetic tape</w:t>
-      </w:r>
-      <w:r>
-        <w:t xml:space="preserve">. </w:t>
+        <w:t xml:space="preserve"> would go on to create an early precursor to the internet, called ARPAnet, in 1969.</w:t>
+      </w:r>
+    </w:p>
+    <w:p/>
+    <w:p>
+      <w:r>
+        <w:t>Since then cloud computing</w:t>
+      </w:r>
+      <w:r>
+        <w:t>,</w:t>
+      </w:r>
+      <w:r>
+        <w:t xml:space="preserve"> and computing in general</w:t>
+      </w:r>
+      <w:r>
+        <w:t>,</w:t>
+      </w:r>
+      <w:r>
+        <w:t xml:space="preserve"> have come a very long way. Where it was once only possible for three users to operate locally on a primitive computer using magnetic tape and pullies, we can now easily maintain online networks of hundreds-of-thousands of users, all sharing their own personal data, at</w:t>
+      </w:r>
+      <w:r>
+        <w:t xml:space="preserve"> millions of gigabytes per minute. It is expected that by 2025 the internet will exceed 163 zettabytes in size </w:t>
+      </w:r>
+      <w:r>
+        <w:rPr>
+          <w:highlight w:val="yellow"/>
+        </w:rPr>
+        <w:t>(Nicole Martin 2019</w:t>
+      </w:r>
+      <w:r>
+        <w:rPr>
+          <w:highlight w:val="yellow"/>
+        </w:rPr>
+        <w:t>, para 9</w:t>
+      </w:r>
+      <w:r>
+        <w:rPr>
+          <w:highlight w:val="yellow"/>
+        </w:rPr>
+        <w:t>).</w:t>
+      </w:r>
+      <w:r>
+        <w:t xml:space="preserve"> </w:t>
+      </w:r>
+      <w:r>
+        <w:t>That’s the equivalent of 151.7 trillion, studio length, television quality, 1GB movies.</w:t>
+      </w:r>
+    </w:p>
+    <w:p/>
+    <w:p>
+      <w:r>
+        <w:t xml:space="preserve">The size of the Cloud is massive, and it affords us so much utility, but how does it work? HCL tech summarises is nicely on their website </w:t>
+      </w:r>
+      <w:r>
+        <w:rPr>
+          <w:highlight w:val="yellow"/>
+        </w:rPr>
+        <w:t>(hcltech.com</w:t>
+      </w:r>
+      <w:r>
+        <w:rPr>
+          <w:highlight w:val="yellow"/>
+        </w:rPr>
+        <w:t xml:space="preserve"> </w:t>
       </w:r>
       <w:proofErr w:type="spellStart"/>
       <w:r>
-        <w:t>Licklider</w:t>
+        <w:rPr>
+          <w:highlight w:val="yellow"/>
+        </w:rPr>
+        <w:t>n.d</w:t>
       </w:r>
       <w:proofErr w:type="spellEnd"/>
       <w:r>
-        <w:t xml:space="preserve"> would go on to create an early precursor to the internet, called ARPAnet, in 1969.</w:t>
-      </w:r>
-    </w:p>
-    <w:p/>
-    <w:p>
-      <w:r>
-        <w:t>Since then cloud computing</w:t>
-      </w:r>
-      <w:r>
-        <w:t>,</w:t>
-      </w:r>
-      <w:r>
-        <w:t xml:space="preserve"> and computing in general</w:t>
-      </w:r>
-      <w:r>
-        <w:t>,</w:t>
-      </w:r>
-      <w:r>
-        <w:t xml:space="preserve"> have come a very long way. Where it was once only possible for three users to operate locally on a primitive computer using magnetic tape and pullies, we can now easily maintain online networks of hundreds-of-thousands of users, all sharing their own personal data, at</w:t>
-      </w:r>
-      <w:r>
-        <w:t xml:space="preserve"> millions of gigabytes per minute. It is expected that by 2025 the internet will exceed 163 zettabytes in size (Nicole Martin, 2019). </w:t>
-      </w:r>
-      <w:r>
-        <w:t>That’s the equivalent of 151.7 trillion, studio length, television quality, 1GB movies.</w:t>
-      </w:r>
-    </w:p>
-    <w:p/>
-    <w:p>
-      <w:r>
-        <w:t>The size of the Cloud is massive, and it affords us so much utility, but how does it work? HCL tech summarises is nicely on their website (hcltech.com, viewed July 2020) – “Cloud-computing is an application-based software infrastructure that stores data on remote servers which can be accessed through the internet.” It gives internet users access to systems, applications</w:t>
+        <w:rPr>
+          <w:highlight w:val="yellow"/>
+        </w:rPr>
+        <w:t>, para 1</w:t>
+      </w:r>
+      <w:r>
+        <w:t>) – “Cloud-computing is an application-based software infrastructure that stores data on remote servers which can be accessed through the internet.” It gives internet users access to systems, applications</w:t>
       </w:r>
       <w:r>
         <w:t>, services</w:t>
@@ -130,13 +184,7 @@
         <w:t xml:space="preserve"> or develop themselves.</w:t>
       </w:r>
       <w:r>
-        <w:t xml:space="preserve"> This is especially useful when you need to upgrade your storage but don’t want to commit to a large initial cost; </w:t>
-      </w:r>
-      <w:r>
-        <w:t>you can buy data from a data pool</w:t>
-      </w:r>
-      <w:r>
-        <w:t xml:space="preserve"> like Google Cloud or Microsoft Azure. Or as a company you can’t afford the hefty costs of a local server network; you can use a collaboration service like Dropbox</w:t>
+        <w:t xml:space="preserve"> This is especially useful when you need to upgrade your storage but don’t want to commit to a large initial cost; you can buy data from a data pool like Google Cloud or Microsoft Azure. Or as a company you can’t afford the hefty costs of a local server network; you can use a collaboration service like Dropbox</w:t>
       </w:r>
       <w:r>
         <w:t xml:space="preserve"> or Slack</w:t>
@@ -456,15 +504,42 @@
         <w:t xml:space="preserve"> </w:t>
       </w:r>
       <w:r>
-        <w:t xml:space="preserve">Also known as web-based software, hosted software and on-demand software (Josh </w:t>
+        <w:t xml:space="preserve">Also known as web-based software, hosted software and on-demand software </w:t>
+      </w:r>
+      <w:r>
+        <w:rPr>
+          <w:highlight w:val="yellow"/>
+        </w:rPr>
+        <w:t xml:space="preserve">(Josh </w:t>
       </w:r>
       <w:proofErr w:type="spellStart"/>
       <w:r>
+        <w:rPr>
+          <w:highlight w:val="yellow"/>
+        </w:rPr>
         <w:t>Fechter</w:t>
       </w:r>
       <w:proofErr w:type="spellEnd"/>
       <w:r>
-        <w:t>, 2020), SaaS</w:t>
+        <w:rPr>
+          <w:highlight w:val="yellow"/>
+        </w:rPr>
+        <w:t xml:space="preserve"> 2020</w:t>
+      </w:r>
+      <w:r>
+        <w:rPr>
+          <w:highlight w:val="yellow"/>
+        </w:rPr>
+        <w:t>, para 1</w:t>
+      </w:r>
+      <w:r>
+        <w:rPr>
+          <w:highlight w:val="yellow"/>
+        </w:rPr>
+        <w:t>),</w:t>
+      </w:r>
+      <w:r>
+        <w:t xml:space="preserve"> SaaS</w:t>
       </w:r>
       <w:r>
         <w:t xml:space="preserve"> refers to when a company offers a user-facing software that is centralized by the company and </w:t>
@@ -515,7 +590,40 @@
     <w:p/>
     <w:p>
       <w:r>
-        <w:t xml:space="preserve">Even though the Cloud is already such a prolific aspect of the internet, its growth is only expected to increase with the global public cloud computing market set to exceed $620 billion US by 2023 and upwards of 90% of companies already existing on the cloud (hostingtribunal.com, 2020). </w:t>
+        <w:t xml:space="preserve">Even though the Cloud is already such a prolific aspect of the internet, its growth is only expected to increase with the global public cloud computing market set to exceed $620 billion US by 2023 and upwards of 90% of companies already existing on the cloud </w:t>
+      </w:r>
+      <w:r>
+        <w:rPr>
+          <w:highlight w:val="yellow"/>
+        </w:rPr>
+        <w:t>(</w:t>
+      </w:r>
+      <w:r>
+        <w:rPr>
+          <w:highlight w:val="yellow"/>
+        </w:rPr>
+        <w:t>Hosting Tribunal</w:t>
+      </w:r>
+      <w:r>
+        <w:rPr>
+          <w:highlight w:val="yellow"/>
+        </w:rPr>
+        <w:t xml:space="preserve"> 2020</w:t>
+      </w:r>
+      <w:r>
+        <w:rPr>
+          <w:highlight w:val="yellow"/>
+        </w:rPr>
+        <w:t>, para 4 &amp; para 10</w:t>
+      </w:r>
+      <w:r>
+        <w:rPr>
+          <w:highlight w:val="yellow"/>
+        </w:rPr>
+        <w:t>).</w:t>
+      </w:r>
+      <w:r>
+        <w:t xml:space="preserve"> </w:t>
       </w:r>
       <w:r>
         <w:t xml:space="preserve">As you can imagine, there are many different </w:t>
@@ -529,6 +637,7 @@
     <w:p/>
     <w:p/>
     <w:p/>
+    <w:p/>
     <w:p>
       <w:pPr>
         <w:rPr>
@@ -541,7 +650,6 @@
           <w:b/>
           <w:bCs/>
         </w:rPr>
-        <w:lastRenderedPageBreak/>
         <w:t>The primary examples of cloud computing are:</w:t>
       </w:r>
     </w:p>
@@ -1015,7 +1123,11 @@
     <w:p/>
     <w:p>
       <w:r>
-        <w:t xml:space="preserve">The nature of the Cloud is its interconnectedness, this is also its greatest downfall. Because the Cloud is a collection of many devices, if someone were to upload malware or gain access to one device, they have the potential to affect a vast network of </w:t>
+        <w:t xml:space="preserve">The nature of the Cloud is its interconnectedness, this is also its greatest downfall. Because the Cloud is a collection of many devices, if someone were to upload malware or gain access </w:t>
+      </w:r>
+      <w:r>
+        <w:lastRenderedPageBreak/>
+        <w:t xml:space="preserve">to one device, they have the potential to affect a vast network of </w:t>
       </w:r>
       <w:r>
         <w:t>people</w:t>
@@ -1027,20 +1139,61 @@
         <w:t xml:space="preserve">. </w:t>
       </w:r>
       <w:r>
-        <w:t xml:space="preserve">In 2016 it was expected that data centre </w:t>
-      </w:r>
-      <w:r>
-        <w:lastRenderedPageBreak/>
-        <w:t xml:space="preserve">outages were caused by cyber-attack 22% of the time, up from 18% in 2010 (João Marques Lima, 2017). </w:t>
-      </w:r>
-      <w:r>
-        <w:t>In 2014 Apple’s iCloud was accessed by hackers and thousands of super-famous celebrities</w:t>
+        <w:t xml:space="preserve">In 2016 it was expected that data centre outages were caused by cyber-attack 22% of the time, up from 18% in 2010 </w:t>
+      </w:r>
+      <w:r>
+        <w:rPr>
+          <w:highlight w:val="yellow"/>
+        </w:rPr>
+        <w:t>(João Marques Lima 2017</w:t>
+      </w:r>
+      <w:r>
+        <w:rPr>
+          <w:highlight w:val="yellow"/>
+        </w:rPr>
+        <w:t>, para 12</w:t>
+      </w:r>
+      <w:r>
+        <w:rPr>
+          <w:highlight w:val="yellow"/>
+        </w:rPr>
+        <w:t>).</w:t>
+      </w:r>
+      <w:r>
+        <w:t xml:space="preserve"> </w:t>
+      </w:r>
+      <w:r>
+        <w:t xml:space="preserve">In 2014 Apple’s iCloud was accessed by hackers and </w:t>
+      </w:r>
+      <w:r>
+        <w:t>dozens</w:t>
+      </w:r>
+      <w:r>
+        <w:t xml:space="preserve"> of super-famous celebrities</w:t>
       </w:r>
       <w:r>
         <w:t>’</w:t>
       </w:r>
       <w:r>
-        <w:t xml:space="preserve"> nude photos were leaked to the public (Susan Noakes, 2014).</w:t>
+        <w:t xml:space="preserve"> nude photos were leaked to the public </w:t>
+      </w:r>
+      <w:r>
+        <w:rPr>
+          <w:highlight w:val="yellow"/>
+        </w:rPr>
+        <w:t>(Susan Noakes 2014</w:t>
+      </w:r>
+      <w:r>
+        <w:rPr>
+          <w:highlight w:val="yellow"/>
+        </w:rPr>
+        <w:t>, para 2</w:t>
+      </w:r>
+      <w:r>
+        <w:rPr>
+          <w:highlight w:val="yellow"/>
+        </w:rPr>
+        <w:t>).</w:t>
       </w:r>
       <w:r>
         <w:t xml:space="preserve"> A hacker gained access to a user’s device through the find-my-phone function and was able to access countless more accounts through the cloud. In 2017 Amazon Web Service experienced a four</w:t>
@@ -1070,17 +1223,59 @@
         <w:t>hour downtime due to a mistake in performing updates</w:t>
       </w:r>
       <w:r>
-        <w:t xml:space="preserve"> (amazon.com, 2017)</w:t>
-      </w:r>
-      <w:r>
-        <w:t xml:space="preserve">. This affected </w:t>
-      </w:r>
-      <w:r>
-        <w:t>Expedia, Slack and even the U.S. Securities and Exchange Commission (Nat Levy, 2017).</w:t>
-      </w:r>
-      <w:r>
         <w:t xml:space="preserve"> </w:t>
       </w:r>
+      <w:r>
+        <w:rPr>
+          <w:highlight w:val="yellow"/>
+        </w:rPr>
+        <w:t>(</w:t>
+      </w:r>
+      <w:r>
+        <w:rPr>
+          <w:highlight w:val="yellow"/>
+        </w:rPr>
+        <w:t>Amazon</w:t>
+      </w:r>
+      <w:r>
+        <w:rPr>
+          <w:highlight w:val="yellow"/>
+        </w:rPr>
+        <w:t xml:space="preserve"> 2017)</w:t>
+      </w:r>
+      <w:r>
+        <w:rPr>
+          <w:highlight w:val="yellow"/>
+        </w:rPr>
+        <w:t>.</w:t>
+      </w:r>
+      <w:r>
+        <w:t xml:space="preserve"> This affected </w:t>
+      </w:r>
+      <w:r>
+        <w:t xml:space="preserve">Expedia, Slack and even the U.S. Securities and Exchange Commission </w:t>
+      </w:r>
+      <w:r>
+        <w:rPr>
+          <w:highlight w:val="yellow"/>
+        </w:rPr>
+        <w:t>(Nat Levy 2017</w:t>
+      </w:r>
+      <w:r>
+        <w:rPr>
+          <w:highlight w:val="yellow"/>
+        </w:rPr>
+        <w:t>, para 2</w:t>
+      </w:r>
+      <w:r>
+        <w:rPr>
+          <w:highlight w:val="yellow"/>
+        </w:rPr>
+        <w:t>).</w:t>
+      </w:r>
+      <w:r>
+        <w:t xml:space="preserve"> </w:t>
+      </w:r>
     </w:p>
     <w:p/>
     <w:p>
@@ -1130,7 +1325,13 @@
         <w:t>product range</w:t>
       </w:r>
       <w:r>
-        <w:t xml:space="preserve"> (azure.microsoft.com, viewed July 2020). It really is a fully functional development suite to build, manage, launch, maintain and store fully-fledged mobile and web apps. But t</w:t>
+        <w:t xml:space="preserve"> (</w:t>
+      </w:r>
+      <w:r>
+        <w:t>Microsoft</w:t>
+      </w:r>
+      <w:r>
+        <w:t xml:space="preserve"> 2020). It really is a fully functional development suite to build, manage, launch, maintain and store fully-fledged mobile and web apps. But t</w:t>
       </w:r>
       <w:r>
         <w:t xml:space="preserve">his is a very small droplet in a very large Cloud. </w:t>
@@ -1139,31 +1340,37 @@
         <w:t xml:space="preserve">According to </w:t>
       </w:r>
       <w:r>
-        <w:t>Larry Dignan</w:t>
+        <w:t>ZDNet</w:t>
       </w:r>
       <w:r>
         <w:t xml:space="preserve"> </w:t>
       </w:r>
       <w:r>
+        <w:rPr>
+          <w:highlight w:val="yellow"/>
+        </w:rPr>
         <w:t>(</w:t>
       </w:r>
       <w:r>
-        <w:t>zdnet.com</w:t>
-      </w:r>
-      <w:r>
-        <w:t xml:space="preserve">, 2020) </w:t>
+        <w:rPr>
+          <w:highlight w:val="yellow"/>
+        </w:rPr>
+        <w:t xml:space="preserve">Larry Dignan </w:t>
+      </w:r>
+      <w:r>
+        <w:rPr>
+          <w:highlight w:val="yellow"/>
+        </w:rPr>
+        <w:t>2020)</w:t>
+      </w:r>
+      <w:r>
+        <w:t xml:space="preserve"> </w:t>
       </w:r>
       <w:r>
         <w:t xml:space="preserve">Amazon, Google, </w:t>
       </w:r>
       <w:r>
-        <w:t xml:space="preserve">Oracle, </w:t>
-      </w:r>
-      <w:r>
-        <w:t>Alibaba</w:t>
-      </w:r>
-      <w:r>
-        <w:t>, Dell and IBM are a few of the other market leaders that also add a tun of water-weigh</w:t>
+        <w:t>Oracle, Alibaba, Dell and IBM are a few of the other market leaders that also add a tun of water-weigh</w:t>
       </w:r>
       <w:r>
         <w:t>t</w:t>
@@ -1209,16 +1416,81 @@
         <w:t xml:space="preserve"> and I can see clear benefits in using development-specific utilities when creating market-level applications. </w:t>
       </w:r>
       <w:r>
+        <w:rPr>
+          <w:highlight w:val="yellow"/>
+        </w:rPr>
         <w:t>The industry is ever-changing, and</w:t>
       </w:r>
       <w:r>
+        <w:rPr>
+          <w:highlight w:val="yellow"/>
+        </w:rPr>
         <w:t xml:space="preserve"> </w:t>
       </w:r>
       <w:r>
+        <w:rPr>
+          <w:highlight w:val="yellow"/>
+        </w:rPr>
         <w:t>Moore’s Law</w:t>
       </w:r>
       <w:r>
-        <w:t xml:space="preserve">, the law that suggests that “the number of transistors in a dense integrated circuit (IC) doubles about every two years” (Wikipedia, viewed July 2020), meaning the processing power of new computers doubles every two years, has now begun to slow down with some people positing that theory will have completely run its course by 2025. </w:t>
+        <w:rPr>
+          <w:highlight w:val="yellow"/>
+        </w:rPr>
+        <w:t xml:space="preserve">, the law that </w:t>
+      </w:r>
+      <w:r>
+        <w:rPr>
+          <w:highlight w:val="yellow"/>
+        </w:rPr>
+        <w:t>posits</w:t>
+      </w:r>
+      <w:r>
+        <w:rPr>
+          <w:highlight w:val="yellow"/>
+        </w:rPr>
+        <w:t xml:space="preserve"> that the processing power of new computers doubles every two years, has now begun to slow down with some people </w:t>
+      </w:r>
+      <w:r>
+        <w:rPr>
+          <w:highlight w:val="yellow"/>
+        </w:rPr>
+        <w:t>suggesting</w:t>
+      </w:r>
+      <w:r>
+        <w:rPr>
+          <w:highlight w:val="yellow"/>
+        </w:rPr>
+        <w:t xml:space="preserve"> that theory will have completely run its course by </w:t>
+      </w:r>
+      <w:r>
+        <w:rPr>
+          <w:highlight w:val="yellow"/>
+        </w:rPr>
+        <w:t xml:space="preserve">the early 2020’s (Luke </w:t>
+      </w:r>
+      <w:proofErr w:type="spellStart"/>
+      <w:r>
+        <w:rPr>
+          <w:highlight w:val="yellow"/>
+        </w:rPr>
+        <w:t>Dormehl</w:t>
+      </w:r>
+      <w:proofErr w:type="spellEnd"/>
+      <w:r>
+        <w:rPr>
+          <w:highlight w:val="yellow"/>
+        </w:rPr>
+        <w:t xml:space="preserve"> 2018, para 5)</w:t>
+      </w:r>
+      <w:r>
+        <w:rPr>
+          <w:highlight w:val="yellow"/>
+        </w:rPr>
+        <w:t>.</w:t>
+      </w:r>
+      <w:r>
+        <w:t xml:space="preserve"> </w:t>
       </w:r>
     </w:p>
     <w:p/>
@@ -1239,1461 +1511,1135 @@
         <w:t>.</w:t>
       </w:r>
     </w:p>
-    <w:p>
-      <w:r>
-        <w:lastRenderedPageBreak/>
-        <w:t xml:space="preserve">(Jeff Petters, </w:t>
+    <w:p/>
+    <w:p/>
+    <w:p>
+      <w:pPr>
+        <w:pStyle w:val="ListParagraph"/>
+        <w:numPr>
+          <w:ilvl w:val="0"/>
+          <w:numId w:val="5"/>
+        </w:numPr>
+        <w:rPr>
+          <w:highlight w:val="yellow"/>
+        </w:rPr>
+      </w:pPr>
+      <w:r>
+        <w:rPr>
+          <w:highlight w:val="yellow"/>
+        </w:rPr>
+        <w:t>Nicole Martin</w:t>
+      </w:r>
+      <w:r>
+        <w:rPr>
+          <w:highlight w:val="yellow"/>
+        </w:rPr>
+        <w:t xml:space="preserve"> 2019</w:t>
+      </w:r>
+      <w:r>
+        <w:rPr>
+          <w:highlight w:val="yellow"/>
+        </w:rPr>
+        <w:t xml:space="preserve">, </w:t>
       </w:r>
       <w:r>
         <w:rPr>
           <w:i/>
           <w:iCs/>
-        </w:rPr>
-        <w:t xml:space="preserve">“AWS vs Azure vs Google: Cloud Services Comparison”, </w:t>
-      </w:r>
-      <w:r>
-        <w:t>June 17</w:t>
-      </w:r>
-      <w:r>
-        <w:rPr>
+          <w:highlight w:val="yellow"/>
+        </w:rPr>
+        <w:t xml:space="preserve">How Much Data Is Collected Every Minute Of The Day, </w:t>
+      </w:r>
+      <w:r>
+        <w:rPr>
+          <w:highlight w:val="yellow"/>
+        </w:rPr>
+        <w:t>Forbes, Viewed July 12</w:t>
+      </w:r>
+      <w:r>
+        <w:rPr>
+          <w:highlight w:val="yellow"/>
           <w:vertAlign w:val="superscript"/>
         </w:rPr>
         <w:t>th</w:t>
       </w:r>
       <w:r>
-        <w:t>,</w:t>
-      </w:r>
-      <w:r>
-        <w:t xml:space="preserve"> 2020,</w:t>
-      </w:r>
-      <w:r>
-        <w:t xml:space="preserve"> </w:t>
-      </w:r>
-      <w:r>
+        <w:rPr>
+          <w:highlight w:val="yellow"/>
+        </w:rPr>
+        <w:t xml:space="preserve"> 2020, </w:t>
+      </w:r>
+      <w:r>
+        <w:rPr>
+          <w:highlight w:val="yellow"/>
+        </w:rPr>
         <w:t>&lt;</w:t>
       </w:r>
-      <w:hyperlink r:id="rId5" w:history="1">
+      <w:hyperlink r:id="rId5" w:anchor="88339b3d66f9" w:history="1">
         <w:r>
           <w:rPr>
             <w:rStyle w:val="Hyperlink"/>
+            <w:highlight w:val="yellow"/>
           </w:rPr>
-          <w:t>https://www.varonis.com/</w:t>
+          <w:t>https://www.forbes.com/sites/nicolemartin1/2019/08/07/how-much-data-is-collected-every-minute-of-the-day/#88339b3d</w:t>
         </w:r>
         <w:r>
           <w:rPr>
             <w:rStyle w:val="Hyperlink"/>
+            <w:highlight w:val="yellow"/>
           </w:rPr>
-          <w:t>b</w:t>
+          <w:t>6</w:t>
         </w:r>
         <w:r>
           <w:rPr>
             <w:rStyle w:val="Hyperlink"/>
+            <w:highlight w:val="yellow"/>
           </w:rPr>
-          <w:t>log/aws-vs-azure-vs-google/</w:t>
+          <w:t>6f9</w:t>
         </w:r>
       </w:hyperlink>
       <w:r>
-        <w:t>&gt;)</w:t>
-      </w:r>
-    </w:p>
-    <w:p/>
-    <w:p>
-      <w:r>
-        <w:t xml:space="preserve">(Tony Hou, </w:t>
+        <w:rPr>
+          <w:highlight w:val="yellow"/>
+        </w:rPr>
+        <w:t>&gt;</w:t>
+      </w:r>
+    </w:p>
+    <w:p>
+      <w:pPr>
+        <w:rPr>
+          <w:b/>
+          <w:bCs/>
+          <w:highlight w:val="yellow"/>
+          <w:u w:val="single"/>
+        </w:rPr>
+      </w:pPr>
+    </w:p>
+    <w:p>
+      <w:pPr>
+        <w:pStyle w:val="ListParagraph"/>
+        <w:numPr>
+          <w:ilvl w:val="0"/>
+          <w:numId w:val="5"/>
+        </w:numPr>
+        <w:rPr>
+          <w:highlight w:val="yellow"/>
+        </w:rPr>
+      </w:pPr>
+      <w:r>
+        <w:rPr>
+          <w:highlight w:val="yellow"/>
+        </w:rPr>
+        <w:t xml:space="preserve">Josh </w:t>
+      </w:r>
+      <w:proofErr w:type="spellStart"/>
+      <w:r>
+        <w:rPr>
+          <w:highlight w:val="yellow"/>
+        </w:rPr>
+        <w:t>Fechter</w:t>
+      </w:r>
+      <w:proofErr w:type="spellEnd"/>
+      <w:r>
+        <w:rPr>
+          <w:highlight w:val="yellow"/>
+        </w:rPr>
+        <w:t xml:space="preserve"> 2020</w:t>
+      </w:r>
+      <w:r>
+        <w:rPr>
+          <w:highlight w:val="yellow"/>
+        </w:rPr>
+        <w:t xml:space="preserve">, </w:t>
       </w:r>
       <w:r>
         <w:rPr>
           <w:i/>
           <w:iCs/>
-        </w:rPr>
-        <w:t>“IaaS vs PaaS vs SaaS Enter the Ecommerce Vernacular: What you need to Know, Examples &amp; More”,</w:t>
+          <w:highlight w:val="yellow"/>
+        </w:rPr>
+        <w:t>15 Common Software as a Service (SaaS) Examples to Inspire You,</w:t>
       </w:r>
       <w:r>
         <w:rPr>
           <w:i/>
           <w:iCs/>
+          <w:highlight w:val="yellow"/>
         </w:rPr>
         <w:t xml:space="preserve"> </w:t>
       </w:r>
       <w:r>
-        <w:t>viewed July 12</w:t>
-      </w:r>
-      <w:r>
-        <w:rPr>
+        <w:rPr>
+          <w:highlight w:val="yellow"/>
+        </w:rPr>
+        <w:t xml:space="preserve">Josh </w:t>
+      </w:r>
+      <w:proofErr w:type="spellStart"/>
+      <w:r>
+        <w:rPr>
+          <w:highlight w:val="yellow"/>
+        </w:rPr>
+        <w:t>Fechter</w:t>
+      </w:r>
+      <w:proofErr w:type="spellEnd"/>
+      <w:r>
+        <w:rPr>
+          <w:highlight w:val="yellow"/>
+        </w:rPr>
+        <w:t xml:space="preserve">, Viewed </w:t>
+      </w:r>
+      <w:r>
+        <w:rPr>
+          <w:highlight w:val="yellow"/>
+        </w:rPr>
+        <w:t>12</w:t>
+      </w:r>
+      <w:r>
+        <w:rPr>
+          <w:highlight w:val="yellow"/>
           <w:vertAlign w:val="superscript"/>
         </w:rPr>
         <w:t>th</w:t>
       </w:r>
       <w:r>
-        <w:t xml:space="preserve">, </w:t>
-      </w:r>
-      <w:r>
-        <w:t xml:space="preserve">2020, </w:t>
-      </w:r>
-      <w:r>
-        <w:rPr>
-          <w:i/>
-          <w:iCs/>
-        </w:rPr>
-        <w:t>&lt;</w:t>
+        <w:rPr>
+          <w:highlight w:val="yellow"/>
+        </w:rPr>
+        <w:t xml:space="preserve"> July 2020</w:t>
+      </w:r>
+      <w:r>
+        <w:rPr>
+          <w:highlight w:val="yellow"/>
+        </w:rPr>
+        <w:t>, &lt;</w:t>
       </w:r>
       <w:hyperlink r:id="rId6" w:history="1">
         <w:r>
           <w:rPr>
             <w:rStyle w:val="Hyperlink"/>
+            <w:highlight w:val="yellow"/>
           </w:rPr>
-          <w:t>https://www.bigcom</w:t>
+          <w:t>https://jo</w:t>
         </w:r>
         <w:r>
           <w:rPr>
             <w:rStyle w:val="Hyperlink"/>
-          </w:rPr>
-          <w:t>m</w:t>
-        </w:r>
-        <w:r>
-          <w:rPr>
-            <w:rStyle w:val="Hyperlink"/>
-          </w:rPr>
-          <w:t>er</w:t>
-        </w:r>
-        <w:r>
-          <w:rPr>
-            <w:rStyle w:val="Hyperlink"/>
-          </w:rPr>
-          <w:t>c</w:t>
-        </w:r>
-        <w:r>
-          <w:rPr>
-            <w:rStyle w:val="Hyperlink"/>
-          </w:rPr>
-          <w:t>e.com/blog/saas-vs-paas-vs-iaas/#the-three-types-of-cloud-computing-service-models-explained</w:t>
-        </w:r>
-      </w:hyperlink>
-      <w:r>
-        <w:t>&gt;)</w:t>
-      </w:r>
-    </w:p>
-    <w:p/>
-    <w:p>
-      <w:r>
-        <w:t xml:space="preserve">(Goran </w:t>
-      </w:r>
-      <w:proofErr w:type="spellStart"/>
-      <w:r>
-        <w:t>Čandrlić</w:t>
-      </w:r>
-      <w:proofErr w:type="spellEnd"/>
-      <w:r>
-        <w:t xml:space="preserve">, </w:t>
-      </w:r>
-      <w:r>
-        <w:rPr>
-          <w:i/>
-          <w:iCs/>
-        </w:rPr>
-        <w:t xml:space="preserve">“Cloud Computing – Types of Cloud”, </w:t>
-      </w:r>
-      <w:r>
-        <w:t>March 19</w:t>
-      </w:r>
-      <w:r>
-        <w:rPr>
-          <w:vertAlign w:val="superscript"/>
-        </w:rPr>
-        <w:t>th</w:t>
-      </w:r>
-      <w:r>
-        <w:t xml:space="preserve">, </w:t>
-      </w:r>
-      <w:r>
-        <w:t>2013, &lt;</w:t>
-      </w:r>
-      <w:hyperlink r:id="rId7" w:history="1">
-        <w:r>
-          <w:rPr>
-            <w:rStyle w:val="Hyperlink"/>
-          </w:rPr>
-          <w:t>https://www.globald</w:t>
-        </w:r>
-        <w:r>
-          <w:rPr>
-            <w:rStyle w:val="Hyperlink"/>
-          </w:rPr>
-          <w:t>o</w:t>
-        </w:r>
-        <w:r>
-          <w:rPr>
-            <w:rStyle w:val="Hyperlink"/>
-          </w:rPr>
-          <w:t>ts.com/blog/cloud-computing-types-of-cloud</w:t>
-        </w:r>
-      </w:hyperlink>
-      <w:r>
-        <w:t>&gt;)</w:t>
-      </w:r>
-    </w:p>
-    <w:p/>
-    <w:p>
-      <w:r>
-        <w:t>(</w:t>
-      </w:r>
-      <w:r>
-        <w:rPr>
-          <w:i/>
-          <w:iCs/>
-        </w:rPr>
-        <w:t xml:space="preserve">“History of Cloud Computing”, </w:t>
-      </w:r>
-      <w:r>
-        <w:t>Viewed July 12</w:t>
-      </w:r>
-      <w:r>
-        <w:rPr>
-          <w:vertAlign w:val="superscript"/>
-        </w:rPr>
-        <w:t>th</w:t>
-      </w:r>
-      <w:r>
-        <w:t xml:space="preserve">, </w:t>
-      </w:r>
-      <w:r>
-        <w:t>2020 &lt;</w:t>
-      </w:r>
-      <w:hyperlink r:id="rId8" w:history="1">
-        <w:r>
-          <w:rPr>
-            <w:rStyle w:val="Hyperlink"/>
-          </w:rPr>
-          <w:t>https://www.edu</w:t>
-        </w:r>
-        <w:r>
-          <w:rPr>
-            <w:rStyle w:val="Hyperlink"/>
-          </w:rPr>
-          <w:t>c</w:t>
-        </w:r>
-        <w:r>
-          <w:rPr>
-            <w:rStyle w:val="Hyperlink"/>
-          </w:rPr>
-          <w:t>ba.com/history-of-cloud-computing/</w:t>
-        </w:r>
-      </w:hyperlink>
-      <w:r>
-        <w:t>&gt;)</w:t>
-      </w:r>
-    </w:p>
-    <w:p/>
-    <w:p>
-      <w:r>
-        <w:t xml:space="preserve">(The Editors of Encyclopedia </w:t>
-      </w:r>
-      <w:proofErr w:type="spellStart"/>
-      <w:r>
-        <w:t>Brittanica</w:t>
-      </w:r>
-      <w:proofErr w:type="spellEnd"/>
-      <w:r>
-        <w:t xml:space="preserve">, </w:t>
-      </w:r>
-      <w:r>
-        <w:rPr>
-          <w:i/>
-          <w:iCs/>
-        </w:rPr>
-        <w:t xml:space="preserve">“Computer Network”, </w:t>
-      </w:r>
-      <w:r>
-        <w:t>Viewed July 12</w:t>
-      </w:r>
-      <w:r>
-        <w:rPr>
-          <w:vertAlign w:val="superscript"/>
-        </w:rPr>
-        <w:t>th</w:t>
-      </w:r>
-      <w:r>
-        <w:t xml:space="preserve">, </w:t>
-      </w:r>
-      <w:r>
-        <w:t>2020, &lt;</w:t>
-      </w:r>
-      <w:hyperlink r:id="rId9" w:history="1">
-        <w:r>
-          <w:rPr>
-            <w:rStyle w:val="Hyperlink"/>
-          </w:rPr>
-          <w:t>https://www.b</w:t>
-        </w:r>
-        <w:r>
-          <w:rPr>
-            <w:rStyle w:val="Hyperlink"/>
-          </w:rPr>
-          <w:t>r</w:t>
-        </w:r>
-        <w:r>
-          <w:rPr>
-            <w:rStyle w:val="Hyperlink"/>
-          </w:rPr>
-          <w:t>itannica.com/technology/computer-network</w:t>
-        </w:r>
-      </w:hyperlink>
-      <w:r>
-        <w:t>&gt;)</w:t>
-      </w:r>
-    </w:p>
-    <w:p/>
-    <w:p>
-      <w:r>
-        <w:t xml:space="preserve">(Nicole Martin, </w:t>
-      </w:r>
-      <w:r>
-        <w:rPr>
-          <w:i/>
-          <w:iCs/>
-        </w:rPr>
-        <w:t xml:space="preserve">“How Much Data Is Collected Every Minute Of The Day”, </w:t>
-      </w:r>
-      <w:r>
-        <w:t>August 7</w:t>
-      </w:r>
-      <w:r>
-        <w:rPr>
-          <w:vertAlign w:val="superscript"/>
-        </w:rPr>
-        <w:t>th</w:t>
-      </w:r>
-      <w:r>
-        <w:t xml:space="preserve">, </w:t>
-      </w:r>
-      <w:r>
-        <w:t>2019, &lt;</w:t>
-      </w:r>
-      <w:hyperlink r:id="rId10" w:history="1">
-        <w:r>
-          <w:rPr>
-            <w:rStyle w:val="Hyperlink"/>
-          </w:rPr>
-          <w:t>https://www.forbes.com/sites/nicolemartin1/2019/08/07/how-much-data-is-collected-every-minute-o</w:t>
-        </w:r>
-        <w:r>
-          <w:rPr>
-            <w:rStyle w:val="Hyperlink"/>
-          </w:rPr>
-          <w:t>f</w:t>
-        </w:r>
-        <w:r>
-          <w:rPr>
-            <w:rStyle w:val="Hyperlink"/>
-          </w:rPr>
-          <w:t>-the-day/#88339b3d66f9</w:t>
-        </w:r>
-      </w:hyperlink>
-      <w:r>
-        <w:t>&gt;)</w:t>
-      </w:r>
-    </w:p>
-    <w:p/>
-    <w:p>
-      <w:r>
-        <w:t>(</w:t>
-      </w:r>
-      <w:r>
-        <w:rPr>
-          <w:i/>
-          <w:iCs/>
-        </w:rPr>
-        <w:t xml:space="preserve">“How Big Is A Petabyte. Exabyte, Zettabyte, Or A Yottabyte?”, </w:t>
-      </w:r>
-      <w:r>
-        <w:t>September 12</w:t>
-      </w:r>
-      <w:r>
-        <w:rPr>
-          <w:vertAlign w:val="superscript"/>
-        </w:rPr>
-        <w:t>th</w:t>
-      </w:r>
-      <w:r>
-        <w:t xml:space="preserve">, </w:t>
-      </w:r>
-      <w:r>
-        <w:t>2012, &lt;</w:t>
-      </w:r>
-      <w:hyperlink r:id="rId11" w:history="1">
-        <w:r>
-          <w:rPr>
-            <w:rStyle w:val="Hyperlink"/>
-          </w:rPr>
-          <w:t>http://high</w:t>
-        </w:r>
-        <w:r>
-          <w:rPr>
-            <w:rStyle w:val="Hyperlink"/>
+            <w:highlight w:val="yellow"/>
           </w:rPr>
           <w:t>s</w:t>
         </w:r>
         <w:r>
           <w:rPr>
             <w:rStyle w:val="Hyperlink"/>
+            <w:highlight w:val="yellow"/>
           </w:rPr>
-          <w:t>calability.com/blog/2012/9/11/how-big-is-a-petabyte-exabyte-zettabyte-or-a-yottabyte.html</w:t>
+          <w:t>hfechter.com/software-service-examples/</w:t>
         </w:r>
       </w:hyperlink>
       <w:r>
-        <w:t>&gt;)</w:t>
-      </w:r>
-    </w:p>
-    <w:p/>
-    <w:p>
-      <w:r>
-        <w:t>(</w:t>
+        <w:rPr>
+          <w:highlight w:val="yellow"/>
+        </w:rPr>
+        <w:t>&gt;</w:t>
+      </w:r>
+    </w:p>
+    <w:p>
+      <w:pPr>
+        <w:rPr>
+          <w:highlight w:val="yellow"/>
+        </w:rPr>
+      </w:pPr>
+    </w:p>
+    <w:p>
+      <w:pPr>
+        <w:pStyle w:val="ListParagraph"/>
+        <w:numPr>
+          <w:ilvl w:val="0"/>
+          <w:numId w:val="5"/>
+        </w:numPr>
+        <w:rPr>
+          <w:highlight w:val="yellow"/>
+        </w:rPr>
+      </w:pPr>
+      <w:r>
+        <w:rPr>
+          <w:highlight w:val="yellow"/>
+        </w:rPr>
+        <w:t xml:space="preserve">Hosting Tribunal 2020, </w:t>
       </w:r>
       <w:r>
         <w:rPr>
           <w:i/>
           <w:iCs/>
-        </w:rPr>
-        <w:t>“What’s the Future of Cloud Computing?”,</w:t>
-      </w:r>
-      <w:r>
-        <w:t xml:space="preserve"> Viewed July 12</w:t>
-      </w:r>
-      <w:r>
-        <w:rPr>
+          <w:highlight w:val="yellow"/>
+        </w:rPr>
+        <w:t>25 Must-Know Cloud Computing Statistics in 2020,</w:t>
+      </w:r>
+      <w:r>
+        <w:rPr>
+          <w:highlight w:val="yellow"/>
+        </w:rPr>
+        <w:t xml:space="preserve"> Viewed 12</w:t>
+      </w:r>
+      <w:r>
+        <w:rPr>
+          <w:highlight w:val="yellow"/>
           <w:vertAlign w:val="superscript"/>
         </w:rPr>
         <w:t>th</w:t>
       </w:r>
       <w:r>
+        <w:rPr>
+          <w:highlight w:val="yellow"/>
+        </w:rPr>
+        <w:t xml:space="preserve"> July</w:t>
+      </w:r>
+      <w:r>
+        <w:rPr>
+          <w:i/>
+          <w:iCs/>
+          <w:highlight w:val="yellow"/>
+        </w:rPr>
+        <w:t xml:space="preserve"> </w:t>
+      </w:r>
+      <w:r>
+        <w:rPr>
+          <w:highlight w:val="yellow"/>
+        </w:rPr>
+        <w:t>2020, &lt;</w:t>
+      </w:r>
+      <w:hyperlink r:id="rId7" w:history="1">
+        <w:r>
+          <w:rPr>
+            <w:rStyle w:val="Hyperlink"/>
+            <w:highlight w:val="yellow"/>
+          </w:rPr>
+          <w:t>https:/</w:t>
+        </w:r>
+        <w:r>
+          <w:rPr>
+            <w:rStyle w:val="Hyperlink"/>
+            <w:highlight w:val="yellow"/>
+          </w:rPr>
+          <w:t>/</w:t>
+        </w:r>
+        <w:r>
+          <w:rPr>
+            <w:rStyle w:val="Hyperlink"/>
+            <w:highlight w:val="yellow"/>
+          </w:rPr>
+          <w:t>hostingtribunal.com/blog/cloud-computing-statistics/</w:t>
+        </w:r>
+      </w:hyperlink>
+      <w:r>
+        <w:rPr>
+          <w:highlight w:val="yellow"/>
+        </w:rPr>
+        <w:t>&gt;</w:t>
+      </w:r>
+    </w:p>
+    <w:p>
+      <w:pPr>
+        <w:rPr>
+          <w:highlight w:val="yellow"/>
+          <w:u w:val="single"/>
+        </w:rPr>
+      </w:pPr>
+    </w:p>
+    <w:p>
+      <w:pPr>
+        <w:pStyle w:val="ListParagraph"/>
+        <w:numPr>
+          <w:ilvl w:val="0"/>
+          <w:numId w:val="5"/>
+        </w:numPr>
+        <w:rPr>
+          <w:highlight w:val="yellow"/>
+        </w:rPr>
+      </w:pPr>
+      <w:r>
+        <w:rPr>
+          <w:highlight w:val="yellow"/>
+        </w:rPr>
+        <w:t>João Marques Lima</w:t>
+      </w:r>
+      <w:r>
+        <w:rPr>
+          <w:highlight w:val="yellow"/>
+        </w:rPr>
+        <w:t xml:space="preserve"> 2017</w:t>
+      </w:r>
+      <w:r>
+        <w:rPr>
+          <w:highlight w:val="yellow"/>
+        </w:rPr>
         <w:t xml:space="preserve">, </w:t>
       </w:r>
       <w:r>
-        <w:t>2020, &lt;</w:t>
+        <w:rPr>
+          <w:i/>
+          <w:iCs/>
+          <w:highlight w:val="yellow"/>
+        </w:rPr>
+        <w:t>Exclusive. ISIS Cyberterrorist Attack On Data Centres A Real Threat,</w:t>
+      </w:r>
+      <w:r>
+        <w:rPr>
+          <w:i/>
+          <w:iCs/>
+          <w:highlight w:val="yellow"/>
+        </w:rPr>
+        <w:t xml:space="preserve"> </w:t>
+      </w:r>
+      <w:r>
+        <w:rPr>
+          <w:highlight w:val="yellow"/>
+        </w:rPr>
+        <w:t>Data Economy, Viewed July 12</w:t>
+      </w:r>
+      <w:r>
+        <w:rPr>
+          <w:highlight w:val="yellow"/>
+          <w:vertAlign w:val="superscript"/>
+        </w:rPr>
+        <w:t>th</w:t>
+      </w:r>
+      <w:r>
+        <w:rPr>
+          <w:highlight w:val="yellow"/>
+        </w:rPr>
+        <w:t xml:space="preserve"> 2020</w:t>
+      </w:r>
+      <w:r>
+        <w:rPr>
+          <w:highlight w:val="yellow"/>
+        </w:rPr>
+        <w:t>, &lt;</w:t>
+      </w:r>
+      <w:hyperlink r:id="rId8" w:history="1">
+        <w:r>
+          <w:rPr>
+            <w:rStyle w:val="Hyperlink"/>
+            <w:highlight w:val="yellow"/>
+          </w:rPr>
+          <w:t>htt</w:t>
+        </w:r>
+        <w:r>
+          <w:rPr>
+            <w:rStyle w:val="Hyperlink"/>
+            <w:highlight w:val="yellow"/>
+          </w:rPr>
+          <w:t>p</w:t>
+        </w:r>
+        <w:r>
+          <w:rPr>
+            <w:rStyle w:val="Hyperlink"/>
+            <w:highlight w:val="yellow"/>
+          </w:rPr>
+          <w:t>s://data-economy.com/exclusive-isis-cyberterrorist-attack-data-centres-real-threat/</w:t>
+        </w:r>
+      </w:hyperlink>
+      <w:r>
+        <w:rPr>
+          <w:highlight w:val="yellow"/>
+        </w:rPr>
+        <w:t>&gt;</w:t>
+      </w:r>
+    </w:p>
+    <w:p>
+      <w:pPr>
+        <w:rPr>
+          <w:highlight w:val="yellow"/>
+        </w:rPr>
+      </w:pPr>
+    </w:p>
+    <w:p>
+      <w:pPr>
+        <w:pStyle w:val="ListParagraph"/>
+        <w:numPr>
+          <w:ilvl w:val="0"/>
+          <w:numId w:val="5"/>
+        </w:numPr>
+        <w:rPr>
+          <w:highlight w:val="yellow"/>
+        </w:rPr>
+      </w:pPr>
+      <w:r>
+        <w:rPr>
+          <w:highlight w:val="yellow"/>
+        </w:rPr>
+        <w:t>Susan Noakes</w:t>
+      </w:r>
+      <w:r>
+        <w:rPr>
+          <w:highlight w:val="yellow"/>
+        </w:rPr>
+        <w:t xml:space="preserve"> 2014</w:t>
+      </w:r>
+      <w:r>
+        <w:rPr>
+          <w:highlight w:val="yellow"/>
+        </w:rPr>
+        <w:t xml:space="preserve">, </w:t>
+      </w:r>
+      <w:r>
+        <w:rPr>
+          <w:i/>
+          <w:iCs/>
+          <w:highlight w:val="yellow"/>
+        </w:rPr>
+        <w:t xml:space="preserve">Nude celebrity photo leak casts iCloud over Apple launch, </w:t>
+      </w:r>
+      <w:r>
+        <w:rPr>
+          <w:highlight w:val="yellow"/>
+        </w:rPr>
+        <w:t>CBC, Viewed July 13</w:t>
+      </w:r>
+      <w:r>
+        <w:rPr>
+          <w:highlight w:val="yellow"/>
+          <w:vertAlign w:val="superscript"/>
+        </w:rPr>
+        <w:t>th</w:t>
+      </w:r>
+      <w:r>
+        <w:rPr>
+          <w:highlight w:val="yellow"/>
+        </w:rPr>
+        <w:t xml:space="preserve"> 2020</w:t>
+      </w:r>
+      <w:r>
+        <w:rPr>
+          <w:highlight w:val="yellow"/>
+        </w:rPr>
+        <w:t>, &lt;</w:t>
+      </w:r>
+      <w:hyperlink r:id="rId9" w:history="1">
+        <w:r>
+          <w:rPr>
+            <w:rStyle w:val="Hyperlink"/>
+            <w:highlight w:val="yellow"/>
+          </w:rPr>
+          <w:t>https://www.cbc.ca/news/business/nude-celebrity-photo-leak-casts-icloud-over-ap</w:t>
+        </w:r>
+        <w:r>
+          <w:rPr>
+            <w:rStyle w:val="Hyperlink"/>
+            <w:highlight w:val="yellow"/>
+          </w:rPr>
+          <w:t>p</w:t>
+        </w:r>
+        <w:r>
+          <w:rPr>
+            <w:rStyle w:val="Hyperlink"/>
+            <w:highlight w:val="yellow"/>
+          </w:rPr>
+          <w:t>le-launch-1.</w:t>
+        </w:r>
+        <w:r>
+          <w:rPr>
+            <w:rStyle w:val="Hyperlink"/>
+            <w:highlight w:val="yellow"/>
+          </w:rPr>
+          <w:t>2</w:t>
+        </w:r>
+        <w:r>
+          <w:rPr>
+            <w:rStyle w:val="Hyperlink"/>
+            <w:highlight w:val="yellow"/>
+          </w:rPr>
+          <w:t>753393</w:t>
+        </w:r>
+      </w:hyperlink>
+      <w:r>
+        <w:rPr>
+          <w:highlight w:val="yellow"/>
+        </w:rPr>
+        <w:t>&gt;</w:t>
+      </w:r>
+    </w:p>
+    <w:p>
+      <w:pPr>
+        <w:rPr>
+          <w:highlight w:val="yellow"/>
+          <w:u w:val="single"/>
+        </w:rPr>
+      </w:pPr>
+    </w:p>
+    <w:p>
+      <w:pPr>
+        <w:pStyle w:val="ListParagraph"/>
+        <w:numPr>
+          <w:ilvl w:val="0"/>
+          <w:numId w:val="5"/>
+        </w:numPr>
+        <w:rPr>
+          <w:highlight w:val="yellow"/>
+        </w:rPr>
+      </w:pPr>
+      <w:r>
+        <w:rPr>
+          <w:highlight w:val="yellow"/>
+        </w:rPr>
+        <w:t xml:space="preserve">Amazon 2017, </w:t>
+      </w:r>
+      <w:r>
+        <w:rPr>
+          <w:i/>
+          <w:iCs/>
+          <w:highlight w:val="yellow"/>
+        </w:rPr>
+        <w:t xml:space="preserve">Summary of the Amazon S3 Service Disruption in the Northern Virginia (US-EAST-1) Region, </w:t>
+      </w:r>
+      <w:r>
+        <w:rPr>
+          <w:highlight w:val="yellow"/>
+        </w:rPr>
+        <w:t>Viewed July 13</w:t>
+      </w:r>
+      <w:r>
+        <w:rPr>
+          <w:highlight w:val="yellow"/>
+          <w:vertAlign w:val="superscript"/>
+        </w:rPr>
+        <w:t>th</w:t>
+      </w:r>
+      <w:r>
+        <w:rPr>
+          <w:highlight w:val="yellow"/>
+        </w:rPr>
+        <w:t xml:space="preserve"> 2020</w:t>
+      </w:r>
+      <w:r>
+        <w:rPr>
+          <w:highlight w:val="yellow"/>
+        </w:rPr>
+        <w:t>,</w:t>
+      </w:r>
+      <w:r>
+        <w:rPr>
+          <w:highlight w:val="yellow"/>
+        </w:rPr>
+        <w:t xml:space="preserve"> </w:t>
+      </w:r>
+      <w:r>
+        <w:rPr>
+          <w:highlight w:val="yellow"/>
+        </w:rPr>
+        <w:t>&lt;</w:t>
+      </w:r>
+      <w:hyperlink r:id="rId10" w:history="1">
+        <w:r>
+          <w:rPr>
+            <w:rStyle w:val="Hyperlink"/>
+            <w:highlight w:val="yellow"/>
+          </w:rPr>
+          <w:t>https://aws.amazon.com/message/41926/</w:t>
+        </w:r>
+      </w:hyperlink>
+      <w:r>
+        <w:rPr>
+          <w:highlight w:val="yellow"/>
+        </w:rPr>
+        <w:t>&gt;</w:t>
+      </w:r>
+    </w:p>
+    <w:p>
+      <w:pPr>
+        <w:pStyle w:val="ListParagraph"/>
+        <w:rPr>
+          <w:highlight w:val="yellow"/>
+        </w:rPr>
+      </w:pPr>
+    </w:p>
+    <w:p>
+      <w:pPr>
+        <w:pStyle w:val="ListParagraph"/>
+        <w:numPr>
+          <w:ilvl w:val="0"/>
+          <w:numId w:val="5"/>
+        </w:numPr>
+        <w:rPr>
+          <w:highlight w:val="yellow"/>
+        </w:rPr>
+      </w:pPr>
+      <w:r>
+        <w:rPr>
+          <w:highlight w:val="yellow"/>
+        </w:rPr>
+        <w:t xml:space="preserve">HCL Technologies </w:t>
+      </w:r>
+      <w:proofErr w:type="spellStart"/>
+      <w:r>
+        <w:rPr>
+          <w:highlight w:val="yellow"/>
+        </w:rPr>
+        <w:t>n.d</w:t>
+      </w:r>
+      <w:proofErr w:type="spellEnd"/>
+      <w:r>
+        <w:rPr>
+          <w:highlight w:val="yellow"/>
+        </w:rPr>
+        <w:t xml:space="preserve">, </w:t>
+      </w:r>
+      <w:r>
+        <w:rPr>
+          <w:i/>
+          <w:iCs/>
+          <w:highlight w:val="yellow"/>
+        </w:rPr>
+        <w:t xml:space="preserve">HOW DOES CLOUD COMPUTING WORK?, </w:t>
+      </w:r>
+      <w:r>
+        <w:rPr>
+          <w:highlight w:val="yellow"/>
+        </w:rPr>
+        <w:t>Viewed July 13</w:t>
+      </w:r>
+      <w:r>
+        <w:rPr>
+          <w:highlight w:val="yellow"/>
+          <w:vertAlign w:val="superscript"/>
+        </w:rPr>
+        <w:t>th</w:t>
+      </w:r>
+      <w:r>
+        <w:rPr>
+          <w:highlight w:val="yellow"/>
+        </w:rPr>
+        <w:t xml:space="preserve">, 2020, </w:t>
+      </w:r>
+      <w:r>
+        <w:rPr>
+          <w:highlight w:val="yellow"/>
+        </w:rPr>
+        <w:t>HCL Technologies</w:t>
+      </w:r>
+      <w:r>
+        <w:rPr>
+          <w:highlight w:val="yellow"/>
+        </w:rPr>
+        <w:t>&lt;</w:t>
+      </w:r>
+      <w:hyperlink r:id="rId11" w:history="1">
+        <w:r>
+          <w:rPr>
+            <w:rStyle w:val="Hyperlink"/>
+            <w:highlight w:val="yellow"/>
+          </w:rPr>
+          <w:t>https</w:t>
+        </w:r>
+        <w:r>
+          <w:rPr>
+            <w:rStyle w:val="Hyperlink"/>
+            <w:highlight w:val="yellow"/>
+          </w:rPr>
+          <w:t>:</w:t>
+        </w:r>
+        <w:r>
+          <w:rPr>
+            <w:rStyle w:val="Hyperlink"/>
+            <w:highlight w:val="yellow"/>
+          </w:rPr>
+          <w:t>//www.</w:t>
+        </w:r>
+        <w:r>
+          <w:rPr>
+            <w:rStyle w:val="Hyperlink"/>
+            <w:highlight w:val="yellow"/>
+          </w:rPr>
+          <w:t>h</w:t>
+        </w:r>
+        <w:r>
+          <w:rPr>
+            <w:rStyle w:val="Hyperlink"/>
+            <w:highlight w:val="yellow"/>
+          </w:rPr>
+          <w:t>cltech.com/technology-qa/how-does-cloud-computing-work</w:t>
+        </w:r>
+      </w:hyperlink>
+      <w:r>
+        <w:rPr>
+          <w:highlight w:val="yellow"/>
+        </w:rPr>
+        <w:t>&gt;</w:t>
+      </w:r>
+    </w:p>
+    <w:p>
+      <w:pPr>
+        <w:tabs>
+          <w:tab w:val="left" w:pos="1080"/>
+        </w:tabs>
+        <w:rPr>
+          <w:highlight w:val="yellow"/>
+        </w:rPr>
+      </w:pPr>
+    </w:p>
+    <w:p>
+      <w:pPr>
+        <w:pStyle w:val="ListParagraph"/>
+        <w:numPr>
+          <w:ilvl w:val="0"/>
+          <w:numId w:val="5"/>
+        </w:numPr>
+        <w:tabs>
+          <w:tab w:val="left" w:pos="1474"/>
+        </w:tabs>
+        <w:rPr>
+          <w:highlight w:val="yellow"/>
+        </w:rPr>
+      </w:pPr>
+      <w:r>
+        <w:rPr>
+          <w:highlight w:val="yellow"/>
+        </w:rPr>
+        <w:t xml:space="preserve">Microsoft 2020, </w:t>
+      </w:r>
+      <w:r>
+        <w:rPr>
+          <w:i/>
+          <w:iCs/>
+          <w:highlight w:val="yellow"/>
+        </w:rPr>
+        <w:t xml:space="preserve">Microsoft Azure, </w:t>
+      </w:r>
+      <w:r>
+        <w:rPr>
+          <w:highlight w:val="yellow"/>
+        </w:rPr>
+        <w:t xml:space="preserve">Microsoft, </w:t>
+      </w:r>
+      <w:r>
+        <w:rPr>
+          <w:highlight w:val="yellow"/>
+        </w:rPr>
+        <w:t>Viewed July 13</w:t>
+      </w:r>
+      <w:r>
+        <w:rPr>
+          <w:highlight w:val="yellow"/>
+          <w:vertAlign w:val="superscript"/>
+        </w:rPr>
+        <w:t>th</w:t>
+      </w:r>
+      <w:r>
+        <w:rPr>
+          <w:highlight w:val="yellow"/>
+        </w:rPr>
+        <w:t>, 2020, &lt;</w:t>
       </w:r>
       <w:hyperlink r:id="rId12" w:history="1">
         <w:r>
           <w:rPr>
             <w:rStyle w:val="Hyperlink"/>
+            <w:highlight w:val="yellow"/>
           </w:rPr>
-          <w:t>https://www.f</w:t>
+          <w:t>https://azure.microsoft.com/en-au/</w:t>
+        </w:r>
+      </w:hyperlink>
+      <w:r>
+        <w:rPr>
+          <w:highlight w:val="yellow"/>
+        </w:rPr>
+        <w:t>&gt;</w:t>
+      </w:r>
+    </w:p>
+    <w:p>
+      <w:pPr>
+        <w:rPr>
+          <w:highlight w:val="yellow"/>
+          <w:u w:val="single"/>
+        </w:rPr>
+      </w:pPr>
+    </w:p>
+    <w:p>
+      <w:pPr>
+        <w:pStyle w:val="ListParagraph"/>
+        <w:numPr>
+          <w:ilvl w:val="0"/>
+          <w:numId w:val="5"/>
+        </w:numPr>
+        <w:rPr>
+          <w:highlight w:val="yellow"/>
+        </w:rPr>
+      </w:pPr>
+      <w:r>
+        <w:rPr>
+          <w:highlight w:val="yellow"/>
+        </w:rPr>
+        <w:t>Nat Levy</w:t>
+      </w:r>
+      <w:r>
+        <w:rPr>
+          <w:highlight w:val="yellow"/>
+        </w:rPr>
+        <w:t xml:space="preserve"> 2017</w:t>
+      </w:r>
+      <w:r>
+        <w:rPr>
+          <w:highlight w:val="yellow"/>
+        </w:rPr>
+        <w:t xml:space="preserve">, </w:t>
+      </w:r>
+      <w:r>
+        <w:rPr>
+          <w:i/>
+          <w:iCs/>
+          <w:highlight w:val="yellow"/>
+        </w:rPr>
+        <w:t>Amazon Web Service outage reveals critical lack of redundancy across the internet,</w:t>
+      </w:r>
+      <w:r>
+        <w:rPr>
+          <w:i/>
+          <w:iCs/>
+          <w:highlight w:val="yellow"/>
+        </w:rPr>
+        <w:t xml:space="preserve"> </w:t>
+      </w:r>
+      <w:proofErr w:type="spellStart"/>
+      <w:r>
+        <w:rPr>
+          <w:highlight w:val="yellow"/>
+        </w:rPr>
+        <w:t>GeekWire</w:t>
+      </w:r>
+      <w:proofErr w:type="spellEnd"/>
+      <w:r>
+        <w:rPr>
+          <w:highlight w:val="yellow"/>
+        </w:rPr>
+        <w:t>, Viewed July 13</w:t>
+      </w:r>
+      <w:r>
+        <w:rPr>
+          <w:highlight w:val="yellow"/>
+          <w:vertAlign w:val="superscript"/>
+        </w:rPr>
+        <w:t>th</w:t>
+      </w:r>
+      <w:r>
+        <w:rPr>
+          <w:highlight w:val="yellow"/>
+        </w:rPr>
+        <w:t xml:space="preserve"> 2020</w:t>
+      </w:r>
+      <w:r>
+        <w:rPr>
+          <w:highlight w:val="yellow"/>
+        </w:rPr>
+        <w:t>, &lt;</w:t>
+      </w:r>
+      <w:hyperlink r:id="rId13" w:history="1">
+        <w:r>
+          <w:rPr>
+            <w:rStyle w:val="Hyperlink"/>
+            <w:highlight w:val="yellow"/>
+          </w:rPr>
+          <w:t>https://www.geekwire.com/2017/amazon-web-services-outage-reveals</w:t>
         </w:r>
         <w:r>
           <w:rPr>
             <w:rStyle w:val="Hyperlink"/>
+            <w:highlight w:val="yellow"/>
           </w:rPr>
-          <w:t>u</w:t>
+          <w:t>-</w:t>
         </w:r>
         <w:r>
           <w:rPr>
             <w:rStyle w:val="Hyperlink"/>
+            <w:highlight w:val="yellow"/>
           </w:rPr>
-          <w:t>tureofeverything.io/future-of-cloud-computing/</w:t>
+          <w:t>critical-lack-of-redundancy-across-the-internet/</w:t>
         </w:r>
       </w:hyperlink>
       <w:r>
-        <w:t>&gt;)</w:t>
-      </w:r>
-    </w:p>
-    <w:p/>
-    <w:p>
-      <w:r>
-        <w:t xml:space="preserve">(Sourabh, </w:t>
+        <w:rPr>
+          <w:highlight w:val="yellow"/>
+        </w:rPr>
+        <w:t>&gt;</w:t>
+      </w:r>
+    </w:p>
+    <w:p>
+      <w:pPr>
+        <w:rPr>
+          <w:highlight w:val="yellow"/>
+        </w:rPr>
+      </w:pPr>
+    </w:p>
+    <w:p>
+      <w:pPr>
+        <w:pStyle w:val="ListParagraph"/>
+        <w:numPr>
+          <w:ilvl w:val="0"/>
+          <w:numId w:val="5"/>
+        </w:numPr>
+        <w:rPr>
+          <w:highlight w:val="yellow"/>
+        </w:rPr>
+      </w:pPr>
+      <w:r>
+        <w:rPr>
+          <w:highlight w:val="yellow"/>
+        </w:rPr>
+        <w:t>Larry Dignan</w:t>
+      </w:r>
+      <w:r>
+        <w:rPr>
+          <w:highlight w:val="yellow"/>
+        </w:rPr>
+        <w:t xml:space="preserve"> 2020</w:t>
+      </w:r>
+      <w:r>
+        <w:rPr>
+          <w:highlight w:val="yellow"/>
+        </w:rPr>
+        <w:t xml:space="preserve">, </w:t>
       </w:r>
       <w:r>
         <w:rPr>
           <w:i/>
           <w:iCs/>
-        </w:rPr>
-        <w:t xml:space="preserve">“History of Cloud Computing: Timeline”, </w:t>
-      </w:r>
-      <w:r>
-        <w:t>July 14</w:t>
-      </w:r>
-      <w:r>
-        <w:rPr>
-          <w:vertAlign w:val="superscript"/>
-        </w:rPr>
-        <w:t>th</w:t>
-      </w:r>
-      <w:r>
-        <w:t xml:space="preserve">, </w:t>
-      </w:r>
-      <w:r>
-        <w:t>2012, &lt;</w:t>
-      </w:r>
-      <w:hyperlink r:id="rId13" w:history="1">
-        <w:r>
-          <w:rPr>
-            <w:rStyle w:val="Hyperlink"/>
-          </w:rPr>
-          <w:t>https://sourcedig</w:t>
-        </w:r>
-        <w:r>
-          <w:rPr>
-            <w:rStyle w:val="Hyperlink"/>
-          </w:rPr>
-          <w:t>i</w:t>
-        </w:r>
-        <w:r>
-          <w:rPr>
-            <w:rStyle w:val="Hyperlink"/>
-          </w:rPr>
-          <w:t>t.com/497-timeline-history-of-cloud-computing/</w:t>
-        </w:r>
-      </w:hyperlink>
-      <w:r>
-        <w:t>&gt;)</w:t>
-      </w:r>
-    </w:p>
-    <w:p/>
-    <w:p>
-      <w:r>
-        <w:t xml:space="preserve">(Joao Lima, </w:t>
+          <w:highlight w:val="yellow"/>
+        </w:rPr>
+        <w:t>Top cloud providers in 2020: AWS, Microsoft Azure, and Google Cloud, hybrid, SaaS players,</w:t>
       </w:r>
       <w:r>
         <w:rPr>
           <w:i/>
           <w:iCs/>
-        </w:rPr>
-        <w:t xml:space="preserve">“Top 10 biggest data centres from around the world”, </w:t>
-      </w:r>
-      <w:r>
-        <w:t>April 2</w:t>
-      </w:r>
-      <w:r>
-        <w:rPr>
+          <w:highlight w:val="yellow"/>
+        </w:rPr>
+        <w:t xml:space="preserve"> </w:t>
+      </w:r>
+      <w:r>
+        <w:rPr>
+          <w:highlight w:val="yellow"/>
+        </w:rPr>
+        <w:t>ZDNet,</w:t>
+      </w:r>
+      <w:r>
+        <w:rPr>
+          <w:i/>
+          <w:iCs/>
+          <w:highlight w:val="yellow"/>
+        </w:rPr>
+        <w:t xml:space="preserve"> </w:t>
+      </w:r>
+      <w:r>
+        <w:rPr>
+          <w:highlight w:val="yellow"/>
+        </w:rPr>
+        <w:t>Viewed July 13</w:t>
+      </w:r>
+      <w:r>
+        <w:rPr>
+          <w:highlight w:val="yellow"/>
           <w:vertAlign w:val="superscript"/>
         </w:rPr>
-        <w:t>nd</w:t>
-      </w:r>
-      <w:r>
-        <w:t xml:space="preserve">, </w:t>
-      </w:r>
-      <w:r>
-        <w:t>2015, &lt;</w:t>
+        <w:t>th</w:t>
+      </w:r>
+      <w:r>
+        <w:rPr>
+          <w:highlight w:val="yellow"/>
+        </w:rPr>
+        <w:t xml:space="preserve"> 2020, &lt;</w:t>
       </w:r>
       <w:hyperlink r:id="rId14" w:history="1">
         <w:r>
           <w:rPr>
             <w:rStyle w:val="Hyperlink"/>
+            <w:highlight w:val="yellow"/>
           </w:rPr>
-          <w:t>https://www.cbronline.com/data-centre/top-10-biggest-data-centres-from-around-the-world-4545</w:t>
-        </w:r>
-        <w:r>
-          <w:rPr>
-            <w:rStyle w:val="Hyperlink"/>
-          </w:rPr>
-          <w:t>3</w:t>
-        </w:r>
-        <w:r>
-          <w:rPr>
-            <w:rStyle w:val="Hyperlink"/>
-          </w:rPr>
-          <w:t>56/</w:t>
+          <w:t>https://www.zdnet.com/article/the-top-cloud-providers-of-2020-aws-microsoft-azure-google-cloud-hybrid-saas/</w:t>
         </w:r>
       </w:hyperlink>
       <w:r>
-        <w:t>&gt;)</w:t>
-      </w:r>
-    </w:p>
-    <w:p/>
-    <w:p>
-      <w:r>
-        <w:t xml:space="preserve">(Bernard Marr, </w:t>
+        <w:rPr>
+          <w:highlight w:val="yellow"/>
+        </w:rPr>
+        <w:t>&gt;</w:t>
+      </w:r>
+    </w:p>
+    <w:p>
+      <w:pPr>
+        <w:rPr>
+          <w:b/>
+          <w:bCs/>
+          <w:highlight w:val="yellow"/>
+          <w:u w:val="single"/>
+        </w:rPr>
+      </w:pPr>
+    </w:p>
+    <w:p>
+      <w:pPr>
+        <w:pStyle w:val="ListParagraph"/>
+        <w:numPr>
+          <w:ilvl w:val="0"/>
+          <w:numId w:val="4"/>
+        </w:numPr>
+      </w:pPr>
+      <w:r>
+        <w:rPr>
+          <w:highlight w:val="yellow"/>
+        </w:rPr>
+        <w:t xml:space="preserve">Luke </w:t>
+      </w:r>
+      <w:proofErr w:type="spellStart"/>
+      <w:r>
+        <w:rPr>
+          <w:highlight w:val="yellow"/>
+        </w:rPr>
+        <w:t>Dormehl</w:t>
+      </w:r>
+      <w:proofErr w:type="spellEnd"/>
+      <w:r>
+        <w:rPr>
+          <w:highlight w:val="yellow"/>
+        </w:rPr>
+        <w:t xml:space="preserve"> 2018, </w:t>
       </w:r>
       <w:r>
         <w:rPr>
           <w:i/>
           <w:iCs/>
-        </w:rPr>
-        <w:t xml:space="preserve">“What Is A Data Lake? A Super-Simple Explanation For Anyone”, </w:t>
-      </w:r>
-      <w:r>
-        <w:t>August 27</w:t>
-      </w:r>
-      <w:r>
-        <w:rPr>
+          <w:highlight w:val="yellow"/>
+        </w:rPr>
+        <w:t xml:space="preserve">Computers can’t keep shrinking, but they’ll keep getting better. Here’s how, </w:t>
+      </w:r>
+      <w:r>
+        <w:rPr>
+          <w:highlight w:val="yellow"/>
+        </w:rPr>
+        <w:t>Digital Trends, Viewed July 17</w:t>
+      </w:r>
+      <w:r>
+        <w:rPr>
+          <w:highlight w:val="yellow"/>
           <w:vertAlign w:val="superscript"/>
         </w:rPr>
         <w:t>th</w:t>
       </w:r>
       <w:r>
-        <w:t xml:space="preserve">, </w:t>
-      </w:r>
-      <w:r>
-        <w:t>2018, &lt;</w:t>
+        <w:rPr>
+          <w:highlight w:val="yellow"/>
+        </w:rPr>
+        <w:t xml:space="preserve"> 2020, &lt;</w:t>
       </w:r>
       <w:hyperlink r:id="rId15" w:history="1">
         <w:r>
           <w:rPr>
             <w:rStyle w:val="Hyperlink"/>
+            <w:highlight w:val="yellow"/>
           </w:rPr>
-          <w:t>https://www.f</w:t>
-        </w:r>
-        <w:r>
-          <w:rPr>
-            <w:rStyle w:val="Hyperlink"/>
-          </w:rPr>
-          <w:t>o</w:t>
-        </w:r>
-        <w:r>
-          <w:rPr>
-            <w:rStyle w:val="Hyperlink"/>
-          </w:rPr>
-          <w:t>rbes.com/sites/bernardmarr/2018/08/27/what-is-a-data-lake-a-super-simple-explanation-for-anyone/#4c941a4d76e0</w:t>
+          <w:t>https://www.digitaltrends.com/computing/end-moores-law-end-of-computers/</w:t>
         </w:r>
       </w:hyperlink>
       <w:r>
-        <w:t>&gt;)</w:t>
-      </w:r>
-    </w:p>
-    <w:p>
-      <w:pPr>
-        <w:rPr>
-          <w:u w:val="single"/>
-        </w:rPr>
-      </w:pPr>
-    </w:p>
-    <w:p>
-      <w:r>
-        <w:t xml:space="preserve">(Josh </w:t>
-      </w:r>
-      <w:proofErr w:type="spellStart"/>
-      <w:r>
-        <w:t>Fechter</w:t>
-      </w:r>
-      <w:proofErr w:type="spellEnd"/>
-      <w:r>
-        <w:t xml:space="preserve">, </w:t>
-      </w:r>
-      <w:r>
-        <w:rPr>
-          <w:i/>
-          <w:iCs/>
-        </w:rPr>
-        <w:t xml:space="preserve">“15 Common Software as a Service (SaaS) Examples to Inspire You”, </w:t>
-      </w:r>
-      <w:r>
-        <w:t>January 15</w:t>
-      </w:r>
-      <w:r>
-        <w:rPr>
-          <w:vertAlign w:val="superscript"/>
-        </w:rPr>
-        <w:t>th</w:t>
-      </w:r>
-      <w:r>
-        <w:t xml:space="preserve">, </w:t>
-      </w:r>
-      <w:r>
-        <w:t>2020, &lt;</w:t>
-      </w:r>
-      <w:hyperlink r:id="rId16" w:history="1">
-        <w:r>
-          <w:rPr>
-            <w:rStyle w:val="Hyperlink"/>
-          </w:rPr>
-          <w:t>https://josh</w:t>
-        </w:r>
-        <w:r>
-          <w:rPr>
-            <w:rStyle w:val="Hyperlink"/>
-          </w:rPr>
-          <w:t>f</w:t>
-        </w:r>
-        <w:r>
-          <w:rPr>
-            <w:rStyle w:val="Hyperlink"/>
-          </w:rPr>
-          <w:t>echter.com/software-service-examples/</w:t>
-        </w:r>
-      </w:hyperlink>
-      <w:r>
-        <w:t>&gt;)</w:t>
-      </w:r>
-    </w:p>
-    <w:p/>
-    <w:p>
-      <w:r>
-        <w:t>(</w:t>
-      </w:r>
-      <w:r>
-        <w:rPr>
-          <w:i/>
-          <w:iCs/>
-        </w:rPr>
-        <w:t xml:space="preserve">“25 Must-Know Cloud Computing Statistics in 2020”, </w:t>
-      </w:r>
-      <w:r>
-        <w:t>2020, &lt;</w:t>
-      </w:r>
-      <w:hyperlink r:id="rId17" w:history="1">
-        <w:r>
-          <w:rPr>
-            <w:rStyle w:val="Hyperlink"/>
-          </w:rPr>
-          <w:t>https://hostingtrib</w:t>
-        </w:r>
-        <w:r>
-          <w:rPr>
-            <w:rStyle w:val="Hyperlink"/>
-          </w:rPr>
-          <w:t>u</w:t>
-        </w:r>
-        <w:r>
-          <w:rPr>
-            <w:rStyle w:val="Hyperlink"/>
-          </w:rPr>
-          <w:t>nal.com/blog/cloud-computing-statistics/</w:t>
-        </w:r>
-      </w:hyperlink>
-      <w:r>
-        <w:t>&gt;)</w:t>
-      </w:r>
-    </w:p>
-    <w:p/>
-    <w:p>
-      <w:r>
-        <w:t>(</w:t>
-      </w:r>
-      <w:r>
-        <w:rPr>
-          <w:i/>
-          <w:iCs/>
-        </w:rPr>
-        <w:t>“Chatbot: What is a Chatbot? Why are Chatbots Important?”, March 17</w:t>
-      </w:r>
-      <w:r>
-        <w:rPr>
-          <w:i/>
-          <w:iCs/>
-          <w:vertAlign w:val="superscript"/>
-        </w:rPr>
-        <w:t>th</w:t>
-      </w:r>
-      <w:r>
-        <w:rPr>
-          <w:i/>
-          <w:iCs/>
-        </w:rPr>
-        <w:t>, 2020, &lt;</w:t>
-      </w:r>
-      <w:hyperlink r:id="rId18" w:history="1">
-        <w:r>
-          <w:rPr>
-            <w:rStyle w:val="Hyperlink"/>
-          </w:rPr>
-          <w:t>https://expert</w:t>
-        </w:r>
-        <w:r>
-          <w:rPr>
-            <w:rStyle w:val="Hyperlink"/>
-          </w:rPr>
-          <w:t>s</w:t>
-        </w:r>
-        <w:r>
-          <w:rPr>
-            <w:rStyle w:val="Hyperlink"/>
-          </w:rPr>
-          <w:t>ystem.com/chatbot/</w:t>
-        </w:r>
-      </w:hyperlink>
-      <w:r>
-        <w:t>&gt;)</w:t>
-      </w:r>
-    </w:p>
-    <w:p/>
-    <w:p>
-      <w:r>
-        <w:lastRenderedPageBreak/>
-        <w:t xml:space="preserve">(David Ramel, </w:t>
-      </w:r>
-      <w:r>
-        <w:rPr>
-          <w:i/>
-          <w:iCs/>
-        </w:rPr>
-        <w:t xml:space="preserve">“7 Top Device Clouds for Mobile App Testing”, </w:t>
-      </w:r>
-      <w:r>
-        <w:t>May 5</w:t>
-      </w:r>
-      <w:r>
-        <w:rPr>
-          <w:vertAlign w:val="superscript"/>
-        </w:rPr>
-        <w:t>th</w:t>
-      </w:r>
-      <w:r>
-        <w:t xml:space="preserve">, </w:t>
-      </w:r>
-      <w:r>
-        <w:t>2017, &lt;</w:t>
-      </w:r>
-      <w:hyperlink r:id="rId19" w:history="1">
-        <w:r>
-          <w:rPr>
-            <w:rStyle w:val="Hyperlink"/>
-          </w:rPr>
-          <w:t>https://adtma</w:t>
-        </w:r>
-        <w:r>
-          <w:rPr>
-            <w:rStyle w:val="Hyperlink"/>
-          </w:rPr>
-          <w:t>g</w:t>
-        </w:r>
-        <w:r>
-          <w:rPr>
-            <w:rStyle w:val="Hyperlink"/>
-          </w:rPr>
-          <w:t>.com/blogs/dev-watch/2017/05/device-clouds.aspx</w:t>
-        </w:r>
-      </w:hyperlink>
-      <w:r>
-        <w:t>&gt;)</w:t>
-      </w:r>
-    </w:p>
-    <w:p/>
-    <w:p>
-      <w:r>
-        <w:t>(</w:t>
-      </w:r>
-      <w:r>
-        <w:rPr>
-          <w:i/>
-          <w:iCs/>
-        </w:rPr>
-        <w:t xml:space="preserve">“Cloud analytics”, </w:t>
-      </w:r>
-      <w:r>
-        <w:t>Viewed July 13</w:t>
-      </w:r>
-      <w:r>
-        <w:rPr>
-          <w:vertAlign w:val="superscript"/>
-        </w:rPr>
-        <w:t>th</w:t>
-      </w:r>
-      <w:r>
-        <w:t>, 2020, &lt;</w:t>
-      </w:r>
-      <w:hyperlink r:id="rId20" w:history="1">
-        <w:r>
-          <w:rPr>
-            <w:rStyle w:val="Hyperlink"/>
-          </w:rPr>
-          <w:t>https://en.wikipe</w:t>
-        </w:r>
-        <w:r>
-          <w:rPr>
-            <w:rStyle w:val="Hyperlink"/>
-          </w:rPr>
-          <w:t>d</w:t>
-        </w:r>
-        <w:r>
-          <w:rPr>
-            <w:rStyle w:val="Hyperlink"/>
-          </w:rPr>
-          <w:t>ia.org/wiki/Cloud_analytics</w:t>
-        </w:r>
-      </w:hyperlink>
-      <w:r>
-        <w:t>&gt;)</w:t>
-      </w:r>
-    </w:p>
-    <w:p>
-      <w:pPr>
-        <w:rPr>
-          <w:u w:val="single"/>
-        </w:rPr>
-      </w:pPr>
-    </w:p>
-    <w:p>
-      <w:r>
-        <w:t xml:space="preserve">(João Marques Lima, </w:t>
-      </w:r>
-      <w:r>
-        <w:rPr>
-          <w:i/>
-          <w:iCs/>
-        </w:rPr>
-        <w:t xml:space="preserve">“Exclusive. ISIS Cyberterrorist Attack On Data Centres A Real Threat”, </w:t>
-      </w:r>
-      <w:r>
-        <w:t>April 6</w:t>
-      </w:r>
-      <w:r>
-        <w:rPr>
-          <w:vertAlign w:val="superscript"/>
-        </w:rPr>
-        <w:t>th</w:t>
-      </w:r>
-      <w:r>
-        <w:t>, 2017, &lt;</w:t>
-      </w:r>
-      <w:hyperlink r:id="rId21" w:history="1">
-        <w:r>
-          <w:rPr>
-            <w:rStyle w:val="Hyperlink"/>
-          </w:rPr>
-          <w:t>https://dat</w:t>
-        </w:r>
-        <w:r>
-          <w:rPr>
-            <w:rStyle w:val="Hyperlink"/>
-          </w:rPr>
-          <w:t>a</w:t>
-        </w:r>
-        <w:r>
-          <w:rPr>
-            <w:rStyle w:val="Hyperlink"/>
-          </w:rPr>
-          <w:t>-economy.com/exclusive-isis-cyberterrorist-attack-data-centres-real-threat/</w:t>
-        </w:r>
-      </w:hyperlink>
-      <w:r>
-        <w:t>&gt;)</w:t>
-      </w:r>
-    </w:p>
-    <w:p/>
-    <w:p>
-      <w:r>
-        <w:t xml:space="preserve">(Joy Ma, </w:t>
-      </w:r>
-      <w:r>
-        <w:rPr>
-          <w:i/>
-          <w:iCs/>
-        </w:rPr>
-        <w:t xml:space="preserve">“Top 10 Security Concerns for Cloud-Based Services”, </w:t>
-      </w:r>
-      <w:r>
-        <w:t>December 14</w:t>
-      </w:r>
-      <w:r>
-        <w:rPr>
-          <w:vertAlign w:val="superscript"/>
-        </w:rPr>
-        <w:t>th</w:t>
-      </w:r>
-      <w:r>
-        <w:t>, 2015, &lt;</w:t>
-      </w:r>
-      <w:hyperlink r:id="rId22" w:history="1">
-        <w:r>
-          <w:rPr>
-            <w:rStyle w:val="Hyperlink"/>
-          </w:rPr>
-          <w:t>https://www.i</w:t>
-        </w:r>
-        <w:r>
-          <w:rPr>
-            <w:rStyle w:val="Hyperlink"/>
-          </w:rPr>
-          <w:t>m</w:t>
-        </w:r>
-        <w:r>
-          <w:rPr>
-            <w:rStyle w:val="Hyperlink"/>
-          </w:rPr>
-          <w:t>perva.com/blog/top-10-cloud-security-concerns/</w:t>
-        </w:r>
-      </w:hyperlink>
-      <w:r>
-        <w:t>&gt;)</w:t>
-      </w:r>
-    </w:p>
-    <w:p/>
-    <w:p>
-      <w:r>
-        <w:t xml:space="preserve">(Susan Noakes, </w:t>
-      </w:r>
-      <w:r>
-        <w:rPr>
-          <w:i/>
-          <w:iCs/>
-        </w:rPr>
-        <w:t xml:space="preserve">“Nude celebrity photo leak casts iCloud over Apple launch”, </w:t>
-      </w:r>
-      <w:r>
-        <w:t>September 2</w:t>
-      </w:r>
-      <w:r>
-        <w:rPr>
-          <w:vertAlign w:val="superscript"/>
-        </w:rPr>
-        <w:t>nd</w:t>
-      </w:r>
-      <w:r>
-        <w:t>, 2014, &lt;</w:t>
-      </w:r>
-      <w:hyperlink r:id="rId23" w:history="1">
-        <w:r>
-          <w:rPr>
-            <w:rStyle w:val="Hyperlink"/>
-          </w:rPr>
-          <w:t>https://w</w:t>
-        </w:r>
-        <w:r>
-          <w:rPr>
-            <w:rStyle w:val="Hyperlink"/>
-          </w:rPr>
-          <w:t>w</w:t>
-        </w:r>
-        <w:r>
-          <w:rPr>
-            <w:rStyle w:val="Hyperlink"/>
-          </w:rPr>
-          <w:t>w.cbc.ca/news/business/nude-celebrity-photo-leak-casts-icloud-over-apple-launch-1.2753393</w:t>
-        </w:r>
-      </w:hyperlink>
-      <w:r>
-        <w:t>&gt;)</w:t>
-      </w:r>
-    </w:p>
-    <w:p>
-      <w:pPr>
-        <w:rPr>
-          <w:u w:val="single"/>
-        </w:rPr>
-      </w:pPr>
-    </w:p>
-    <w:p>
-      <w:r>
-        <w:t>(</w:t>
-      </w:r>
-      <w:r>
-        <w:rPr>
-          <w:i/>
-          <w:iCs/>
-        </w:rPr>
-        <w:t xml:space="preserve">“Summary of the Amazon S3 Service Disruption in the Northern Virginia (US-EAST-1) Region”, </w:t>
-      </w:r>
-      <w:r>
-        <w:t>2017, &lt;</w:t>
-      </w:r>
-      <w:hyperlink r:id="rId24" w:history="1">
-        <w:r>
-          <w:rPr>
-            <w:rStyle w:val="Hyperlink"/>
-          </w:rPr>
-          <w:t>https://aws.amaz</w:t>
-        </w:r>
-        <w:r>
-          <w:rPr>
-            <w:rStyle w:val="Hyperlink"/>
-          </w:rPr>
-          <w:t>o</w:t>
-        </w:r>
-        <w:r>
-          <w:rPr>
-            <w:rStyle w:val="Hyperlink"/>
-          </w:rPr>
-          <w:t>n.com/message/41926/</w:t>
-        </w:r>
-      </w:hyperlink>
-      <w:r>
-        <w:t>&gt;)</w:t>
-      </w:r>
-    </w:p>
-    <w:p/>
-    <w:p>
-      <w:pPr>
-        <w:tabs>
-          <w:tab w:val="left" w:pos="1080"/>
-        </w:tabs>
-      </w:pPr>
-      <w:r>
-        <w:t>(</w:t>
-      </w:r>
-      <w:r>
-        <w:rPr>
-          <w:i/>
-          <w:iCs/>
-        </w:rPr>
-        <w:t xml:space="preserve">“HOW DOES CLOUD COMPUTING WORK?”, </w:t>
-      </w:r>
-      <w:r>
-        <w:t>Viewed July 13</w:t>
-      </w:r>
-      <w:r>
-        <w:rPr>
-          <w:vertAlign w:val="superscript"/>
-        </w:rPr>
-        <w:t>th</w:t>
-      </w:r>
-      <w:r>
-        <w:t>, 2020, &lt;</w:t>
-      </w:r>
-      <w:hyperlink r:id="rId25" w:history="1">
-        <w:r>
-          <w:rPr>
-            <w:rStyle w:val="Hyperlink"/>
-          </w:rPr>
-          <w:t>https://www</w:t>
-        </w:r>
-        <w:r>
-          <w:rPr>
-            <w:rStyle w:val="Hyperlink"/>
-          </w:rPr>
-          <w:t>.</w:t>
-        </w:r>
-        <w:r>
-          <w:rPr>
-            <w:rStyle w:val="Hyperlink"/>
-          </w:rPr>
-          <w:t>hcltech.com/technology-qa/how-does-cloud-computing-work</w:t>
-        </w:r>
-      </w:hyperlink>
-      <w:r>
-        <w:t>&gt;)</w:t>
-      </w:r>
-    </w:p>
-    <w:p>
-      <w:pPr>
-        <w:tabs>
-          <w:tab w:val="left" w:pos="1080"/>
-        </w:tabs>
-      </w:pPr>
-    </w:p>
-    <w:p>
-      <w:pPr>
-        <w:tabs>
-          <w:tab w:val="left" w:pos="1080"/>
-        </w:tabs>
-      </w:pPr>
-      <w:r>
-        <w:t xml:space="preserve">(Jeb </w:t>
-      </w:r>
-      <w:proofErr w:type="spellStart"/>
-      <w:r>
-        <w:t>Su</w:t>
-      </w:r>
-      <w:proofErr w:type="spellEnd"/>
-      <w:r>
-        <w:t xml:space="preserve">, </w:t>
-      </w:r>
-      <w:r>
-        <w:rPr>
-          <w:i/>
-          <w:iCs/>
-        </w:rPr>
-        <w:t xml:space="preserve">“Why Cloud Computing Cyber Security Risks Are On The Rise: Report”, </w:t>
-      </w:r>
-      <w:r>
-        <w:t>July 25</w:t>
-      </w:r>
-      <w:r>
-        <w:rPr>
-          <w:vertAlign w:val="superscript"/>
-        </w:rPr>
-        <w:t>th</w:t>
-      </w:r>
-      <w:r>
-        <w:t>, 2019, &lt;</w:t>
-      </w:r>
-      <w:hyperlink r:id="rId26" w:history="1">
-        <w:r>
-          <w:rPr>
-            <w:rStyle w:val="Hyperlink"/>
-          </w:rPr>
-          <w:t>https://www.fo</w:t>
-        </w:r>
-        <w:r>
-          <w:rPr>
-            <w:rStyle w:val="Hyperlink"/>
-          </w:rPr>
-          <w:t>r</w:t>
-        </w:r>
-        <w:r>
-          <w:rPr>
-            <w:rStyle w:val="Hyperlink"/>
-          </w:rPr>
-          <w:t>bes.com/sites/jeanbaptiste/2019/07/25/why-cloud-computing-cyber-security-risks-are-on-the-rise-report/#61331c975621</w:t>
-        </w:r>
-      </w:hyperlink>
-      <w:r>
-        <w:t>&gt;)</w:t>
-      </w:r>
-    </w:p>
-    <w:p>
-      <w:pPr>
-        <w:tabs>
-          <w:tab w:val="left" w:pos="1080"/>
-        </w:tabs>
-      </w:pPr>
-    </w:p>
-    <w:p>
-      <w:pPr>
-        <w:tabs>
-          <w:tab w:val="left" w:pos="1474"/>
-        </w:tabs>
-      </w:pPr>
-      <w:r>
-        <w:t>(Viewed July 13</w:t>
-      </w:r>
-      <w:r>
-        <w:rPr>
-          <w:vertAlign w:val="superscript"/>
-        </w:rPr>
-        <w:t>th</w:t>
-      </w:r>
-      <w:r>
-        <w:t>, 2020, &lt;</w:t>
-      </w:r>
-      <w:hyperlink r:id="rId27" w:history="1">
-        <w:r>
-          <w:rPr>
-            <w:rStyle w:val="Hyperlink"/>
-          </w:rPr>
-          <w:t>https://azure.</w:t>
-        </w:r>
-        <w:r>
-          <w:rPr>
-            <w:rStyle w:val="Hyperlink"/>
-          </w:rPr>
-          <w:t>m</w:t>
-        </w:r>
-        <w:r>
-          <w:rPr>
-            <w:rStyle w:val="Hyperlink"/>
-          </w:rPr>
-          <w:t>icrosoft.com/en-au/</w:t>
-        </w:r>
-      </w:hyperlink>
-      <w:r>
-        <w:t>&gt;)</w:t>
-      </w:r>
-    </w:p>
-    <w:p>
-      <w:pPr>
-        <w:rPr>
-          <w:u w:val="single"/>
-        </w:rPr>
-      </w:pPr>
-    </w:p>
-    <w:p>
-      <w:r>
-        <w:t xml:space="preserve">(Nat Levy, </w:t>
-      </w:r>
-      <w:r>
-        <w:rPr>
-          <w:i/>
-          <w:iCs/>
-        </w:rPr>
-        <w:t xml:space="preserve">“Amazon Web Service outage reveals critical lack of redundancy across the internet”, </w:t>
-      </w:r>
-      <w:r>
-        <w:t>February 28</w:t>
-      </w:r>
-      <w:r>
-        <w:rPr>
-          <w:vertAlign w:val="superscript"/>
-        </w:rPr>
-        <w:t>th</w:t>
-      </w:r>
-      <w:r>
-        <w:t>, 2017, &lt;</w:t>
-      </w:r>
-      <w:hyperlink r:id="rId28" w:history="1">
-        <w:r>
-          <w:rPr>
-            <w:rStyle w:val="Hyperlink"/>
-          </w:rPr>
-          <w:t>https://www.gee</w:t>
-        </w:r>
-        <w:r>
-          <w:rPr>
-            <w:rStyle w:val="Hyperlink"/>
-          </w:rPr>
-          <w:t>k</w:t>
-        </w:r>
-        <w:r>
-          <w:rPr>
-            <w:rStyle w:val="Hyperlink"/>
-          </w:rPr>
-          <w:t>wire.com/2017/amazon-web-services-outage-reveals-critical-lack-of-redundancy-across-the-internet/</w:t>
-        </w:r>
-      </w:hyperlink>
-      <w:r>
-        <w:t>&gt;)</w:t>
-      </w:r>
-    </w:p>
-    <w:p/>
-    <w:p>
-      <w:r>
-        <w:t xml:space="preserve">(Larry Dignan, </w:t>
-      </w:r>
-      <w:r>
-        <w:rPr>
-          <w:i/>
-          <w:iCs/>
-        </w:rPr>
-        <w:t xml:space="preserve">“Top cloud providers in 2020: AWS, Microsoft Azure, and Google Cloud, hybrid, SaaS players”, </w:t>
-      </w:r>
-      <w:r>
-        <w:t>May 11</w:t>
-      </w:r>
-      <w:r>
-        <w:rPr>
-          <w:vertAlign w:val="superscript"/>
-        </w:rPr>
-        <w:t>th</w:t>
-      </w:r>
-      <w:r>
-        <w:t>, 2020, &lt;</w:t>
-      </w:r>
-      <w:hyperlink r:id="rId29" w:history="1">
-        <w:r>
-          <w:rPr>
-            <w:rStyle w:val="Hyperlink"/>
-          </w:rPr>
-          <w:t>https://www.zdnet.com/article/the-top-cloud-providers-of-2020-aws-microsoft-azure-google-cl</w:t>
-        </w:r>
-        <w:r>
-          <w:rPr>
-            <w:rStyle w:val="Hyperlink"/>
-          </w:rPr>
-          <w:t>o</w:t>
-        </w:r>
-        <w:r>
-          <w:rPr>
-            <w:rStyle w:val="Hyperlink"/>
-          </w:rPr>
-          <w:t>ud-hybrid-saas/</w:t>
-        </w:r>
-      </w:hyperlink>
-      <w:r>
-        <w:t>&gt;)</w:t>
-      </w:r>
-    </w:p>
-    <w:p>
-      <w:pPr>
-        <w:rPr>
-          <w:u w:val="single"/>
-        </w:rPr>
-      </w:pPr>
-    </w:p>
-    <w:p>
-      <w:r>
-        <w:t xml:space="preserve">(MYNORTHWEST STAFF, </w:t>
-      </w:r>
-      <w:r>
-        <w:rPr>
-          <w:i/>
-          <w:iCs/>
-        </w:rPr>
-        <w:t xml:space="preserve">“What the end of Moore’s Law will mean for the tech world and consumers”, </w:t>
-      </w:r>
-      <w:r>
-        <w:t>July 7</w:t>
-      </w:r>
-      <w:r>
-        <w:rPr>
-          <w:vertAlign w:val="superscript"/>
-        </w:rPr>
-        <w:t>th</w:t>
-      </w:r>
-      <w:r>
-        <w:t>, 2020, &lt;</w:t>
-      </w:r>
-      <w:hyperlink r:id="rId30" w:history="1">
-        <w:r>
-          <w:rPr>
-            <w:rStyle w:val="Hyperlink"/>
-          </w:rPr>
-          <w:t>https://mynor</w:t>
-        </w:r>
-        <w:r>
-          <w:rPr>
-            <w:rStyle w:val="Hyperlink"/>
-          </w:rPr>
-          <w:t>t</w:t>
-        </w:r>
-        <w:r>
-          <w:rPr>
-            <w:rStyle w:val="Hyperlink"/>
-          </w:rPr>
-          <w:t>hwest.com/2001207/moores-law-tech-consumers/</w:t>
-        </w:r>
-      </w:hyperlink>
-      <w:r>
-        <w:t>&gt;)</w:t>
-      </w:r>
-    </w:p>
-    <w:p>
-      <w:pPr>
-        <w:rPr>
-          <w:u w:val="single"/>
-        </w:rPr>
-      </w:pPr>
-    </w:p>
-    <w:p>
-      <w:r>
-        <w:t>(</w:t>
-      </w:r>
-      <w:r>
-        <w:rPr>
-          <w:i/>
-          <w:iCs/>
-        </w:rPr>
-        <w:t xml:space="preserve">“Moore’s law”, </w:t>
-      </w:r>
-      <w:r>
-        <w:t>Viewed July 14</w:t>
-      </w:r>
-      <w:r>
-        <w:rPr>
-          <w:vertAlign w:val="superscript"/>
-        </w:rPr>
-        <w:t>th</w:t>
-      </w:r>
-      <w:r>
-        <w:t>, 2020, &lt;</w:t>
-      </w:r>
-      <w:hyperlink r:id="rId31" w:history="1">
-        <w:r>
-          <w:rPr>
-            <w:rStyle w:val="Hyperlink"/>
-          </w:rPr>
-          <w:t>https://en.wikip</w:t>
-        </w:r>
-        <w:r>
-          <w:rPr>
-            <w:rStyle w:val="Hyperlink"/>
-          </w:rPr>
-          <w:t>e</w:t>
-        </w:r>
-        <w:r>
-          <w:rPr>
-            <w:rStyle w:val="Hyperlink"/>
-          </w:rPr>
-          <w:t>dia.org/wiki/Moore%27s_law</w:t>
-        </w:r>
-      </w:hyperlink>
-      <w:r>
-        <w:t>&gt;)</w:t>
-      </w:r>
-    </w:p>
-    <w:p>
-      <w:pPr>
-        <w:rPr>
-          <w:b/>
-          <w:bCs/>
-          <w:u w:val="single"/>
-        </w:rPr>
-      </w:pPr>
-    </w:p>
-    <w:p>
-      <w:pPr>
-        <w:rPr>
-          <w:b/>
-          <w:bCs/>
-          <w:u w:val="single"/>
-        </w:rPr>
-      </w:pPr>
+        <w:t>&gt;</w:t>
+      </w:r>
     </w:p>
     <w:sectPr>
       <w:pgSz w:w="11906" w:h="16838"/>
@@ -2708,6 +2654,119 @@
 <file path=word/numbering.xml><?xml version="1.0" encoding="utf-8"?>
 <w:numbering xmlns:wpc="http://schemas.microsoft.com/office/word/2010/wordprocessingCanvas" xmlns:cx="http://schemas.microsoft.com/office/drawing/2014/chartex" xmlns:cx1="http://schemas.microsoft.com/office/drawing/2015/9/8/chartex" xmlns:cx2="http://schemas.microsoft.com/office/drawing/2015/10/21/chartex" xmlns:cx3="http://schemas.microsoft.com/office/drawing/2016/5/9/chartex" xmlns:cx4="http://schemas.microsoft.com/office/drawing/2016/5/10/chartex" xmlns:cx5="http://schemas.microsoft.com/office/drawing/2016/5/11/chartex" xmlns:cx6="http://schemas.microsoft.com/office/drawing/2016/5/12/chartex" xmlns:cx7="http://schemas.microsoft.com/office/drawing/2016/5/13/chartex" xmlns:cx8="http://schemas.microsoft.com/office/drawing/2016/5/14/chartex" xmlns:mc="http://schemas.openxmlformats.org/markup-compatibility/2006" xmlns:aink="http://schemas.microsoft.com/office/drawing/2016/ink" xmlns:am3d="http://schemas.microsoft.com/office/drawing/2017/model3d" xmlns:o="urn:schemas-microsoft-com:office:office" xmlns:r="http://schemas.openxmlformats.org/officeDocument/2006/relationships" xmlns:m="http://schemas.openxmlformats.org/officeDocument/2006/math" xmlns:v="urn:schemas-microsoft-com:vml" xmlns:wp14="http://schemas.microsoft.com/office/word/2010/wordprocessingDrawing" xmlns:wp="http://schemas.openxmlformats.org/drawingml/2006/wordprocessingDrawing" xmlns:w10="urn:schemas-microsoft-com:office:word" xmlns:w="http://schemas.openxmlformats.org/wordprocessingml/2006/main" xmlns:w14="http://schemas.microsoft.com/office/word/2010/wordml" xmlns:w15="http://schemas.microsoft.com/office/word/2012/wordml" xmlns:w16cex="http://schemas.microsoft.com/office/word/2018/wordml/cex" xmlns:w16cid="http://schemas.microsoft.com/office/word/2016/wordml/cid" xmlns:w16="http://schemas.microsoft.com/office/word/2018/wordml" xmlns:w16se="http://schemas.microsoft.com/office/word/2015/wordml/symex" xmlns:wpg="http://schemas.microsoft.com/office/word/2010/wordprocessingGroup" xmlns:wpi="http://schemas.microsoft.com/office/word/2010/wordprocessingInk" xmlns:wne="http://schemas.microsoft.com/office/word/2006/wordml" xmlns:wps="http://schemas.microsoft.com/office/word/2010/wordprocessingShape" mc:Ignorable="w14 w15 w16se w16cid w16 w16cex wp14">
   <w:abstractNum w:abstractNumId="0" w15:restartNumberingAfterBreak="0">
+    <w:nsid w:val="052F03A4"/>
+    <w:multiLevelType w:val="hybridMultilevel"/>
+    <w:tmpl w:val="F1722B3A"/>
+    <w:lvl w:ilvl="0" w:tplc="04090001">
+      <w:start w:val="1"/>
+      <w:numFmt w:val="bullet"/>
+      <w:lvlText w:val=""/>
+      <w:lvlJc w:val="left"/>
+      <w:pPr>
+        <w:ind w:left="720" w:hanging="360"/>
+      </w:pPr>
+      <w:rPr>
+        <w:rFonts w:ascii="Symbol" w:hAnsi="Symbol" w:hint="default"/>
+      </w:rPr>
+    </w:lvl>
+    <w:lvl w:ilvl="1" w:tplc="04090003" w:tentative="1">
+      <w:start w:val="1"/>
+      <w:numFmt w:val="bullet"/>
+      <w:lvlText w:val="o"/>
+      <w:lvlJc w:val="left"/>
+      <w:pPr>
+        <w:ind w:left="1440" w:hanging="360"/>
+      </w:pPr>
+      <w:rPr>
+        <w:rFonts w:ascii="Courier New" w:hAnsi="Courier New" w:cs="Courier New" w:hint="default"/>
+      </w:rPr>
+    </w:lvl>
+    <w:lvl w:ilvl="2" w:tplc="04090005" w:tentative="1">
+      <w:start w:val="1"/>
+      <w:numFmt w:val="bullet"/>
+      <w:lvlText w:val=""/>
+      <w:lvlJc w:val="left"/>
+      <w:pPr>
+        <w:ind w:left="2160" w:hanging="360"/>
+      </w:pPr>
+      <w:rPr>
+        <w:rFonts w:ascii="Wingdings" w:hAnsi="Wingdings" w:hint="default"/>
+      </w:rPr>
+    </w:lvl>
+    <w:lvl w:ilvl="3" w:tplc="04090001" w:tentative="1">
+      <w:start w:val="1"/>
+      <w:numFmt w:val="bullet"/>
+      <w:lvlText w:val=""/>
+      <w:lvlJc w:val="left"/>
+      <w:pPr>
+        <w:ind w:left="2880" w:hanging="360"/>
+      </w:pPr>
+      <w:rPr>
+        <w:rFonts w:ascii="Symbol" w:hAnsi="Symbol" w:hint="default"/>
+      </w:rPr>
+    </w:lvl>
+    <w:lvl w:ilvl="4" w:tplc="04090003" w:tentative="1">
+      <w:start w:val="1"/>
+      <w:numFmt w:val="bullet"/>
+      <w:lvlText w:val="o"/>
+      <w:lvlJc w:val="left"/>
+      <w:pPr>
+        <w:ind w:left="3600" w:hanging="360"/>
+      </w:pPr>
+      <w:rPr>
+        <w:rFonts w:ascii="Courier New" w:hAnsi="Courier New" w:cs="Courier New" w:hint="default"/>
+      </w:rPr>
+    </w:lvl>
+    <w:lvl w:ilvl="5" w:tplc="04090005" w:tentative="1">
+      <w:start w:val="1"/>
+      <w:numFmt w:val="bullet"/>
+      <w:lvlText w:val=""/>
+      <w:lvlJc w:val="left"/>
+      <w:pPr>
+        <w:ind w:left="4320" w:hanging="360"/>
+      </w:pPr>
+      <w:rPr>
+        <w:rFonts w:ascii="Wingdings" w:hAnsi="Wingdings" w:hint="default"/>
+      </w:rPr>
+    </w:lvl>
+    <w:lvl w:ilvl="6" w:tplc="04090001" w:tentative="1">
+      <w:start w:val="1"/>
+      <w:numFmt w:val="bullet"/>
+      <w:lvlText w:val=""/>
+      <w:lvlJc w:val="left"/>
+      <w:pPr>
+        <w:ind w:left="5040" w:hanging="360"/>
+      </w:pPr>
+      <w:rPr>
+        <w:rFonts w:ascii="Symbol" w:hAnsi="Symbol" w:hint="default"/>
+      </w:rPr>
+    </w:lvl>
+    <w:lvl w:ilvl="7" w:tplc="04090003" w:tentative="1">
+      <w:start w:val="1"/>
+      <w:numFmt w:val="bullet"/>
+      <w:lvlText w:val="o"/>
+      <w:lvlJc w:val="left"/>
+      <w:pPr>
+        <w:ind w:left="5760" w:hanging="360"/>
+      </w:pPr>
+      <w:rPr>
+        <w:rFonts w:ascii="Courier New" w:hAnsi="Courier New" w:cs="Courier New" w:hint="default"/>
+      </w:rPr>
+    </w:lvl>
+    <w:lvl w:ilvl="8" w:tplc="04090005" w:tentative="1">
+      <w:start w:val="1"/>
+      <w:numFmt w:val="bullet"/>
+      <w:lvlText w:val=""/>
+      <w:lvlJc w:val="left"/>
+      <w:pPr>
+        <w:ind w:left="6480" w:hanging="360"/>
+      </w:pPr>
+      <w:rPr>
+        <w:rFonts w:ascii="Wingdings" w:hAnsi="Wingdings" w:hint="default"/>
+      </w:rPr>
+    </w:lvl>
+  </w:abstractNum>
+  <w:abstractNum w:abstractNumId="1" w15:restartNumberingAfterBreak="0">
     <w:nsid w:val="3F351C64"/>
     <w:multiLevelType w:val="hybridMultilevel"/>
     <w:tmpl w:val="0B200A28"/>
@@ -2796,7 +2855,120 @@
       </w:pPr>
     </w:lvl>
   </w:abstractNum>
-  <w:abstractNum w:abstractNumId="1" w15:restartNumberingAfterBreak="0">
+  <w:abstractNum w:abstractNumId="2" w15:restartNumberingAfterBreak="0">
+    <w:nsid w:val="53825935"/>
+    <w:multiLevelType w:val="hybridMultilevel"/>
+    <w:tmpl w:val="21225E3E"/>
+    <w:lvl w:ilvl="0" w:tplc="04090001">
+      <w:start w:val="1"/>
+      <w:numFmt w:val="bullet"/>
+      <w:lvlText w:val=""/>
+      <w:lvlJc w:val="left"/>
+      <w:pPr>
+        <w:ind w:left="720" w:hanging="360"/>
+      </w:pPr>
+      <w:rPr>
+        <w:rFonts w:ascii="Symbol" w:hAnsi="Symbol" w:hint="default"/>
+      </w:rPr>
+    </w:lvl>
+    <w:lvl w:ilvl="1" w:tplc="04090003" w:tentative="1">
+      <w:start w:val="1"/>
+      <w:numFmt w:val="bullet"/>
+      <w:lvlText w:val="o"/>
+      <w:lvlJc w:val="left"/>
+      <w:pPr>
+        <w:ind w:left="1440" w:hanging="360"/>
+      </w:pPr>
+      <w:rPr>
+        <w:rFonts w:ascii="Courier New" w:hAnsi="Courier New" w:cs="Courier New" w:hint="default"/>
+      </w:rPr>
+    </w:lvl>
+    <w:lvl w:ilvl="2" w:tplc="04090005" w:tentative="1">
+      <w:start w:val="1"/>
+      <w:numFmt w:val="bullet"/>
+      <w:lvlText w:val=""/>
+      <w:lvlJc w:val="left"/>
+      <w:pPr>
+        <w:ind w:left="2160" w:hanging="360"/>
+      </w:pPr>
+      <w:rPr>
+        <w:rFonts w:ascii="Wingdings" w:hAnsi="Wingdings" w:hint="default"/>
+      </w:rPr>
+    </w:lvl>
+    <w:lvl w:ilvl="3" w:tplc="04090001" w:tentative="1">
+      <w:start w:val="1"/>
+      <w:numFmt w:val="bullet"/>
+      <w:lvlText w:val=""/>
+      <w:lvlJc w:val="left"/>
+      <w:pPr>
+        <w:ind w:left="2880" w:hanging="360"/>
+      </w:pPr>
+      <w:rPr>
+        <w:rFonts w:ascii="Symbol" w:hAnsi="Symbol" w:hint="default"/>
+      </w:rPr>
+    </w:lvl>
+    <w:lvl w:ilvl="4" w:tplc="04090003" w:tentative="1">
+      <w:start w:val="1"/>
+      <w:numFmt w:val="bullet"/>
+      <w:lvlText w:val="o"/>
+      <w:lvlJc w:val="left"/>
+      <w:pPr>
+        <w:ind w:left="3600" w:hanging="360"/>
+      </w:pPr>
+      <w:rPr>
+        <w:rFonts w:ascii="Courier New" w:hAnsi="Courier New" w:cs="Courier New" w:hint="default"/>
+      </w:rPr>
+    </w:lvl>
+    <w:lvl w:ilvl="5" w:tplc="04090005" w:tentative="1">
+      <w:start w:val="1"/>
+      <w:numFmt w:val="bullet"/>
+      <w:lvlText w:val=""/>
+      <w:lvlJc w:val="left"/>
+      <w:pPr>
+        <w:ind w:left="4320" w:hanging="360"/>
+      </w:pPr>
+      <w:rPr>
+        <w:rFonts w:ascii="Wingdings" w:hAnsi="Wingdings" w:hint="default"/>
+      </w:rPr>
+    </w:lvl>
+    <w:lvl w:ilvl="6" w:tplc="04090001" w:tentative="1">
+      <w:start w:val="1"/>
+      <w:numFmt w:val="bullet"/>
+      <w:lvlText w:val=""/>
+      <w:lvlJc w:val="left"/>
+      <w:pPr>
+        <w:ind w:left="5040" w:hanging="360"/>
+      </w:pPr>
+      <w:rPr>
+        <w:rFonts w:ascii="Symbol" w:hAnsi="Symbol" w:hint="default"/>
+      </w:rPr>
+    </w:lvl>
+    <w:lvl w:ilvl="7" w:tplc="04090003" w:tentative="1">
+      <w:start w:val="1"/>
+      <w:numFmt w:val="bullet"/>
+      <w:lvlText w:val="o"/>
+      <w:lvlJc w:val="left"/>
+      <w:pPr>
+        <w:ind w:left="5760" w:hanging="360"/>
+      </w:pPr>
+      <w:rPr>
+        <w:rFonts w:ascii="Courier New" w:hAnsi="Courier New" w:cs="Courier New" w:hint="default"/>
+      </w:rPr>
+    </w:lvl>
+    <w:lvl w:ilvl="8" w:tplc="04090005" w:tentative="1">
+      <w:start w:val="1"/>
+      <w:numFmt w:val="bullet"/>
+      <w:lvlText w:val=""/>
+      <w:lvlJc w:val="left"/>
+      <w:pPr>
+        <w:ind w:left="6480" w:hanging="360"/>
+      </w:pPr>
+      <w:rPr>
+        <w:rFonts w:ascii="Wingdings" w:hAnsi="Wingdings" w:hint="default"/>
+      </w:rPr>
+    </w:lvl>
+  </w:abstractNum>
+  <w:abstractNum w:abstractNumId="3" w15:restartNumberingAfterBreak="0">
     <w:nsid w:val="5C2137B9"/>
     <w:multiLevelType w:val="hybridMultilevel"/>
     <w:tmpl w:val="D68EAD14"/>
@@ -2887,7 +3059,7 @@
       </w:pPr>
     </w:lvl>
   </w:abstractNum>
-  <w:abstractNum w:abstractNumId="2" w15:restartNumberingAfterBreak="0">
+  <w:abstractNum w:abstractNumId="4" w15:restartNumberingAfterBreak="0">
     <w:nsid w:val="7E085515"/>
     <w:multiLevelType w:val="hybridMultilevel"/>
     <w:tmpl w:val="232A6418"/>
@@ -3001,12 +3173,18 @@
     </w:lvl>
   </w:abstractNum>
   <w:num w:numId="1">
+    <w:abstractNumId w:val="4"/>
+  </w:num>
+  <w:num w:numId="2">
+    <w:abstractNumId w:val="3"/>
+  </w:num>
+  <w:num w:numId="3">
+    <w:abstractNumId w:val="1"/>
+  </w:num>
+  <w:num w:numId="4">
     <w:abstractNumId w:val="2"/>
   </w:num>
-  <w:num w:numId="2">
-    <w:abstractNumId w:val="1"/>
-  </w:num>
-  <w:num w:numId="3">
+  <w:num w:numId="5">
     <w:abstractNumId w:val="0"/>
   </w:num>
 </w:numbering>

</xml_diff>